<commit_message>
adding in option for analysis by mean from GD study data rather than HEAT data
</commit_message>
<xml_diff>
--- a/report/vsly_report.docx
+++ b/report/vsly_report.docx
@@ -36,7 +36,6 @@
         <w:dataBinding w:prefixMappings="xmlns:ns0='http://purl.org/dc/elements/1.1/' xmlns:ns1='http://schemas.openxmlformats.org/package/2006/metadata/core-properties' " w:xpath="/ns1:coreProperties[1]/ns0:title[1]" w:storeItemID="{6C3C8BC8-F283-45AE-878A-BAB7291924A1}"/>
         <w:text/>
       </w:sdtPr>
-      <w:sdtEndPr/>
       <w:sdtContent>
         <w:p>
           <w:pPr>
@@ -5949,788 +5948,7 @@
       <w:pPr>
         <w:spacing w:line="360" w:lineRule="auto"/>
         <w:ind w:firstLine="0"/>
-        <w:jc w:val="center"/>
-        <w:rPr>
-          <w:sz w:val="22"/>
-          <w:szCs w:val="22"/>
-          <w:lang w:val="en-US"/>
-        </w:rPr>
-      </w:pPr>
-      <w:r>
-        <w:rPr>
-          <w:sz w:val="22"/>
-          <w:szCs w:val="22"/>
-          <w:lang w:val="en-US"/>
-        </w:rPr>
-        <w:t>\begin{table}[t]</w:t>
-      </w:r>
-    </w:p>
-    <w:p>
-      <w:pPr>
-        <w:spacing w:line="360" w:lineRule="auto"/>
-        <w:ind w:firstLine="0"/>
-        <w:jc w:val="center"/>
-        <w:rPr>
-          <w:sz w:val="22"/>
-          <w:szCs w:val="22"/>
-          <w:lang w:val="en-US"/>
-        </w:rPr>
-      </w:pPr>
-    </w:p>
-    <w:p>
-      <w:pPr>
-        <w:spacing w:line="360" w:lineRule="auto"/>
-        <w:ind w:firstLine="0"/>
-        <w:jc w:val="center"/>
-        <w:rPr>
-          <w:sz w:val="22"/>
-          <w:szCs w:val="22"/>
-          <w:lang w:val="en-US"/>
-        </w:rPr>
-      </w:pPr>
-      <w:r>
-        <w:rPr>
-          <w:sz w:val="22"/>
-          <w:szCs w:val="22"/>
-          <w:lang w:val="en-US"/>
-        </w:rPr>
-        <w:t>\caption{\label{tab</w:t>
-      </w:r>
-      <w:proofErr w:type="gramStart"/>
-      <w:r>
-        <w:rPr>
-          <w:sz w:val="22"/>
-          <w:szCs w:val="22"/>
-          <w:lang w:val="en-US"/>
-        </w:rPr>
-        <w:t>:}Walking</w:t>
-      </w:r>
-      <w:proofErr w:type="gramEnd"/>
-      <w:r>
-        <w:rPr>
-          <w:sz w:val="22"/>
-          <w:szCs w:val="22"/>
-          <w:lang w:val="en-US"/>
-        </w:rPr>
-        <w:t xml:space="preserve"> age 20-74}</w:t>
-      </w:r>
-    </w:p>
-    <w:p>
-      <w:pPr>
-        <w:spacing w:line="360" w:lineRule="auto"/>
-        <w:ind w:firstLine="0"/>
-        <w:jc w:val="center"/>
-        <w:rPr>
-          <w:sz w:val="22"/>
-          <w:szCs w:val="22"/>
-          <w:lang w:val="en-US"/>
-        </w:rPr>
-      </w:pPr>
-      <w:r>
-        <w:rPr>
-          <w:sz w:val="22"/>
-          <w:szCs w:val="22"/>
-          <w:lang w:val="en-US"/>
-        </w:rPr>
-        <w:t>\centering</w:t>
-      </w:r>
-    </w:p>
-    <w:p>
-      <w:pPr>
-        <w:spacing w:line="360" w:lineRule="auto"/>
-        <w:ind w:firstLine="0"/>
-        <w:jc w:val="center"/>
-        <w:rPr>
-          <w:sz w:val="22"/>
-          <w:szCs w:val="22"/>
-          <w:lang w:val="en-US"/>
-        </w:rPr>
-      </w:pPr>
-      <w:r>
-        <w:rPr>
-          <w:sz w:val="22"/>
-          <w:szCs w:val="22"/>
-          <w:lang w:val="en-US"/>
-        </w:rPr>
-        <w:t>\begin{tabular}{</w:t>
-      </w:r>
-      <w:proofErr w:type="spellStart"/>
-      <w:r>
-        <w:rPr>
-          <w:sz w:val="22"/>
-          <w:szCs w:val="22"/>
-          <w:lang w:val="en-US"/>
-        </w:rPr>
-        <w:t>l|c|c|c|c</w:t>
-      </w:r>
-      <w:proofErr w:type="spellEnd"/>
-      <w:r>
-        <w:rPr>
-          <w:sz w:val="22"/>
-          <w:szCs w:val="22"/>
-          <w:lang w:val="en-US"/>
-        </w:rPr>
-        <w:t>}</w:t>
-      </w:r>
-    </w:p>
-    <w:p>
-      <w:pPr>
-        <w:spacing w:line="360" w:lineRule="auto"/>
-        <w:ind w:firstLine="0"/>
-        <w:jc w:val="center"/>
-        <w:rPr>
-          <w:sz w:val="22"/>
-          <w:szCs w:val="22"/>
-          <w:lang w:val="en-US"/>
-        </w:rPr>
-      </w:pPr>
-      <w:r>
-        <w:rPr>
-          <w:sz w:val="22"/>
-          <w:szCs w:val="22"/>
-          <w:lang w:val="en-US"/>
-        </w:rPr>
-        <w:t>\</w:t>
-      </w:r>
-      <w:proofErr w:type="spellStart"/>
-      <w:r>
-        <w:rPr>
-          <w:sz w:val="22"/>
-          <w:szCs w:val="22"/>
-          <w:lang w:val="en-US"/>
-        </w:rPr>
-        <w:t>hline</w:t>
-      </w:r>
-      <w:proofErr w:type="spellEnd"/>
-    </w:p>
-    <w:p>
-      <w:pPr>
-        <w:spacing w:line="360" w:lineRule="auto"/>
-        <w:ind w:firstLine="0"/>
-        <w:jc w:val="center"/>
-        <w:rPr>
-          <w:sz w:val="22"/>
-          <w:szCs w:val="22"/>
-          <w:lang w:val="en-US"/>
-        </w:rPr>
-      </w:pPr>
-      <w:r>
-        <w:rPr>
-          <w:sz w:val="22"/>
-          <w:szCs w:val="22"/>
-          <w:lang w:val="en-US"/>
-        </w:rPr>
-        <w:t xml:space="preserve">  &amp; VSLY &amp; Heat1 &amp; Heat2 &amp; VSL11\\</w:t>
-      </w:r>
-    </w:p>
-    <w:p>
-      <w:pPr>
-        <w:spacing w:line="360" w:lineRule="auto"/>
-        <w:ind w:firstLine="0"/>
-        <w:jc w:val="center"/>
-        <w:rPr>
-          <w:sz w:val="22"/>
-          <w:szCs w:val="22"/>
-          <w:lang w:val="en-US"/>
-        </w:rPr>
-      </w:pPr>
-      <w:r>
-        <w:rPr>
-          <w:sz w:val="22"/>
-          <w:szCs w:val="22"/>
-          <w:lang w:val="en-US"/>
-        </w:rPr>
-        <w:t>\</w:t>
-      </w:r>
-      <w:proofErr w:type="spellStart"/>
-      <w:r>
-        <w:rPr>
-          <w:sz w:val="22"/>
-          <w:szCs w:val="22"/>
-          <w:lang w:val="en-US"/>
-        </w:rPr>
-        <w:t>hline</w:t>
-      </w:r>
-      <w:proofErr w:type="spellEnd"/>
-    </w:p>
-    <w:p>
-      <w:pPr>
-        <w:spacing w:line="360" w:lineRule="auto"/>
-        <w:ind w:firstLine="0"/>
-        <w:jc w:val="center"/>
-        <w:rPr>
-          <w:sz w:val="22"/>
-          <w:szCs w:val="22"/>
-          <w:lang w:val="en-US"/>
-        </w:rPr>
-      </w:pPr>
-      <w:r>
-        <w:rPr>
-          <w:sz w:val="22"/>
-          <w:szCs w:val="22"/>
-          <w:lang w:val="en-US"/>
-        </w:rPr>
-        <w:t>FRA &amp; 65.75 &amp; 81.55 &amp; 89.87 &amp; 88.65\\</w:t>
-      </w:r>
-    </w:p>
-    <w:p>
-      <w:pPr>
-        <w:spacing w:line="360" w:lineRule="auto"/>
-        <w:ind w:firstLine="0"/>
-        <w:jc w:val="center"/>
-        <w:rPr>
-          <w:sz w:val="22"/>
-          <w:szCs w:val="22"/>
-          <w:lang w:val="en-US"/>
-        </w:rPr>
-      </w:pPr>
-      <w:r>
-        <w:rPr>
-          <w:sz w:val="22"/>
-          <w:szCs w:val="22"/>
-          <w:lang w:val="en-US"/>
-        </w:rPr>
-        <w:t>\</w:t>
-      </w:r>
-      <w:proofErr w:type="spellStart"/>
-      <w:r>
-        <w:rPr>
-          <w:sz w:val="22"/>
-          <w:szCs w:val="22"/>
-          <w:lang w:val="en-US"/>
-        </w:rPr>
-        <w:t>hline</w:t>
-      </w:r>
-      <w:proofErr w:type="spellEnd"/>
-    </w:p>
-    <w:p>
-      <w:pPr>
-        <w:spacing w:line="360" w:lineRule="auto"/>
-        <w:ind w:firstLine="0"/>
-        <w:jc w:val="center"/>
-        <w:rPr>
-          <w:sz w:val="22"/>
-          <w:szCs w:val="22"/>
-          <w:lang w:val="en-US"/>
-        </w:rPr>
-      </w:pPr>
-      <w:r>
-        <w:rPr>
-          <w:sz w:val="22"/>
-          <w:szCs w:val="22"/>
-          <w:lang w:val="en-US"/>
-        </w:rPr>
-        <w:t>DEU &amp; 70.93 &amp; 91.31 &amp; 104.71 &amp; 105.53\\</w:t>
-      </w:r>
-    </w:p>
-    <w:p>
-      <w:pPr>
-        <w:spacing w:line="360" w:lineRule="auto"/>
-        <w:ind w:firstLine="0"/>
-        <w:jc w:val="center"/>
-        <w:rPr>
-          <w:sz w:val="22"/>
-          <w:szCs w:val="22"/>
-          <w:lang w:val="en-US"/>
-        </w:rPr>
-      </w:pPr>
-      <w:r>
-        <w:rPr>
-          <w:sz w:val="22"/>
-          <w:szCs w:val="22"/>
-          <w:lang w:val="en-US"/>
-        </w:rPr>
-        <w:t>\</w:t>
-      </w:r>
-      <w:proofErr w:type="spellStart"/>
-      <w:r>
-        <w:rPr>
-          <w:sz w:val="22"/>
-          <w:szCs w:val="22"/>
-          <w:lang w:val="en-US"/>
-        </w:rPr>
-        <w:t>hline</w:t>
-      </w:r>
-      <w:proofErr w:type="spellEnd"/>
-    </w:p>
-    <w:p>
-      <w:pPr>
-        <w:spacing w:line="360" w:lineRule="auto"/>
-        <w:ind w:firstLine="0"/>
-        <w:jc w:val="center"/>
-        <w:rPr>
-          <w:sz w:val="22"/>
-          <w:szCs w:val="22"/>
-          <w:lang w:val="en-US"/>
-        </w:rPr>
-      </w:pPr>
-      <w:r>
-        <w:rPr>
-          <w:sz w:val="22"/>
-          <w:szCs w:val="22"/>
-          <w:lang w:val="en-US"/>
-        </w:rPr>
-        <w:t>LUX &amp; 106.08 &amp; 157.71 &amp; 160.66 &amp; 152.27\\</w:t>
-      </w:r>
-    </w:p>
-    <w:p>
-      <w:pPr>
-        <w:spacing w:line="360" w:lineRule="auto"/>
-        <w:ind w:firstLine="0"/>
-        <w:jc w:val="center"/>
-        <w:rPr>
-          <w:sz w:val="22"/>
-          <w:szCs w:val="22"/>
-          <w:lang w:val="en-US"/>
-        </w:rPr>
-      </w:pPr>
-      <w:r>
-        <w:rPr>
-          <w:sz w:val="22"/>
-          <w:szCs w:val="22"/>
-          <w:lang w:val="en-US"/>
-        </w:rPr>
-        <w:t>\</w:t>
-      </w:r>
-      <w:proofErr w:type="spellStart"/>
-      <w:r>
-        <w:rPr>
-          <w:sz w:val="22"/>
-          <w:szCs w:val="22"/>
-          <w:lang w:val="en-US"/>
-        </w:rPr>
-        <w:t>hline</w:t>
-      </w:r>
-      <w:proofErr w:type="spellEnd"/>
-    </w:p>
-    <w:p>
-      <w:pPr>
-        <w:spacing w:line="360" w:lineRule="auto"/>
-        <w:ind w:firstLine="0"/>
-        <w:jc w:val="center"/>
-        <w:rPr>
-          <w:sz w:val="22"/>
-          <w:szCs w:val="22"/>
-          <w:lang w:val="en-US"/>
-        </w:rPr>
-      </w:pPr>
-      <w:r>
-        <w:rPr>
-          <w:sz w:val="22"/>
-          <w:szCs w:val="22"/>
-          <w:lang w:val="en-US"/>
-        </w:rPr>
-        <w:t>ROU &amp; 29.03 &amp; 36.12 &amp; 39.73 &amp; 42.00\\</w:t>
-      </w:r>
-    </w:p>
-    <w:p>
-      <w:pPr>
-        <w:spacing w:line="360" w:lineRule="auto"/>
-        <w:ind w:firstLine="0"/>
-        <w:jc w:val="center"/>
-        <w:rPr>
-          <w:sz w:val="22"/>
-          <w:szCs w:val="22"/>
-          <w:lang w:val="en-US"/>
-        </w:rPr>
-      </w:pPr>
-      <w:r>
-        <w:rPr>
-          <w:sz w:val="22"/>
-          <w:szCs w:val="22"/>
-          <w:lang w:val="en-US"/>
-        </w:rPr>
-        <w:t>\</w:t>
-      </w:r>
-      <w:proofErr w:type="spellStart"/>
-      <w:r>
-        <w:rPr>
-          <w:sz w:val="22"/>
-          <w:szCs w:val="22"/>
-          <w:lang w:val="en-US"/>
-        </w:rPr>
-        <w:t>hline</w:t>
-      </w:r>
-      <w:proofErr w:type="spellEnd"/>
-    </w:p>
-    <w:p>
-      <w:pPr>
-        <w:spacing w:line="360" w:lineRule="auto"/>
-        <w:ind w:firstLine="0"/>
-        <w:jc w:val="center"/>
-        <w:rPr>
-          <w:sz w:val="22"/>
-          <w:szCs w:val="22"/>
-          <w:lang w:val="en-US"/>
-        </w:rPr>
-      </w:pPr>
-      <w:r>
-        <w:rPr>
-          <w:sz w:val="22"/>
-          <w:szCs w:val="22"/>
-          <w:lang w:val="en-US"/>
-        </w:rPr>
-        <w:t>LVA &amp; 55.98 &amp; 68.96 &amp; 75.36 &amp; 75.66\\</w:t>
-      </w:r>
-    </w:p>
-    <w:p>
-      <w:pPr>
-        <w:spacing w:line="360" w:lineRule="auto"/>
-        <w:ind w:firstLine="0"/>
-        <w:jc w:val="center"/>
-        <w:rPr>
-          <w:sz w:val="22"/>
-          <w:szCs w:val="22"/>
-          <w:lang w:val="en-US"/>
-        </w:rPr>
-      </w:pPr>
-      <w:r>
-        <w:rPr>
-          <w:sz w:val="22"/>
-          <w:szCs w:val="22"/>
-          <w:lang w:val="en-US"/>
-        </w:rPr>
-        <w:t>\</w:t>
-      </w:r>
-      <w:proofErr w:type="spellStart"/>
-      <w:r>
-        <w:rPr>
-          <w:sz w:val="22"/>
-          <w:szCs w:val="22"/>
-          <w:lang w:val="en-US"/>
-        </w:rPr>
-        <w:t>hline</w:t>
-      </w:r>
-      <w:proofErr w:type="spellEnd"/>
-    </w:p>
-    <w:p>
-      <w:pPr>
-        <w:spacing w:line="360" w:lineRule="auto"/>
-        <w:ind w:firstLine="0"/>
-        <w:jc w:val="center"/>
-        <w:rPr>
-          <w:sz w:val="22"/>
-          <w:szCs w:val="22"/>
-          <w:lang w:val="en-US"/>
-        </w:rPr>
-      </w:pPr>
-      <w:r>
-        <w:rPr>
-          <w:sz w:val="22"/>
-          <w:szCs w:val="22"/>
-          <w:lang w:val="en-US"/>
-        </w:rPr>
-        <w:t>POL &amp; 37.68 &amp; 50.59 &amp; 52.06 &amp; 52.83\\</w:t>
-      </w:r>
-    </w:p>
-    <w:p>
-      <w:pPr>
-        <w:spacing w:line="360" w:lineRule="auto"/>
-        <w:ind w:firstLine="0"/>
-        <w:jc w:val="center"/>
-        <w:rPr>
-          <w:sz w:val="22"/>
-          <w:szCs w:val="22"/>
-          <w:lang w:val="en-US"/>
-        </w:rPr>
-      </w:pPr>
-      <w:r>
-        <w:rPr>
-          <w:sz w:val="22"/>
-          <w:szCs w:val="22"/>
-          <w:lang w:val="en-US"/>
-        </w:rPr>
-        <w:t>\</w:t>
-      </w:r>
-      <w:proofErr w:type="spellStart"/>
-      <w:r>
-        <w:rPr>
-          <w:sz w:val="22"/>
-          <w:szCs w:val="22"/>
-          <w:lang w:val="en-US"/>
-        </w:rPr>
-        <w:t>hline</w:t>
-      </w:r>
-      <w:proofErr w:type="spellEnd"/>
-    </w:p>
-    <w:p>
-      <w:pPr>
-        <w:spacing w:line="360" w:lineRule="auto"/>
-        <w:ind w:firstLine="0"/>
-        <w:jc w:val="center"/>
-        <w:rPr>
-          <w:sz w:val="22"/>
-          <w:szCs w:val="22"/>
-          <w:lang w:val="en-US"/>
-        </w:rPr>
-      </w:pPr>
-      <w:r>
-        <w:rPr>
-          <w:sz w:val="22"/>
-          <w:szCs w:val="22"/>
-          <w:lang w:val="en-US"/>
-        </w:rPr>
-        <w:t>\end{tabular}</w:t>
-      </w:r>
-    </w:p>
-    <w:p>
-      <w:pPr>
-        <w:spacing w:line="360" w:lineRule="auto"/>
-        <w:ind w:firstLine="0"/>
-        <w:jc w:val="center"/>
-        <w:rPr>
-          <w:sz w:val="22"/>
-          <w:szCs w:val="22"/>
-          <w:lang w:val="en-US"/>
-        </w:rPr>
-      </w:pPr>
-      <w:r>
-        <w:rPr>
-          <w:sz w:val="22"/>
-          <w:szCs w:val="22"/>
-          <w:lang w:val="en-US"/>
-        </w:rPr>
-        <w:t>\end{table}</w:t>
-      </w:r>
-    </w:p>
-    <w:p>
-      <w:pPr>
-        <w:spacing w:line="360" w:lineRule="auto"/>
-        <w:ind w:firstLine="0"/>
-        <w:jc w:val="both"/>
-        <w:rPr>
-          <w:sz w:val="22"/>
-          <w:szCs w:val="22"/>
-          <w:lang w:val="en-US"/>
-        </w:rPr>
-      </w:pPr>
-      <w:r>
-        <w:rPr>
-          <w:sz w:val="22"/>
-          <w:szCs w:val="22"/>
-          <w:lang w:val="en-US"/>
-        </w:rPr>
-        <w:t xml:space="preserve">Figure </w:t>
-      </w:r>
-      <w:r>
-        <w:rPr>
-          <w:sz w:val="22"/>
-          <w:szCs w:val="22"/>
-          <w:lang w:val="en-US"/>
-        </w:rPr>
-        <w:t>1</w:t>
-      </w:r>
-      <w:r>
-        <w:rPr>
-          <w:sz w:val="22"/>
-          <w:szCs w:val="22"/>
-          <w:lang w:val="en-US"/>
-        </w:rPr>
-        <w:t xml:space="preserve"> below </w:t>
-      </w:r>
-      <w:r>
-        <w:rPr>
-          <w:sz w:val="22"/>
-          <w:szCs w:val="22"/>
-          <w:lang w:val="en-US"/>
-        </w:rPr>
-        <w:t xml:space="preserve">displays the results from the same scenario graphically. </w:t>
-      </w:r>
-      <w:r>
-        <w:rPr>
-          <w:sz w:val="22"/>
-          <w:szCs w:val="22"/>
-          <w:lang w:val="en-US"/>
-        </w:rPr>
-        <w:t>The current HEAT method</w:t>
-      </w:r>
-      <w:r>
-        <w:rPr>
-          <w:sz w:val="22"/>
-          <w:szCs w:val="22"/>
-          <w:lang w:val="en-US"/>
-        </w:rPr>
-        <w:t xml:space="preserve"> with two age-groups (HEAT2)</w:t>
-      </w:r>
-      <w:r>
-        <w:rPr>
-          <w:sz w:val="22"/>
-          <w:szCs w:val="22"/>
-          <w:lang w:val="en-US"/>
-        </w:rPr>
-        <w:t xml:space="preserve"> is shown on the x axis, and all other methods are depicted in a </w:t>
-      </w:r>
-      <w:r>
-        <w:rPr>
-          <w:sz w:val="22"/>
-          <w:szCs w:val="22"/>
-          <w:lang w:val="en-US"/>
-        </w:rPr>
-        <w:t xml:space="preserve">color-coded </w:t>
-      </w:r>
-      <w:r>
-        <w:rPr>
-          <w:sz w:val="22"/>
-          <w:szCs w:val="22"/>
-          <w:lang w:val="en-US"/>
-        </w:rPr>
-        <w:t xml:space="preserve">scatterplot. A 45-degree line is used to depict </w:t>
-      </w:r>
-      <w:r>
-        <w:rPr>
-          <w:sz w:val="22"/>
-          <w:szCs w:val="22"/>
-          <w:lang w:val="en-US"/>
-        </w:rPr>
-        <w:lastRenderedPageBreak/>
-        <w:t>equity, such that points below (above) the line represents a lower (higher) estimate than that generated by HEAT2</w:t>
-      </w:r>
-      <w:r>
-        <w:rPr>
-          <w:sz w:val="22"/>
-          <w:szCs w:val="22"/>
-          <w:lang w:val="en-US"/>
-        </w:rPr>
-        <w:t>. The monetary benefits estimated by the VSLY (blue) are generally lower than those estimated by the current HEAT-2 model (black line), HEAT-1 (red) and HEAT-11 model (green)</w:t>
-      </w:r>
-      <w:r>
-        <w:rPr>
-          <w:sz w:val="22"/>
-          <w:szCs w:val="22"/>
-          <w:lang w:val="en-US"/>
-        </w:rPr>
-        <w:t>, though the extent differs by country.</w:t>
-      </w:r>
-    </w:p>
-    <w:p>
-      <w:pPr>
-        <w:spacing w:line="360" w:lineRule="auto"/>
-        <w:ind w:firstLine="0"/>
-        <w:jc w:val="both"/>
-        <w:rPr>
-          <w:sz w:val="22"/>
-          <w:szCs w:val="22"/>
-          <w:lang w:val="en-US"/>
-        </w:rPr>
-      </w:pPr>
-    </w:p>
-    <w:p>
-      <w:pPr>
-        <w:spacing w:line="360" w:lineRule="auto"/>
-        <w:ind w:firstLine="0"/>
-        <w:jc w:val="center"/>
-        <w:rPr>
-          <w:sz w:val="22"/>
-          <w:szCs w:val="22"/>
-          <w:lang w:val="en-US"/>
-        </w:rPr>
-      </w:pPr>
-      <w:r>
-        <w:rPr>
-          <w:sz w:val="22"/>
-          <w:szCs w:val="22"/>
-          <w:lang w:val="en-US"/>
-        </w:rPr>
-        <w:t xml:space="preserve">Figure </w:t>
-      </w:r>
-      <w:r>
-        <w:rPr>
-          <w:sz w:val="22"/>
-          <w:szCs w:val="22"/>
-          <w:lang w:val="en-US"/>
-        </w:rPr>
-        <w:t>1</w:t>
-      </w:r>
-      <w:r>
-        <w:rPr>
-          <w:sz w:val="22"/>
-          <w:szCs w:val="22"/>
-          <w:lang w:val="en-US"/>
-        </w:rPr>
-        <w:t xml:space="preserve">. Estimated Annual Monetary Beneﬁt per </w:t>
-      </w:r>
-      <w:r>
-        <w:rPr>
-          <w:sz w:val="22"/>
-          <w:szCs w:val="22"/>
-          <w:lang w:val="en-US"/>
-        </w:rPr>
-        <w:t>C</w:t>
-      </w:r>
-      <w:r>
-        <w:rPr>
-          <w:sz w:val="22"/>
-          <w:szCs w:val="22"/>
-          <w:lang w:val="en-US"/>
-        </w:rPr>
-        <w:t xml:space="preserve">apita (in 2017 Euro) in Scenario 1, </w:t>
-      </w:r>
-      <w:r>
-        <w:rPr>
-          <w:sz w:val="22"/>
-          <w:szCs w:val="22"/>
-          <w:lang w:val="en-US"/>
-        </w:rPr>
-        <w:t>C</w:t>
-      </w:r>
-      <w:r>
-        <w:rPr>
-          <w:sz w:val="22"/>
-          <w:szCs w:val="22"/>
-          <w:lang w:val="en-US"/>
-        </w:rPr>
-        <w:t xml:space="preserve">omparing </w:t>
-      </w:r>
-      <w:r>
-        <w:rPr>
-          <w:sz w:val="22"/>
-          <w:szCs w:val="22"/>
-          <w:lang w:val="en-US"/>
-        </w:rPr>
-        <w:t>A</w:t>
-      </w:r>
-      <w:r>
-        <w:rPr>
-          <w:sz w:val="22"/>
-          <w:szCs w:val="22"/>
-          <w:lang w:val="en-US"/>
-        </w:rPr>
-        <w:t xml:space="preserve">lternative </w:t>
-      </w:r>
-      <w:r>
-        <w:rPr>
-          <w:sz w:val="22"/>
-          <w:szCs w:val="22"/>
-          <w:lang w:val="en-US"/>
-        </w:rPr>
-        <w:t>M</w:t>
-      </w:r>
-      <w:r>
-        <w:rPr>
-          <w:sz w:val="22"/>
-          <w:szCs w:val="22"/>
-          <w:lang w:val="en-US"/>
-        </w:rPr>
-        <w:t>ethods to HEAT-2Grp</w:t>
-      </w:r>
-    </w:p>
-    <w:p>
-      <w:pPr>
-        <w:spacing w:line="360" w:lineRule="auto"/>
-        <w:ind w:firstLine="0"/>
-        <w:jc w:val="both"/>
-        <w:rPr>
-          <w:sz w:val="22"/>
-          <w:szCs w:val="22"/>
-          <w:lang w:val="en-US"/>
-        </w:rPr>
-      </w:pPr>
-    </w:p>
-    <w:p>
-      <w:pPr>
-        <w:spacing w:line="360" w:lineRule="auto"/>
-        <w:ind w:firstLine="0"/>
-        <w:jc w:val="center"/>
+        <w:jc w:val="both"/>
         <w:rPr>
           <w:sz w:val="22"/>
           <w:szCs w:val="22"/>
@@ -6740,13 +5958,12 @@
       <w:r>
         <w:rPr>
           <w:noProof/>
-          <w:lang w:val="en-GB" w:eastAsia="zh-CN"/>
         </w:rPr>
         <w:drawing>
-          <wp:inline distT="0" distB="0" distL="0" distR="0" wp14:anchorId="09A14979" wp14:editId="0B8C58CA">
-            <wp:extent cx="3366932" cy="1998345"/>
-            <wp:effectExtent l="0" t="0" r="5080" b="1905"/>
-            <wp:docPr id="2" name="Picture 2"/>
+          <wp:inline distT="0" distB="0" distL="0" distR="0" wp14:anchorId="4DD03BAC" wp14:editId="3C217F93">
+            <wp:extent cx="4939665" cy="2162175"/>
+            <wp:effectExtent l="0" t="0" r="0" b="9525"/>
+            <wp:docPr id="1" name="Picture 1"/>
             <wp:cNvGraphicFramePr>
               <a:graphicFrameLocks xmlns:a="http://schemas.openxmlformats.org/drawingml/2006/main" noChangeAspect="1"/>
             </wp:cNvGraphicFramePr>
@@ -6757,20 +5974,27 @@
                     <pic:cNvPr id="1" name=""/>
                     <pic:cNvPicPr/>
                   </pic:nvPicPr>
-                  <pic:blipFill>
+                  <pic:blipFill rotWithShape="1">
                     <a:blip r:embed="rId11"/>
-                    <a:stretch>
-                      <a:fillRect/>
-                    </a:stretch>
+                    <a:srcRect b="48252"/>
+                    <a:stretch/>
                   </pic:blipFill>
-                  <pic:spPr>
+                  <pic:spPr bwMode="auto">
                     <a:xfrm>
                       <a:off x="0" y="0"/>
-                      <a:ext cx="3370638" cy="2000545"/>
+                      <a:ext cx="4939665" cy="2162175"/>
                     </a:xfrm>
                     <a:prstGeom prst="rect">
                       <a:avLst/>
                     </a:prstGeom>
+                    <a:ln>
+                      <a:noFill/>
+                    </a:ln>
+                    <a:extLst>
+                      <a:ext uri="{53640926-AAD7-44D8-BBD7-CCE9431645EC}">
+                        <a14:shadowObscured xmlns:a14="http://schemas.microsoft.com/office/drawing/2010/main"/>
+                      </a:ext>
+                    </a:extLst>
                   </pic:spPr>
                 </pic:pic>
               </a:graphicData>
@@ -6783,20 +6007,569 @@
       <w:pPr>
         <w:spacing w:line="360" w:lineRule="auto"/>
         <w:ind w:firstLine="0"/>
-        <w:jc w:val="both"/>
-        <w:rPr>
-          <w:sz w:val="22"/>
-          <w:szCs w:val="22"/>
-          <w:lang w:val="en-US"/>
-        </w:rPr>
-      </w:pPr>
-      <w:r>
-        <w:rPr>
-          <w:sz w:val="22"/>
-          <w:szCs w:val="22"/>
-          <w:lang w:val="en-US"/>
-        </w:rPr>
-        <w:t xml:space="preserve">&lt;insert figure </w:t>
+        <w:jc w:val="center"/>
+        <w:rPr>
+          <w:sz w:val="22"/>
+          <w:szCs w:val="22"/>
+          <w:lang w:val="en-US"/>
+        </w:rPr>
+      </w:pPr>
+      <w:r>
+        <w:rPr>
+          <w:sz w:val="22"/>
+          <w:szCs w:val="22"/>
+          <w:lang w:val="en-US"/>
+        </w:rPr>
+        <w:t>\begin{table}[t]</w:t>
+      </w:r>
+    </w:p>
+    <w:p>
+      <w:pPr>
+        <w:spacing w:line="360" w:lineRule="auto"/>
+        <w:ind w:firstLine="0"/>
+        <w:jc w:val="center"/>
+        <w:rPr>
+          <w:sz w:val="22"/>
+          <w:szCs w:val="22"/>
+          <w:lang w:val="en-US"/>
+        </w:rPr>
+      </w:pPr>
+    </w:p>
+    <w:p>
+      <w:pPr>
+        <w:spacing w:line="360" w:lineRule="auto"/>
+        <w:ind w:firstLine="0"/>
+        <w:jc w:val="center"/>
+        <w:rPr>
+          <w:sz w:val="22"/>
+          <w:szCs w:val="22"/>
+          <w:lang w:val="en-US"/>
+        </w:rPr>
+      </w:pPr>
+      <w:r>
+        <w:rPr>
+          <w:sz w:val="22"/>
+          <w:szCs w:val="22"/>
+          <w:lang w:val="en-US"/>
+        </w:rPr>
+        <w:t>\caption{\label{tab</w:t>
+      </w:r>
+      <w:proofErr w:type="gramStart"/>
+      <w:r>
+        <w:rPr>
+          <w:sz w:val="22"/>
+          <w:szCs w:val="22"/>
+          <w:lang w:val="en-US"/>
+        </w:rPr>
+        <w:t>:}Walking</w:t>
+      </w:r>
+      <w:proofErr w:type="gramEnd"/>
+      <w:r>
+        <w:rPr>
+          <w:sz w:val="22"/>
+          <w:szCs w:val="22"/>
+          <w:lang w:val="en-US"/>
+        </w:rPr>
+        <w:t xml:space="preserve"> age 20-74}</w:t>
+      </w:r>
+    </w:p>
+    <w:p>
+      <w:pPr>
+        <w:spacing w:line="360" w:lineRule="auto"/>
+        <w:ind w:firstLine="0"/>
+        <w:jc w:val="center"/>
+        <w:rPr>
+          <w:sz w:val="22"/>
+          <w:szCs w:val="22"/>
+          <w:lang w:val="en-US"/>
+        </w:rPr>
+      </w:pPr>
+      <w:r>
+        <w:rPr>
+          <w:sz w:val="22"/>
+          <w:szCs w:val="22"/>
+          <w:lang w:val="en-US"/>
+        </w:rPr>
+        <w:t>\centering</w:t>
+      </w:r>
+    </w:p>
+    <w:p>
+      <w:pPr>
+        <w:spacing w:line="360" w:lineRule="auto"/>
+        <w:ind w:firstLine="0"/>
+        <w:jc w:val="center"/>
+        <w:rPr>
+          <w:sz w:val="22"/>
+          <w:szCs w:val="22"/>
+          <w:lang w:val="en-US"/>
+        </w:rPr>
+      </w:pPr>
+      <w:r>
+        <w:rPr>
+          <w:sz w:val="22"/>
+          <w:szCs w:val="22"/>
+          <w:lang w:val="en-US"/>
+        </w:rPr>
+        <w:t>\begin{tabular}{</w:t>
+      </w:r>
+      <w:proofErr w:type="spellStart"/>
+      <w:r>
+        <w:rPr>
+          <w:sz w:val="22"/>
+          <w:szCs w:val="22"/>
+          <w:lang w:val="en-US"/>
+        </w:rPr>
+        <w:t>l|c|c|c|c</w:t>
+      </w:r>
+      <w:proofErr w:type="spellEnd"/>
+      <w:r>
+        <w:rPr>
+          <w:sz w:val="22"/>
+          <w:szCs w:val="22"/>
+          <w:lang w:val="en-US"/>
+        </w:rPr>
+        <w:t>}</w:t>
+      </w:r>
+    </w:p>
+    <w:p>
+      <w:pPr>
+        <w:spacing w:line="360" w:lineRule="auto"/>
+        <w:ind w:firstLine="0"/>
+        <w:jc w:val="center"/>
+        <w:rPr>
+          <w:sz w:val="22"/>
+          <w:szCs w:val="22"/>
+          <w:lang w:val="en-US"/>
+        </w:rPr>
+      </w:pPr>
+      <w:r>
+        <w:rPr>
+          <w:sz w:val="22"/>
+          <w:szCs w:val="22"/>
+          <w:lang w:val="en-US"/>
+        </w:rPr>
+        <w:t>\</w:t>
+      </w:r>
+      <w:proofErr w:type="spellStart"/>
+      <w:r>
+        <w:rPr>
+          <w:sz w:val="22"/>
+          <w:szCs w:val="22"/>
+          <w:lang w:val="en-US"/>
+        </w:rPr>
+        <w:t>hline</w:t>
+      </w:r>
+      <w:proofErr w:type="spellEnd"/>
+    </w:p>
+    <w:p>
+      <w:pPr>
+        <w:spacing w:line="360" w:lineRule="auto"/>
+        <w:ind w:firstLine="0"/>
+        <w:jc w:val="center"/>
+        <w:rPr>
+          <w:sz w:val="22"/>
+          <w:szCs w:val="22"/>
+          <w:lang w:val="en-US"/>
+        </w:rPr>
+      </w:pPr>
+      <w:r>
+        <w:rPr>
+          <w:sz w:val="22"/>
+          <w:szCs w:val="22"/>
+          <w:lang w:val="en-US"/>
+        </w:rPr>
+        <w:t xml:space="preserve">  &amp; VSLY &amp; Heat1 &amp; Heat2 &amp; VSL11\\</w:t>
+      </w:r>
+    </w:p>
+    <w:p>
+      <w:pPr>
+        <w:spacing w:line="360" w:lineRule="auto"/>
+        <w:ind w:firstLine="0"/>
+        <w:jc w:val="center"/>
+        <w:rPr>
+          <w:sz w:val="22"/>
+          <w:szCs w:val="22"/>
+          <w:lang w:val="en-US"/>
+        </w:rPr>
+      </w:pPr>
+      <w:r>
+        <w:rPr>
+          <w:sz w:val="22"/>
+          <w:szCs w:val="22"/>
+          <w:lang w:val="en-US"/>
+        </w:rPr>
+        <w:t>\</w:t>
+      </w:r>
+      <w:proofErr w:type="spellStart"/>
+      <w:r>
+        <w:rPr>
+          <w:sz w:val="22"/>
+          <w:szCs w:val="22"/>
+          <w:lang w:val="en-US"/>
+        </w:rPr>
+        <w:t>hline</w:t>
+      </w:r>
+      <w:proofErr w:type="spellEnd"/>
+    </w:p>
+    <w:p>
+      <w:pPr>
+        <w:spacing w:line="360" w:lineRule="auto"/>
+        <w:ind w:firstLine="0"/>
+        <w:jc w:val="center"/>
+        <w:rPr>
+          <w:sz w:val="22"/>
+          <w:szCs w:val="22"/>
+          <w:lang w:val="en-US"/>
+        </w:rPr>
+      </w:pPr>
+      <w:r>
+        <w:rPr>
+          <w:sz w:val="22"/>
+          <w:szCs w:val="22"/>
+          <w:lang w:val="en-US"/>
+        </w:rPr>
+        <w:t>FRA &amp; 65.75 &amp; 81.55 &amp; 89.87 &amp; 88.65\\</w:t>
+      </w:r>
+    </w:p>
+    <w:p>
+      <w:pPr>
+        <w:spacing w:line="360" w:lineRule="auto"/>
+        <w:ind w:firstLine="0"/>
+        <w:jc w:val="center"/>
+        <w:rPr>
+          <w:sz w:val="22"/>
+          <w:szCs w:val="22"/>
+          <w:lang w:val="en-US"/>
+        </w:rPr>
+      </w:pPr>
+      <w:r>
+        <w:rPr>
+          <w:sz w:val="22"/>
+          <w:szCs w:val="22"/>
+          <w:lang w:val="en-US"/>
+        </w:rPr>
+        <w:t>\</w:t>
+      </w:r>
+      <w:proofErr w:type="spellStart"/>
+      <w:r>
+        <w:rPr>
+          <w:sz w:val="22"/>
+          <w:szCs w:val="22"/>
+          <w:lang w:val="en-US"/>
+        </w:rPr>
+        <w:t>hline</w:t>
+      </w:r>
+      <w:proofErr w:type="spellEnd"/>
+    </w:p>
+    <w:p>
+      <w:pPr>
+        <w:spacing w:line="360" w:lineRule="auto"/>
+        <w:ind w:firstLine="0"/>
+        <w:jc w:val="center"/>
+        <w:rPr>
+          <w:sz w:val="22"/>
+          <w:szCs w:val="22"/>
+          <w:lang w:val="en-US"/>
+        </w:rPr>
+      </w:pPr>
+      <w:r>
+        <w:rPr>
+          <w:sz w:val="22"/>
+          <w:szCs w:val="22"/>
+          <w:lang w:val="en-US"/>
+        </w:rPr>
+        <w:t>DEU &amp; 70.93 &amp; 91.31 &amp; 104.71 &amp; 105.53\\</w:t>
+      </w:r>
+    </w:p>
+    <w:p>
+      <w:pPr>
+        <w:spacing w:line="360" w:lineRule="auto"/>
+        <w:ind w:firstLine="0"/>
+        <w:jc w:val="center"/>
+        <w:rPr>
+          <w:sz w:val="22"/>
+          <w:szCs w:val="22"/>
+          <w:lang w:val="en-US"/>
+        </w:rPr>
+      </w:pPr>
+      <w:r>
+        <w:rPr>
+          <w:sz w:val="22"/>
+          <w:szCs w:val="22"/>
+          <w:lang w:val="en-US"/>
+        </w:rPr>
+        <w:t>\</w:t>
+      </w:r>
+      <w:proofErr w:type="spellStart"/>
+      <w:r>
+        <w:rPr>
+          <w:sz w:val="22"/>
+          <w:szCs w:val="22"/>
+          <w:lang w:val="en-US"/>
+        </w:rPr>
+        <w:t>hline</w:t>
+      </w:r>
+      <w:proofErr w:type="spellEnd"/>
+    </w:p>
+    <w:p>
+      <w:pPr>
+        <w:spacing w:line="360" w:lineRule="auto"/>
+        <w:ind w:firstLine="0"/>
+        <w:jc w:val="center"/>
+        <w:rPr>
+          <w:sz w:val="22"/>
+          <w:szCs w:val="22"/>
+          <w:lang w:val="en-US"/>
+        </w:rPr>
+      </w:pPr>
+      <w:r>
+        <w:rPr>
+          <w:sz w:val="22"/>
+          <w:szCs w:val="22"/>
+          <w:lang w:val="en-US"/>
+        </w:rPr>
+        <w:t>LUX &amp; 106.08 &amp; 157.71 &amp; 160.66 &amp; 152.27\\</w:t>
+      </w:r>
+    </w:p>
+    <w:p>
+      <w:pPr>
+        <w:spacing w:line="360" w:lineRule="auto"/>
+        <w:ind w:firstLine="0"/>
+        <w:jc w:val="center"/>
+        <w:rPr>
+          <w:sz w:val="22"/>
+          <w:szCs w:val="22"/>
+          <w:lang w:val="en-US"/>
+        </w:rPr>
+      </w:pPr>
+      <w:r>
+        <w:rPr>
+          <w:sz w:val="22"/>
+          <w:szCs w:val="22"/>
+          <w:lang w:val="en-US"/>
+        </w:rPr>
+        <w:t>\</w:t>
+      </w:r>
+      <w:proofErr w:type="spellStart"/>
+      <w:r>
+        <w:rPr>
+          <w:sz w:val="22"/>
+          <w:szCs w:val="22"/>
+          <w:lang w:val="en-US"/>
+        </w:rPr>
+        <w:t>hline</w:t>
+      </w:r>
+      <w:proofErr w:type="spellEnd"/>
+    </w:p>
+    <w:p>
+      <w:pPr>
+        <w:spacing w:line="360" w:lineRule="auto"/>
+        <w:ind w:firstLine="0"/>
+        <w:jc w:val="center"/>
+        <w:rPr>
+          <w:sz w:val="22"/>
+          <w:szCs w:val="22"/>
+          <w:lang w:val="en-US"/>
+        </w:rPr>
+      </w:pPr>
+      <w:r>
+        <w:rPr>
+          <w:sz w:val="22"/>
+          <w:szCs w:val="22"/>
+          <w:lang w:val="en-US"/>
+        </w:rPr>
+        <w:t>ROU &amp; 29.03 &amp; 36.12 &amp; 39.73 &amp; 42.00\\</w:t>
+      </w:r>
+    </w:p>
+    <w:p>
+      <w:pPr>
+        <w:spacing w:line="360" w:lineRule="auto"/>
+        <w:ind w:firstLine="0"/>
+        <w:jc w:val="center"/>
+        <w:rPr>
+          <w:sz w:val="22"/>
+          <w:szCs w:val="22"/>
+          <w:lang w:val="en-US"/>
+        </w:rPr>
+      </w:pPr>
+      <w:r>
+        <w:rPr>
+          <w:sz w:val="22"/>
+          <w:szCs w:val="22"/>
+          <w:lang w:val="en-US"/>
+        </w:rPr>
+        <w:t>\</w:t>
+      </w:r>
+      <w:proofErr w:type="spellStart"/>
+      <w:r>
+        <w:rPr>
+          <w:sz w:val="22"/>
+          <w:szCs w:val="22"/>
+          <w:lang w:val="en-US"/>
+        </w:rPr>
+        <w:t>hline</w:t>
+      </w:r>
+      <w:proofErr w:type="spellEnd"/>
+    </w:p>
+    <w:p>
+      <w:pPr>
+        <w:spacing w:line="360" w:lineRule="auto"/>
+        <w:ind w:firstLine="0"/>
+        <w:jc w:val="center"/>
+        <w:rPr>
+          <w:sz w:val="22"/>
+          <w:szCs w:val="22"/>
+          <w:lang w:val="en-US"/>
+        </w:rPr>
+      </w:pPr>
+      <w:r>
+        <w:rPr>
+          <w:sz w:val="22"/>
+          <w:szCs w:val="22"/>
+          <w:lang w:val="en-US"/>
+        </w:rPr>
+        <w:t>LVA &amp; 55.98 &amp; 68.96 &amp; 75.36 &amp; 75.66\\</w:t>
+      </w:r>
+    </w:p>
+    <w:p>
+      <w:pPr>
+        <w:spacing w:line="360" w:lineRule="auto"/>
+        <w:ind w:firstLine="0"/>
+        <w:jc w:val="center"/>
+        <w:rPr>
+          <w:sz w:val="22"/>
+          <w:szCs w:val="22"/>
+          <w:lang w:val="en-US"/>
+        </w:rPr>
+      </w:pPr>
+      <w:r>
+        <w:rPr>
+          <w:sz w:val="22"/>
+          <w:szCs w:val="22"/>
+          <w:lang w:val="en-US"/>
+        </w:rPr>
+        <w:t>\</w:t>
+      </w:r>
+      <w:proofErr w:type="spellStart"/>
+      <w:r>
+        <w:rPr>
+          <w:sz w:val="22"/>
+          <w:szCs w:val="22"/>
+          <w:lang w:val="en-US"/>
+        </w:rPr>
+        <w:t>hline</w:t>
+      </w:r>
+      <w:proofErr w:type="spellEnd"/>
+    </w:p>
+    <w:p>
+      <w:pPr>
+        <w:spacing w:line="360" w:lineRule="auto"/>
+        <w:ind w:firstLine="0"/>
+        <w:jc w:val="center"/>
+        <w:rPr>
+          <w:sz w:val="22"/>
+          <w:szCs w:val="22"/>
+          <w:lang w:val="en-US"/>
+        </w:rPr>
+      </w:pPr>
+      <w:r>
+        <w:rPr>
+          <w:sz w:val="22"/>
+          <w:szCs w:val="22"/>
+          <w:lang w:val="en-US"/>
+        </w:rPr>
+        <w:lastRenderedPageBreak/>
+        <w:t>POL &amp; 37.68 &amp; 50.59 &amp; 52.06 &amp; 52.83\\</w:t>
+      </w:r>
+    </w:p>
+    <w:p>
+      <w:pPr>
+        <w:spacing w:line="360" w:lineRule="auto"/>
+        <w:ind w:firstLine="0"/>
+        <w:jc w:val="center"/>
+        <w:rPr>
+          <w:sz w:val="22"/>
+          <w:szCs w:val="22"/>
+          <w:lang w:val="en-US"/>
+        </w:rPr>
+      </w:pPr>
+      <w:r>
+        <w:rPr>
+          <w:sz w:val="22"/>
+          <w:szCs w:val="22"/>
+          <w:lang w:val="en-US"/>
+        </w:rPr>
+        <w:t>\</w:t>
+      </w:r>
+      <w:proofErr w:type="spellStart"/>
+      <w:r>
+        <w:rPr>
+          <w:sz w:val="22"/>
+          <w:szCs w:val="22"/>
+          <w:lang w:val="en-US"/>
+        </w:rPr>
+        <w:t>hline</w:t>
+      </w:r>
+      <w:proofErr w:type="spellEnd"/>
+    </w:p>
+    <w:p>
+      <w:pPr>
+        <w:spacing w:line="360" w:lineRule="auto"/>
+        <w:ind w:firstLine="0"/>
+        <w:jc w:val="center"/>
+        <w:rPr>
+          <w:sz w:val="22"/>
+          <w:szCs w:val="22"/>
+          <w:lang w:val="en-US"/>
+        </w:rPr>
+      </w:pPr>
+      <w:r>
+        <w:rPr>
+          <w:sz w:val="22"/>
+          <w:szCs w:val="22"/>
+          <w:lang w:val="en-US"/>
+        </w:rPr>
+        <w:t>\end{tabular}</w:t>
+      </w:r>
+    </w:p>
+    <w:p>
+      <w:pPr>
+        <w:spacing w:line="360" w:lineRule="auto"/>
+        <w:ind w:firstLine="0"/>
+        <w:jc w:val="center"/>
+        <w:rPr>
+          <w:sz w:val="22"/>
+          <w:szCs w:val="22"/>
+          <w:lang w:val="en-US"/>
+        </w:rPr>
+      </w:pPr>
+      <w:r>
+        <w:rPr>
+          <w:sz w:val="22"/>
+          <w:szCs w:val="22"/>
+          <w:lang w:val="en-US"/>
+        </w:rPr>
+        <w:t>\end{table}</w:t>
+      </w:r>
+    </w:p>
+    <w:p>
+      <w:pPr>
+        <w:spacing w:line="360" w:lineRule="auto"/>
+        <w:ind w:firstLine="0"/>
+        <w:jc w:val="both"/>
+        <w:rPr>
+          <w:sz w:val="22"/>
+          <w:szCs w:val="22"/>
+          <w:lang w:val="en-US"/>
+        </w:rPr>
+      </w:pPr>
+      <w:r>
+        <w:rPr>
+          <w:sz w:val="22"/>
+          <w:szCs w:val="22"/>
+          <w:lang w:val="en-US"/>
+        </w:rPr>
+        <w:t xml:space="preserve">Figure </w:t>
       </w:r>
       <w:r>
         <w:rPr>
@@ -6812,146 +6585,98 @@
           <w:szCs w:val="22"/>
           <w:lang w:val="en-US"/>
         </w:rPr>
-        <w:t>&gt;</w:t>
-      </w:r>
-    </w:p>
-    <w:p>
-      <w:pPr>
-        <w:spacing w:line="360" w:lineRule="auto"/>
-        <w:ind w:firstLine="0"/>
-        <w:jc w:val="both"/>
-        <w:rPr>
-          <w:sz w:val="22"/>
-          <w:szCs w:val="22"/>
-          <w:lang w:val="en-US"/>
-        </w:rPr>
-      </w:pPr>
-    </w:p>
-    <w:p>
-      <w:pPr>
-        <w:spacing w:line="360" w:lineRule="auto"/>
-        <w:ind w:firstLine="0"/>
-        <w:jc w:val="both"/>
-        <w:rPr>
-          <w:sz w:val="22"/>
-          <w:szCs w:val="22"/>
-          <w:lang w:val="en-US"/>
-        </w:rPr>
-      </w:pPr>
-      <w:r>
-        <w:rPr>
-          <w:sz w:val="22"/>
-          <w:szCs w:val="22"/>
-          <w:lang w:val="en-US"/>
-        </w:rPr>
-        <w:t xml:space="preserve">Figure </w:t>
-      </w:r>
-      <w:r>
-        <w:rPr>
-          <w:sz w:val="22"/>
-          <w:szCs w:val="22"/>
-          <w:lang w:val="en-US"/>
-        </w:rPr>
-        <w:t>1</w:t>
-      </w:r>
-      <w:r>
-        <w:rPr>
-          <w:sz w:val="22"/>
-          <w:szCs w:val="22"/>
-          <w:lang w:val="en-US"/>
-        </w:rPr>
-        <w:t xml:space="preserve"> above showed the estimates generated by increased activity in the population aged 20-74.</w:t>
-      </w:r>
-      <w:r>
-        <w:rPr>
-          <w:sz w:val="22"/>
-          <w:szCs w:val="22"/>
-          <w:lang w:val="en-US"/>
-        </w:rPr>
-        <w:t xml:space="preserve"> However, this masks differences between the approach for the two age-groups (20-44,45-74). F</w:t>
-      </w:r>
-      <w:r>
-        <w:rPr>
-          <w:sz w:val="22"/>
-          <w:szCs w:val="22"/>
-          <w:lang w:val="en-US"/>
-        </w:rPr>
-        <w:t xml:space="preserve">igure </w:t>
-      </w:r>
-      <w:r>
-        <w:rPr>
-          <w:sz w:val="22"/>
-          <w:szCs w:val="22"/>
-          <w:lang w:val="en-US"/>
-        </w:rPr>
-        <w:t>2</w:t>
-      </w:r>
-      <w:r>
-        <w:rPr>
-          <w:sz w:val="22"/>
-          <w:szCs w:val="22"/>
-          <w:lang w:val="en-US"/>
-        </w:rPr>
-        <w:t xml:space="preserve"> depicts the estimates generated by restricting the analysis to the population aged 20-44 (left) and 45-74 (right). In both cases the VSL11 (green) estimates are very similar</w:t>
-      </w:r>
-      <w:r>
-        <w:rPr>
-          <w:sz w:val="22"/>
-          <w:szCs w:val="22"/>
-          <w:lang w:val="en-US"/>
-        </w:rPr>
-        <w:t>. The HEAT-1 (red) method results in higher (lower) values when restricting the analysis to younger (older) people. The</w:t>
-      </w:r>
-      <w:r>
-        <w:rPr>
-          <w:sz w:val="22"/>
-          <w:szCs w:val="22"/>
-          <w:lang w:val="en-US"/>
-        </w:rPr>
-        <w:t xml:space="preserve"> VSLY (blue) estimates </w:t>
-      </w:r>
-      <w:r>
-        <w:rPr>
-          <w:sz w:val="22"/>
-          <w:szCs w:val="22"/>
-          <w:lang w:val="en-US"/>
-        </w:rPr>
-        <w:t>tend to be</w:t>
-      </w:r>
-      <w:r>
-        <w:rPr>
-          <w:sz w:val="22"/>
-          <w:szCs w:val="22"/>
-          <w:lang w:val="en-US"/>
-        </w:rPr>
-        <w:t xml:space="preserve"> higher in younger people and lower in older people</w:t>
-      </w:r>
-      <w:r>
-        <w:rPr>
-          <w:sz w:val="22"/>
-          <w:szCs w:val="22"/>
-          <w:lang w:val="en-US"/>
-        </w:rPr>
-        <w:t>.</w:t>
-      </w:r>
-    </w:p>
-    <w:p>
-      <w:pPr>
-        <w:spacing w:line="360" w:lineRule="auto"/>
-        <w:ind w:firstLine="0"/>
-        <w:jc w:val="both"/>
-        <w:rPr>
-          <w:sz w:val="22"/>
-          <w:szCs w:val="22"/>
-          <w:lang w:val="en-US"/>
-        </w:rPr>
-      </w:pPr>
-    </w:p>
-    <w:p>
-      <w:pPr>
-        <w:spacing w:line="360" w:lineRule="auto"/>
-        <w:ind w:firstLine="0"/>
-        <w:jc w:val="both"/>
+        <w:t xml:space="preserve"> below </w:t>
+      </w:r>
+      <w:r>
+        <w:rPr>
+          <w:sz w:val="22"/>
+          <w:szCs w:val="22"/>
+          <w:lang w:val="en-US"/>
+        </w:rPr>
+        <w:t xml:space="preserve">displays the results from the same scenario graphically. </w:t>
+      </w:r>
+      <w:r>
+        <w:rPr>
+          <w:sz w:val="22"/>
+          <w:szCs w:val="22"/>
+          <w:lang w:val="en-US"/>
+        </w:rPr>
+        <w:t>The current HEAT method</w:t>
+      </w:r>
+      <w:r>
+        <w:rPr>
+          <w:sz w:val="22"/>
+          <w:szCs w:val="22"/>
+          <w:lang w:val="en-US"/>
+        </w:rPr>
+        <w:t xml:space="preserve"> with two age-groups (HEAT2)</w:t>
+      </w:r>
+      <w:r>
+        <w:rPr>
+          <w:sz w:val="22"/>
+          <w:szCs w:val="22"/>
+          <w:lang w:val="en-US"/>
+        </w:rPr>
+        <w:t xml:space="preserve"> is shown on the x axis, and all other methods are depicted in a </w:t>
+      </w:r>
+      <w:r>
+        <w:rPr>
+          <w:sz w:val="22"/>
+          <w:szCs w:val="22"/>
+          <w:lang w:val="en-US"/>
+        </w:rPr>
+        <w:t xml:space="preserve">color-coded </w:t>
+      </w:r>
+      <w:r>
+        <w:rPr>
+          <w:sz w:val="22"/>
+          <w:szCs w:val="22"/>
+          <w:lang w:val="en-US"/>
+        </w:rPr>
+        <w:t xml:space="preserve">scatterplot. A 45-degree line is used to depict </w:t>
+      </w:r>
+      <w:r>
+        <w:rPr>
+          <w:sz w:val="22"/>
+          <w:szCs w:val="22"/>
+          <w:lang w:val="en-US"/>
+        </w:rPr>
+        <w:t>equity, such that points below (above) the line represents a lower (higher) estimate than that generated by HEAT2</w:t>
+      </w:r>
+      <w:r>
+        <w:rPr>
+          <w:sz w:val="22"/>
+          <w:szCs w:val="22"/>
+          <w:lang w:val="en-US"/>
+        </w:rPr>
+        <w:t>. The monetary benefits estimated by the VSLY (blue) are generally lower than those estimated by the current HEAT-2 model (black line), HEAT-1 (red) and HEAT-11 model (green)</w:t>
+      </w:r>
+      <w:r>
+        <w:rPr>
+          <w:sz w:val="22"/>
+          <w:szCs w:val="22"/>
+          <w:lang w:val="en-US"/>
+        </w:rPr>
+        <w:t>, though the extent differs by country.</w:t>
+      </w:r>
+    </w:p>
+    <w:p>
+      <w:pPr>
+        <w:spacing w:line="360" w:lineRule="auto"/>
+        <w:ind w:firstLine="0"/>
+        <w:jc w:val="both"/>
+        <w:rPr>
+          <w:sz w:val="22"/>
+          <w:szCs w:val="22"/>
+          <w:lang w:val="en-US"/>
+        </w:rPr>
+      </w:pPr>
+    </w:p>
+    <w:p>
+      <w:pPr>
+        <w:spacing w:line="360" w:lineRule="auto"/>
+        <w:ind w:firstLine="0"/>
+        <w:jc w:val="center"/>
         <w:rPr>
           <w:sz w:val="22"/>
           <w:szCs w:val="22"/>
@@ -6973,38 +6698,89 @@
           <w:szCs w:val="22"/>
           <w:lang w:val="en-US"/>
         </w:rPr>
-        <w:t>2</w:t>
-      </w:r>
-      <w:r>
-        <w:rPr>
-          <w:sz w:val="22"/>
-          <w:szCs w:val="22"/>
-          <w:lang w:val="en-US"/>
-        </w:rPr>
-        <w:t>. Estimated Annual Monetary Beneﬁt (in 2017 Euro) per capita from 10mins additional weekly walking using country speciﬁc population age distributions from 20-44 (left) and 45-74 (right), VSLY vs current HEAT models.</w:t>
-      </w:r>
-    </w:p>
-    <w:p>
-      <w:pPr>
-        <w:spacing w:line="360" w:lineRule="auto"/>
-        <w:ind w:firstLine="0"/>
-        <w:jc w:val="both"/>
-        <w:rPr>
-          <w:sz w:val="22"/>
-          <w:szCs w:val="22"/>
-          <w:lang w:val="en-US"/>
-        </w:rPr>
-      </w:pPr>
+        <w:t>1</w:t>
+      </w:r>
+      <w:r>
+        <w:rPr>
+          <w:sz w:val="22"/>
+          <w:szCs w:val="22"/>
+          <w:lang w:val="en-US"/>
+        </w:rPr>
+        <w:t xml:space="preserve">. Estimated Annual Monetary Beneﬁt per </w:t>
+      </w:r>
+      <w:r>
+        <w:rPr>
+          <w:sz w:val="22"/>
+          <w:szCs w:val="22"/>
+          <w:lang w:val="en-US"/>
+        </w:rPr>
+        <w:t>C</w:t>
+      </w:r>
+      <w:r>
+        <w:rPr>
+          <w:sz w:val="22"/>
+          <w:szCs w:val="22"/>
+          <w:lang w:val="en-US"/>
+        </w:rPr>
+        <w:t xml:space="preserve">apita (in 2017 Euro) in Scenario 1, </w:t>
+      </w:r>
+      <w:r>
+        <w:rPr>
+          <w:sz w:val="22"/>
+          <w:szCs w:val="22"/>
+          <w:lang w:val="en-US"/>
+        </w:rPr>
+        <w:t>C</w:t>
+      </w:r>
+      <w:r>
+        <w:rPr>
+          <w:sz w:val="22"/>
+          <w:szCs w:val="22"/>
+          <w:lang w:val="en-US"/>
+        </w:rPr>
+        <w:t xml:space="preserve">omparing </w:t>
+      </w:r>
+      <w:r>
+        <w:rPr>
+          <w:sz w:val="22"/>
+          <w:szCs w:val="22"/>
+          <w:lang w:val="en-US"/>
+        </w:rPr>
+        <w:t>A</w:t>
+      </w:r>
+      <w:r>
+        <w:rPr>
+          <w:sz w:val="22"/>
+          <w:szCs w:val="22"/>
+          <w:lang w:val="en-US"/>
+        </w:rPr>
+        <w:t xml:space="preserve">lternative </w:t>
+      </w:r>
+      <w:r>
+        <w:rPr>
+          <w:sz w:val="22"/>
+          <w:szCs w:val="22"/>
+          <w:lang w:val="en-US"/>
+        </w:rPr>
+        <w:t>M</w:t>
+      </w:r>
+      <w:r>
+        <w:rPr>
+          <w:sz w:val="22"/>
+          <w:szCs w:val="22"/>
+          <w:lang w:val="en-US"/>
+        </w:rPr>
+        <w:t>ethods to HEAT-2Grp</w:t>
+      </w:r>
       <w:r>
         <w:rPr>
           <w:noProof/>
-          <w:lang w:val="en-GB" w:eastAsia="zh-CN"/>
         </w:rPr>
         <w:drawing>
-          <wp:inline distT="0" distB="0" distL="0" distR="0" wp14:anchorId="2236E8D8" wp14:editId="2F8F676F">
-            <wp:extent cx="4939665" cy="3538855"/>
-            <wp:effectExtent l="0" t="0" r="0" b="4445"/>
-            <wp:docPr id="3" name="Picture 3"/>
+          <wp:inline distT="0" distB="0" distL="0" distR="0" wp14:anchorId="1832C8E3" wp14:editId="4F79DACC">
+            <wp:extent cx="4939665" cy="4939665"/>
+            <wp:effectExtent l="0" t="0" r="0" b="0"/>
+            <wp:docPr id="6" name="Picture 6"/>
             <wp:cNvGraphicFramePr>
               <a:graphicFrameLocks xmlns:a="http://schemas.openxmlformats.org/drawingml/2006/main" noChangeAspect="1"/>
             </wp:cNvGraphicFramePr>
@@ -7012,23 +6788,36 @@
               <a:graphicData uri="http://schemas.openxmlformats.org/drawingml/2006/picture">
                 <pic:pic xmlns:pic="http://schemas.openxmlformats.org/drawingml/2006/picture">
                   <pic:nvPicPr>
-                    <pic:cNvPr id="1" name=""/>
-                    <pic:cNvPicPr/>
+                    <pic:cNvPr id="0" name="Picture 1"/>
+                    <pic:cNvPicPr>
+                      <a:picLocks noChangeAspect="1" noChangeArrowheads="1"/>
+                    </pic:cNvPicPr>
                   </pic:nvPicPr>
                   <pic:blipFill>
-                    <a:blip r:embed="rId12"/>
+                    <a:blip r:embed="rId12" cstate="print">
+                      <a:extLst>
+                        <a:ext uri="{28A0092B-C50C-407E-A947-70E740481C1C}">
+                          <a14:useLocalDpi xmlns:a14="http://schemas.microsoft.com/office/drawing/2010/main" val="0"/>
+                        </a:ext>
+                      </a:extLst>
+                    </a:blip>
+                    <a:srcRect/>
                     <a:stretch>
                       <a:fillRect/>
                     </a:stretch>
                   </pic:blipFill>
-                  <pic:spPr>
+                  <pic:spPr bwMode="auto">
                     <a:xfrm>
                       <a:off x="0" y="0"/>
-                      <a:ext cx="4939665" cy="3538855"/>
+                      <a:ext cx="4939665" cy="4939665"/>
                     </a:xfrm>
                     <a:prstGeom prst="rect">
                       <a:avLst/>
                     </a:prstGeom>
+                    <a:noFill/>
+                    <a:ln>
+                      <a:noFill/>
+                    </a:ln>
                   </pic:spPr>
                 </pic:pic>
               </a:graphicData>
@@ -7048,25 +6837,45 @@
           <w:lang w:val="en-US"/>
         </w:rPr>
       </w:pPr>
-    </w:p>
-    <w:p>
-      <w:pPr>
-        <w:spacing w:line="360" w:lineRule="auto"/>
-        <w:ind w:firstLine="0"/>
-        <w:jc w:val="both"/>
-        <w:rPr>
-          <w:sz w:val="22"/>
-          <w:szCs w:val="22"/>
-          <w:lang w:val="en-US"/>
-        </w:rPr>
-      </w:pPr>
-      <w:r>
-        <w:rPr>
-          <w:sz w:val="22"/>
-          <w:szCs w:val="22"/>
-          <w:lang w:val="en-US"/>
-        </w:rPr>
-        <w:t xml:space="preserve">&lt;insert figure </w:t>
+      <w:r>
+        <w:rPr>
+          <w:sz w:val="22"/>
+          <w:szCs w:val="22"/>
+          <w:lang w:val="en-US"/>
+        </w:rPr>
+        <w:t xml:space="preserve">Figure </w:t>
+      </w:r>
+      <w:r>
+        <w:rPr>
+          <w:sz w:val="22"/>
+          <w:szCs w:val="22"/>
+          <w:lang w:val="en-US"/>
+        </w:rPr>
+        <w:t>1</w:t>
+      </w:r>
+      <w:r>
+        <w:rPr>
+          <w:sz w:val="22"/>
+          <w:szCs w:val="22"/>
+          <w:lang w:val="en-US"/>
+        </w:rPr>
+        <w:t xml:space="preserve"> above showed the estimates generated by increased activity in the population aged 20-74.</w:t>
+      </w:r>
+      <w:r>
+        <w:rPr>
+          <w:sz w:val="22"/>
+          <w:szCs w:val="22"/>
+          <w:lang w:val="en-US"/>
+        </w:rPr>
+        <w:t xml:space="preserve"> However, this masks differences between the approach for the two age-groups (20-44,45-74). F</w:t>
+      </w:r>
+      <w:r>
+        <w:rPr>
+          <w:sz w:val="22"/>
+          <w:szCs w:val="22"/>
+          <w:lang w:val="en-US"/>
+        </w:rPr>
+        <w:t xml:space="preserve">igure </w:t>
       </w:r>
       <w:r>
         <w:rPr>
@@ -7082,27 +6891,47 @@
           <w:szCs w:val="22"/>
           <w:lang w:val="en-US"/>
         </w:rPr>
-        <w:t>&gt;</w:t>
-      </w:r>
-    </w:p>
-    <w:p>
-      <w:pPr>
-        <w:spacing w:line="360" w:lineRule="auto"/>
-        <w:ind w:firstLine="0"/>
-        <w:jc w:val="both"/>
-        <w:rPr>
-          <w:sz w:val="22"/>
-          <w:szCs w:val="22"/>
-          <w:lang w:val="en-US"/>
-        </w:rPr>
-      </w:pPr>
-      <w:r>
-        <w:rPr>
-          <w:sz w:val="22"/>
-          <w:szCs w:val="22"/>
-          <w:lang w:val="en-US"/>
-        </w:rPr>
-        <w:t>Since there are clear difference in the values generated by different methods, and these differences vary between older and younger populations, it seems relevant to look at how the valuation methods differ over the life course in an exemplar country.</w:t>
+        <w:t xml:space="preserve"> depicts the estimates generated by restricting the analysis to the population aged 20-44 (left) and 45-74 (right). In both cases the VSL11 (green) estimates are very similar</w:t>
+      </w:r>
+      <w:r>
+        <w:rPr>
+          <w:sz w:val="22"/>
+          <w:szCs w:val="22"/>
+          <w:lang w:val="en-US"/>
+        </w:rPr>
+        <w:t>. The HEAT-1 (red) method results in higher (lower) values when restricting the analysis to younger (older) people. The</w:t>
+      </w:r>
+      <w:r>
+        <w:rPr>
+          <w:sz w:val="22"/>
+          <w:szCs w:val="22"/>
+          <w:lang w:val="en-US"/>
+        </w:rPr>
+        <w:t xml:space="preserve"> VSLY (blue) estimates </w:t>
+      </w:r>
+      <w:r>
+        <w:rPr>
+          <w:sz w:val="22"/>
+          <w:szCs w:val="22"/>
+          <w:lang w:val="en-US"/>
+        </w:rPr>
+        <w:t>tend to be</w:t>
+      </w:r>
+      <w:r>
+        <w:rPr>
+          <w:sz w:val="22"/>
+          <w:szCs w:val="22"/>
+          <w:lang w:val="en-US"/>
+        </w:rPr>
+        <w:t xml:space="preserve"> higher in younger people and lower in older people</w:t>
+      </w:r>
+      <w:r>
+        <w:rPr>
+          <w:sz w:val="22"/>
+          <w:szCs w:val="22"/>
+          <w:lang w:val="en-US"/>
+        </w:rPr>
+        <w:t>.</w:t>
       </w:r>
     </w:p>
     <w:p>
@@ -7142,197 +6971,15 @@
           <w:szCs w:val="22"/>
           <w:lang w:val="en-US"/>
         </w:rPr>
-        <w:t>3</w:t>
-      </w:r>
-      <w:r>
-        <w:rPr>
-          <w:sz w:val="22"/>
-          <w:szCs w:val="22"/>
-          <w:lang w:val="en-US"/>
-        </w:rPr>
-        <w:t xml:space="preserve"> below shows a comparison of annual monetary benefits per capita (2017 Euro) associated with 10mins/week of additional walking, for each individual age from 20 to 74 for the Latvian population using </w:t>
-      </w:r>
-      <w:r>
-        <w:rPr>
-          <w:sz w:val="22"/>
-          <w:szCs w:val="22"/>
-          <w:lang w:val="en-US"/>
-        </w:rPr>
-        <w:t xml:space="preserve">the </w:t>
-      </w:r>
-      <w:r>
-        <w:rPr>
-          <w:sz w:val="22"/>
-          <w:szCs w:val="22"/>
-          <w:lang w:val="en-US"/>
-        </w:rPr>
-        <w:t>four different models:</w:t>
-      </w:r>
-      <w:r>
-        <w:rPr>
-          <w:sz w:val="22"/>
-          <w:szCs w:val="22"/>
-          <w:lang w:val="en-US"/>
-        </w:rPr>
-        <w:t xml:space="preserve"> </w:t>
-      </w:r>
-      <w:commentRangeStart w:id="7"/>
-      <w:r>
-        <w:rPr>
-          <w:sz w:val="22"/>
-          <w:szCs w:val="22"/>
-          <w:lang w:val="en-US"/>
-        </w:rPr>
-        <w:t>HEAT-1Grp (</w:t>
-      </w:r>
-      <w:r>
-        <w:rPr>
-          <w:sz w:val="22"/>
-          <w:szCs w:val="22"/>
-          <w:highlight w:val="yellow"/>
-          <w:lang w:val="en-US"/>
-        </w:rPr>
-        <w:t>red</w:t>
-      </w:r>
-      <w:r>
-        <w:rPr>
-          <w:sz w:val="22"/>
-          <w:szCs w:val="22"/>
-          <w:lang w:val="en-US"/>
-        </w:rPr>
-        <w:t>)</w:t>
-      </w:r>
-      <w:r>
-        <w:rPr>
-          <w:sz w:val="22"/>
-          <w:szCs w:val="22"/>
-          <w:lang w:val="en-US"/>
-        </w:rPr>
-        <w:t xml:space="preserve">, </w:t>
-      </w:r>
-      <w:r>
-        <w:rPr>
-          <w:sz w:val="22"/>
-          <w:szCs w:val="22"/>
-          <w:lang w:val="en-US"/>
-        </w:rPr>
-        <w:t>HEAT-2Grp (</w:t>
-      </w:r>
-      <w:r>
-        <w:rPr>
-          <w:sz w:val="22"/>
-          <w:szCs w:val="22"/>
-          <w:lang w:val="en-US"/>
-        </w:rPr>
-        <w:t>black</w:t>
-      </w:r>
-      <w:r>
-        <w:rPr>
-          <w:sz w:val="22"/>
-          <w:szCs w:val="22"/>
-          <w:lang w:val="en-US"/>
-        </w:rPr>
-        <w:t>)</w:t>
-      </w:r>
-      <w:r>
-        <w:rPr>
-          <w:sz w:val="22"/>
-          <w:szCs w:val="22"/>
-          <w:lang w:val="en-US"/>
-        </w:rPr>
-        <w:t>, VSL-11 (green), VSLY (blue).</w:t>
-      </w:r>
-      <w:commentRangeEnd w:id="7"/>
-      <w:r>
-        <w:rPr>
-          <w:rStyle w:val="CommentReference"/>
-        </w:rPr>
-        <w:commentReference w:id="7"/>
-      </w:r>
-    </w:p>
-    <w:p>
-      <w:pPr>
-        <w:spacing w:line="360" w:lineRule="auto"/>
-        <w:ind w:firstLine="0"/>
-        <w:jc w:val="both"/>
-        <w:rPr>
-          <w:sz w:val="22"/>
-          <w:szCs w:val="22"/>
-          <w:lang w:val="en-US"/>
-        </w:rPr>
-      </w:pPr>
-    </w:p>
-    <w:p>
-      <w:pPr>
-        <w:spacing w:line="360" w:lineRule="auto"/>
-        <w:ind w:firstLine="0"/>
-        <w:jc w:val="both"/>
-        <w:rPr>
-          <w:sz w:val="22"/>
-          <w:szCs w:val="22"/>
-          <w:lang w:val="en-US"/>
-        </w:rPr>
-      </w:pPr>
-      <w:r>
-        <w:rPr>
-          <w:sz w:val="22"/>
-          <w:szCs w:val="22"/>
-          <w:lang w:val="en-US"/>
-        </w:rPr>
-        <w:lastRenderedPageBreak/>
-        <w:t xml:space="preserve">Figure </w:t>
-      </w:r>
-      <w:r>
-        <w:rPr>
-          <w:sz w:val="22"/>
-          <w:szCs w:val="22"/>
-          <w:lang w:val="en-US"/>
-        </w:rPr>
-        <w:t>3</w:t>
-      </w:r>
-      <w:r>
-        <w:rPr>
-          <w:sz w:val="22"/>
-          <w:szCs w:val="22"/>
-          <w:lang w:val="en-US"/>
-        </w:rPr>
-        <w:t>. Annual monetary beneﬁt per capita (in 2017 Euro) from 10mins additional weekly walking for each age of Latvian population, using each method.</w:t>
-      </w:r>
-    </w:p>
-    <w:p>
-      <w:pPr>
-        <w:spacing w:line="360" w:lineRule="auto"/>
-        <w:ind w:firstLine="0"/>
-        <w:jc w:val="both"/>
-        <w:rPr>
-          <w:sz w:val="22"/>
-          <w:szCs w:val="22"/>
-          <w:lang w:val="en-US"/>
-        </w:rPr>
-      </w:pPr>
-      <w:r>
-        <w:rPr>
-          <w:sz w:val="22"/>
-          <w:szCs w:val="22"/>
-          <w:lang w:val="en-US"/>
-        </w:rPr>
-        <w:t xml:space="preserve">&lt;insert figure </w:t>
-      </w:r>
-      <w:r>
-        <w:rPr>
-          <w:sz w:val="22"/>
-          <w:szCs w:val="22"/>
-          <w:lang w:val="en-US"/>
-        </w:rPr>
-        <w:t>3</w:t>
-      </w:r>
-      <w:r>
-        <w:rPr>
-          <w:sz w:val="22"/>
-          <w:szCs w:val="22"/>
-          <w:lang w:val="en-US"/>
-        </w:rPr>
-        <w:t>&gt;</w:t>
+        <w:t>2</w:t>
+      </w:r>
+      <w:r>
+        <w:rPr>
+          <w:sz w:val="22"/>
+          <w:szCs w:val="22"/>
+          <w:lang w:val="en-US"/>
+        </w:rPr>
+        <w:t>. Estimated Annual Monetary Beneﬁt (in 2017 Euro) per capita from 10mins additional weekly walking using country speciﬁc population age distributions from 20-44 (left) and 45-74 (right), VSLY vs current HEAT models.</w:t>
       </w:r>
     </w:p>
     <w:p>
@@ -7349,13 +6996,12 @@
       <w:r>
         <w:rPr>
           <w:noProof/>
-          <w:lang w:val="en-GB" w:eastAsia="zh-CN"/>
         </w:rPr>
         <w:drawing>
-          <wp:inline distT="0" distB="0" distL="0" distR="0" wp14:anchorId="2B7FD34F" wp14:editId="61DA4A33">
-            <wp:extent cx="4229100" cy="3126021"/>
-            <wp:effectExtent l="0" t="0" r="0" b="0"/>
-            <wp:docPr id="4" name="Picture 4"/>
+          <wp:inline distT="0" distB="0" distL="0" distR="0" wp14:anchorId="599C4A2F" wp14:editId="092EE1E9">
+            <wp:extent cx="4939665" cy="3362325"/>
+            <wp:effectExtent l="0" t="0" r="0" b="9525"/>
+            <wp:docPr id="7" name="Picture 7"/>
             <wp:cNvGraphicFramePr>
               <a:graphicFrameLocks xmlns:a="http://schemas.openxmlformats.org/drawingml/2006/main" noChangeAspect="1"/>
             </wp:cNvGraphicFramePr>
@@ -7363,23 +7009,36 @@
               <a:graphicData uri="http://schemas.openxmlformats.org/drawingml/2006/picture">
                 <pic:pic xmlns:pic="http://schemas.openxmlformats.org/drawingml/2006/picture">
                   <pic:nvPicPr>
-                    <pic:cNvPr id="1" name=""/>
-                    <pic:cNvPicPr/>
+                    <pic:cNvPr id="0" name="Picture 3"/>
+                    <pic:cNvPicPr>
+                      <a:picLocks noChangeAspect="1" noChangeArrowheads="1"/>
+                    </pic:cNvPicPr>
                   </pic:nvPicPr>
                   <pic:blipFill>
-                    <a:blip r:embed="rId13"/>
+                    <a:blip r:embed="rId13" cstate="print">
+                      <a:extLst>
+                        <a:ext uri="{28A0092B-C50C-407E-A947-70E740481C1C}">
+                          <a14:useLocalDpi xmlns:a14="http://schemas.microsoft.com/office/drawing/2010/main" val="0"/>
+                        </a:ext>
+                      </a:extLst>
+                    </a:blip>
+                    <a:srcRect/>
                     <a:stretch>
                       <a:fillRect/>
                     </a:stretch>
                   </pic:blipFill>
-                  <pic:spPr>
+                  <pic:spPr bwMode="auto">
                     <a:xfrm>
                       <a:off x="0" y="0"/>
-                      <a:ext cx="4251325" cy="3142449"/>
+                      <a:ext cx="4939665" cy="3362325"/>
                     </a:xfrm>
                     <a:prstGeom prst="rect">
                       <a:avLst/>
                     </a:prstGeom>
+                    <a:noFill/>
+                    <a:ln>
+                      <a:noFill/>
+                    </a:ln>
                   </pic:spPr>
                 </pic:pic>
               </a:graphicData>
@@ -7394,223 +7053,200 @@
         <w:ind w:firstLine="0"/>
         <w:jc w:val="both"/>
         <w:rPr>
-          <w:noProof/>
-          <w:sz w:val="22"/>
-          <w:szCs w:val="22"/>
-        </w:rPr>
-      </w:pPr>
-    </w:p>
-    <w:p>
-      <w:pPr>
-        <w:spacing w:line="360" w:lineRule="auto"/>
-        <w:ind w:firstLine="0"/>
-        <w:jc w:val="both"/>
-        <w:rPr>
-          <w:sz w:val="22"/>
-          <w:szCs w:val="22"/>
-          <w:lang w:val="en-US"/>
-        </w:rPr>
-      </w:pPr>
-      <w:r>
-        <w:rPr>
-          <w:sz w:val="22"/>
-          <w:szCs w:val="22"/>
-          <w:lang w:val="en-US"/>
-        </w:rPr>
-        <w:t>The HEAT-1Grp method generates the same results regardless of ag</w:t>
-      </w:r>
-      <w:r>
-        <w:rPr>
-          <w:sz w:val="22"/>
-          <w:szCs w:val="22"/>
-          <w:lang w:val="en-US"/>
-        </w:rPr>
-        <w:t>e, since there is a single mortality risk and VSL applied</w:t>
-      </w:r>
-      <w:r>
-        <w:rPr>
-          <w:sz w:val="22"/>
-          <w:szCs w:val="22"/>
-          <w:lang w:val="en-US"/>
-        </w:rPr>
-        <w:t xml:space="preserve">. The HEAT-2Grp method generates different results for the population aged 20-44 to those aged 45-74, as the populations have different baseline risks and the same </w:t>
-      </w:r>
-      <w:r>
-        <w:rPr>
-          <w:sz w:val="22"/>
-          <w:szCs w:val="22"/>
-          <w:lang w:val="en-US"/>
-        </w:rPr>
-        <w:t>VSL</w:t>
-      </w:r>
-      <w:r>
-        <w:rPr>
-          <w:sz w:val="22"/>
-          <w:szCs w:val="22"/>
-          <w:lang w:val="en-US"/>
-        </w:rPr>
-        <w:t>. The VSLY</w:t>
-      </w:r>
-      <w:r>
-        <w:rPr>
-          <w:sz w:val="22"/>
-          <w:szCs w:val="22"/>
-          <w:lang w:val="en-US"/>
-        </w:rPr>
-        <w:t xml:space="preserve"> (blue)</w:t>
-      </w:r>
-      <w:r>
-        <w:rPr>
-          <w:sz w:val="22"/>
-          <w:szCs w:val="22"/>
-          <w:lang w:val="en-US"/>
-        </w:rPr>
-        <w:t xml:space="preserve"> and VSL-11 </w:t>
-      </w:r>
-      <w:r>
-        <w:rPr>
-          <w:sz w:val="22"/>
-          <w:szCs w:val="22"/>
-          <w:lang w:val="en-US"/>
-        </w:rPr>
-        <w:t>(green) results</w:t>
-      </w:r>
-      <w:r>
-        <w:rPr>
-          <w:sz w:val="22"/>
-          <w:szCs w:val="22"/>
-          <w:lang w:val="en-US"/>
-        </w:rPr>
-        <w:t xml:space="preserve"> are similar, with </w:t>
-      </w:r>
-      <w:r>
-        <w:rPr>
-          <w:sz w:val="22"/>
-          <w:szCs w:val="22"/>
-          <w:lang w:val="en-US"/>
-        </w:rPr>
-        <w:t xml:space="preserve">monetary benefit </w:t>
-      </w:r>
-      <w:r>
-        <w:rPr>
-          <w:sz w:val="22"/>
-          <w:szCs w:val="22"/>
-          <w:lang w:val="en-US"/>
-        </w:rPr>
-        <w:t>increasing as age</w:t>
-      </w:r>
-      <w:r>
-        <w:rPr>
-          <w:sz w:val="22"/>
-          <w:szCs w:val="22"/>
-          <w:lang w:val="en-US"/>
-        </w:rPr>
-        <w:t>, and therefore mortality rates,</w:t>
-      </w:r>
-      <w:r>
-        <w:rPr>
-          <w:sz w:val="22"/>
-          <w:szCs w:val="22"/>
-          <w:lang w:val="en-US"/>
-        </w:rPr>
-        <w:t xml:space="preserve"> increase</w:t>
-      </w:r>
-      <w:r>
-        <w:rPr>
-          <w:sz w:val="22"/>
-          <w:szCs w:val="22"/>
-          <w:lang w:val="en-US"/>
-        </w:rPr>
-        <w:t>. However, the</w:t>
-      </w:r>
-      <w:r>
-        <w:rPr>
-          <w:sz w:val="22"/>
-          <w:szCs w:val="22"/>
-          <w:lang w:val="en-US"/>
-        </w:rPr>
-        <w:t xml:space="preserve"> VSLY model does not increase as quickly with age </w:t>
-      </w:r>
-      <w:r>
-        <w:rPr>
-          <w:sz w:val="22"/>
-          <w:szCs w:val="22"/>
-          <w:lang w:val="en-US"/>
-        </w:rPr>
-        <w:t>due to the process of valuing life years remaining rather than life</w:t>
-      </w:r>
-      <w:r>
-        <w:rPr>
-          <w:sz w:val="22"/>
-          <w:szCs w:val="22"/>
-          <w:lang w:val="en-US"/>
-        </w:rPr>
-        <w:t>.</w:t>
-      </w:r>
-    </w:p>
-    <w:p>
-      <w:pPr>
-        <w:spacing w:line="360" w:lineRule="auto"/>
-        <w:ind w:firstLine="0"/>
-        <w:jc w:val="both"/>
-        <w:rPr>
-          <w:sz w:val="22"/>
-          <w:szCs w:val="22"/>
-          <w:lang w:val="en-US"/>
-        </w:rPr>
-      </w:pPr>
-    </w:p>
-    <w:p>
-      <w:pPr>
-        <w:spacing w:line="360" w:lineRule="auto"/>
-        <w:ind w:firstLine="0"/>
-        <w:jc w:val="both"/>
-        <w:rPr>
-          <w:sz w:val="22"/>
-          <w:szCs w:val="22"/>
-          <w:lang w:val="en-US"/>
-        </w:rPr>
-      </w:pPr>
-      <w:r>
-        <w:rPr>
-          <w:sz w:val="22"/>
-          <w:szCs w:val="22"/>
-          <w:lang w:val="en-US"/>
-        </w:rPr>
-        <w:t xml:space="preserve">Finally, it was interesting to observe the differences in results between countries when using the VSLY methods. Figure </w:t>
-      </w:r>
-      <w:r>
-        <w:rPr>
-          <w:sz w:val="22"/>
-          <w:szCs w:val="22"/>
-          <w:lang w:val="en-US"/>
-        </w:rPr>
-        <w:t>4</w:t>
-      </w:r>
-      <w:r>
-        <w:rPr>
-          <w:sz w:val="22"/>
-          <w:szCs w:val="22"/>
-          <w:lang w:val="en-US"/>
-        </w:rPr>
-        <w:t xml:space="preserve"> shows the </w:t>
-      </w:r>
-      <w:r>
-        <w:rPr>
-          <w:sz w:val="22"/>
-          <w:szCs w:val="22"/>
-          <w:lang w:val="en-US"/>
-        </w:rPr>
-        <w:t>estimated per capita annual monetary benefit of an additional 10 minutes of walking per week per person aged 20-74 for the HEAT countries on a choropleth map</w:t>
-      </w:r>
-      <w:r>
-        <w:rPr>
-          <w:sz w:val="22"/>
-          <w:szCs w:val="22"/>
-          <w:lang w:val="en-US"/>
-        </w:rPr>
-        <w:t xml:space="preserve">. The differences are in the same </w:t>
-      </w:r>
+          <w:sz w:val="22"/>
+          <w:szCs w:val="22"/>
+          <w:lang w:val="en-US"/>
+        </w:rPr>
+      </w:pPr>
+    </w:p>
+    <w:p>
+      <w:pPr>
+        <w:spacing w:line="360" w:lineRule="auto"/>
+        <w:ind w:firstLine="0"/>
+        <w:jc w:val="both"/>
+        <w:rPr>
+          <w:sz w:val="22"/>
+          <w:szCs w:val="22"/>
+          <w:lang w:val="en-US"/>
+        </w:rPr>
+      </w:pPr>
+      <w:r>
+        <w:rPr>
+          <w:sz w:val="22"/>
+          <w:szCs w:val="22"/>
+          <w:lang w:val="en-US"/>
+        </w:rPr>
+        <w:t>Since there are clear difference in the values generated by different methods, and these differences vary between older and younger populations, it seems relevant to look at how the valuation methods differ over the life course in an exemplar country.</w:t>
+      </w:r>
+    </w:p>
+    <w:p>
+      <w:pPr>
+        <w:spacing w:line="360" w:lineRule="auto"/>
+        <w:ind w:firstLine="0"/>
+        <w:jc w:val="both"/>
+        <w:rPr>
+          <w:sz w:val="22"/>
+          <w:szCs w:val="22"/>
+          <w:lang w:val="en-US"/>
+        </w:rPr>
+      </w:pPr>
+    </w:p>
+    <w:p>
+      <w:pPr>
+        <w:spacing w:line="360" w:lineRule="auto"/>
+        <w:ind w:firstLine="0"/>
+        <w:jc w:val="both"/>
+        <w:rPr>
+          <w:sz w:val="22"/>
+          <w:szCs w:val="22"/>
+          <w:lang w:val="en-US"/>
+        </w:rPr>
+      </w:pPr>
+      <w:r>
+        <w:rPr>
+          <w:sz w:val="22"/>
+          <w:szCs w:val="22"/>
+          <w:lang w:val="en-US"/>
+        </w:rPr>
+        <w:t xml:space="preserve">Figure </w:t>
+      </w:r>
+      <w:r>
+        <w:rPr>
+          <w:sz w:val="22"/>
+          <w:szCs w:val="22"/>
+          <w:lang w:val="en-US"/>
+        </w:rPr>
+        <w:t>3</w:t>
+      </w:r>
+      <w:r>
+        <w:rPr>
+          <w:sz w:val="22"/>
+          <w:szCs w:val="22"/>
+          <w:lang w:val="en-US"/>
+        </w:rPr>
+        <w:t xml:space="preserve"> below shows a comparison of annual monetary benefits per capita (2017 Euro) associated with 10mins/week of additional walking, for each individual age from 20 to 74 for the Latvian population using </w:t>
+      </w:r>
+      <w:r>
+        <w:rPr>
+          <w:sz w:val="22"/>
+          <w:szCs w:val="22"/>
+          <w:lang w:val="en-US"/>
+        </w:rPr>
+        <w:t xml:space="preserve">the </w:t>
+      </w:r>
+      <w:r>
+        <w:rPr>
+          <w:sz w:val="22"/>
+          <w:szCs w:val="22"/>
+          <w:lang w:val="en-US"/>
+        </w:rPr>
+        <w:t>four different models:</w:t>
+      </w:r>
+      <w:r>
+        <w:rPr>
+          <w:sz w:val="22"/>
+          <w:szCs w:val="22"/>
+          <w:lang w:val="en-US"/>
+        </w:rPr>
+        <w:t xml:space="preserve"> </w:t>
+      </w:r>
+      <w:commentRangeStart w:id="7"/>
+      <w:r>
+        <w:rPr>
+          <w:sz w:val="22"/>
+          <w:szCs w:val="22"/>
+          <w:lang w:val="en-US"/>
+        </w:rPr>
+        <w:t>HEAT-1Grp (</w:t>
+      </w:r>
+      <w:r>
+        <w:rPr>
+          <w:sz w:val="22"/>
+          <w:szCs w:val="22"/>
+          <w:highlight w:val="yellow"/>
+          <w:lang w:val="en-US"/>
+        </w:rPr>
+        <w:t>red</w:t>
+      </w:r>
+      <w:r>
+        <w:rPr>
+          <w:sz w:val="22"/>
+          <w:szCs w:val="22"/>
+          <w:lang w:val="en-US"/>
+        </w:rPr>
+        <w:t>)</w:t>
+      </w:r>
+      <w:r>
+        <w:rPr>
+          <w:sz w:val="22"/>
+          <w:szCs w:val="22"/>
+          <w:lang w:val="en-US"/>
+        </w:rPr>
+        <w:t xml:space="preserve">, </w:t>
+      </w:r>
+      <w:r>
+        <w:rPr>
+          <w:sz w:val="22"/>
+          <w:szCs w:val="22"/>
+          <w:lang w:val="en-US"/>
+        </w:rPr>
+        <w:t>HEAT-2Grp (</w:t>
+      </w:r>
+      <w:r>
+        <w:rPr>
+          <w:sz w:val="22"/>
+          <w:szCs w:val="22"/>
+          <w:lang w:val="en-US"/>
+        </w:rPr>
+        <w:t>black</w:t>
+      </w:r>
+      <w:r>
+        <w:rPr>
+          <w:sz w:val="22"/>
+          <w:szCs w:val="22"/>
+          <w:lang w:val="en-US"/>
+        </w:rPr>
+        <w:t>)</w:t>
+      </w:r>
+      <w:r>
+        <w:rPr>
+          <w:sz w:val="22"/>
+          <w:szCs w:val="22"/>
+          <w:lang w:val="en-US"/>
+        </w:rPr>
+        <w:t>, VSL-11 (green), VSLY (blue).</w:t>
+      </w:r>
+      <w:commentRangeEnd w:id="7"/>
+      <w:r>
+        <w:rPr>
+          <w:rStyle w:val="CommentReference"/>
+        </w:rPr>
+        <w:commentReference w:id="7"/>
+      </w:r>
+    </w:p>
+    <w:p>
+      <w:pPr>
+        <w:spacing w:line="360" w:lineRule="auto"/>
+        <w:ind w:firstLine="0"/>
+        <w:jc w:val="both"/>
+        <w:rPr>
+          <w:sz w:val="22"/>
+          <w:szCs w:val="22"/>
+          <w:lang w:val="en-US"/>
+        </w:rPr>
+      </w:pPr>
+    </w:p>
+    <w:p>
+      <w:pPr>
+        <w:spacing w:line="360" w:lineRule="auto"/>
+        <w:ind w:firstLine="0"/>
+        <w:jc w:val="both"/>
+        <w:rPr>
+          <w:sz w:val="22"/>
+          <w:szCs w:val="22"/>
+          <w:lang w:val="en-US"/>
+        </w:rPr>
+      </w:pPr>
       <w:r>
         <w:rPr>
           <w:sz w:val="22"/>
@@ -7618,54 +7254,6 @@
           <w:lang w:val="en-US"/>
         </w:rPr>
         <w:lastRenderedPageBreak/>
-        <w:t>order to those observed in the VSLY estimates.</w:t>
-      </w:r>
-      <w:r>
-        <w:rPr>
-          <w:sz w:val="22"/>
-          <w:szCs w:val="22"/>
-          <w:lang w:val="en-US"/>
-        </w:rPr>
-        <w:t xml:space="preserve"> Differenced in VSL and mortality rates mean that there are large differences in estimated monetary benefit per capita</w:t>
-      </w:r>
-      <w:r>
-        <w:rPr>
-          <w:sz w:val="22"/>
-          <w:szCs w:val="22"/>
-          <w:lang w:val="en-US"/>
-        </w:rPr>
-        <w:t>.</w:t>
-      </w:r>
-    </w:p>
-    <w:p>
-      <w:pPr>
-        <w:spacing w:line="360" w:lineRule="auto"/>
-        <w:ind w:firstLine="0"/>
-        <w:jc w:val="both"/>
-        <w:rPr>
-          <w:sz w:val="22"/>
-          <w:szCs w:val="22"/>
-          <w:lang w:val="en-US"/>
-        </w:rPr>
-      </w:pPr>
-    </w:p>
-    <w:p>
-      <w:pPr>
-        <w:spacing w:line="360" w:lineRule="auto"/>
-        <w:ind w:firstLine="0"/>
-        <w:jc w:val="both"/>
-        <w:rPr>
-          <w:sz w:val="22"/>
-          <w:szCs w:val="22"/>
-          <w:lang w:val="en-US"/>
-        </w:rPr>
-      </w:pPr>
-      <w:r>
-        <w:rPr>
-          <w:sz w:val="22"/>
-          <w:szCs w:val="22"/>
-          <w:lang w:val="en-US"/>
-        </w:rPr>
         <w:t xml:space="preserve">Figure </w:t>
       </w:r>
       <w:r>
@@ -7674,15 +7262,15 @@
           <w:szCs w:val="22"/>
           <w:lang w:val="en-US"/>
         </w:rPr>
-        <w:t>4</w:t>
-      </w:r>
-      <w:r>
-        <w:rPr>
-          <w:sz w:val="22"/>
-          <w:szCs w:val="22"/>
-          <w:lang w:val="en-US"/>
-        </w:rPr>
-        <w:t>. Map of estimated per capita annual monetary beneﬁt (2017 Euro) of an additional 10 minutes of walking per week per person aged 20-74.</w:t>
+        <w:t>3</w:t>
+      </w:r>
+      <w:r>
+        <w:rPr>
+          <w:sz w:val="22"/>
+          <w:szCs w:val="22"/>
+          <w:lang w:val="en-US"/>
+        </w:rPr>
+        <w:t>. Annual monetary beneﬁt per capita (in 2017 Euro) from 10mins additional weekly walking for each age of Latvian population, using each method.</w:t>
       </w:r>
     </w:p>
     <w:p>
@@ -7710,7 +7298,7 @@
           <w:szCs w:val="22"/>
           <w:lang w:val="en-US"/>
         </w:rPr>
-        <w:t>4</w:t>
+        <w:t>3</w:t>
       </w:r>
       <w:r>
         <w:rPr>
@@ -7723,9 +7311,12 @@
     </w:p>
     <w:p>
       <w:pPr>
-        <w:ind w:firstLine="0"/>
-        <w:jc w:val="both"/>
-        <w:rPr>
+        <w:spacing w:line="360" w:lineRule="auto"/>
+        <w:ind w:firstLine="0"/>
+        <w:jc w:val="both"/>
+        <w:rPr>
+          <w:sz w:val="22"/>
+          <w:szCs w:val="22"/>
           <w:lang w:val="en-US"/>
         </w:rPr>
       </w:pPr>
@@ -7735,10 +7326,10 @@
           <w:lang w:val="en-GB" w:eastAsia="zh-CN"/>
         </w:rPr>
         <w:drawing>
-          <wp:inline distT="0" distB="0" distL="0" distR="0" wp14:anchorId="0E5D71D4" wp14:editId="31E489B0">
-            <wp:extent cx="4939665" cy="2999740"/>
+          <wp:inline distT="0" distB="0" distL="0" distR="0" wp14:anchorId="2B7FD34F" wp14:editId="61DA4A33">
+            <wp:extent cx="4229100" cy="3126021"/>
             <wp:effectExtent l="0" t="0" r="0" b="0"/>
-            <wp:docPr id="5" name="Picture 5"/>
+            <wp:docPr id="4" name="Picture 4"/>
             <wp:cNvGraphicFramePr>
               <a:graphicFrameLocks xmlns:a="http://schemas.openxmlformats.org/drawingml/2006/main" noChangeAspect="1"/>
             </wp:cNvGraphicFramePr>
@@ -7758,6 +7349,389 @@
                   <pic:spPr>
                     <a:xfrm>
                       <a:off x="0" y="0"/>
+                      <a:ext cx="4251325" cy="3142449"/>
+                    </a:xfrm>
+                    <a:prstGeom prst="rect">
+                      <a:avLst/>
+                    </a:prstGeom>
+                  </pic:spPr>
+                </pic:pic>
+              </a:graphicData>
+            </a:graphic>
+          </wp:inline>
+        </w:drawing>
+      </w:r>
+    </w:p>
+    <w:p>
+      <w:pPr>
+        <w:spacing w:line="360" w:lineRule="auto"/>
+        <w:ind w:firstLine="0"/>
+        <w:jc w:val="both"/>
+        <w:rPr>
+          <w:noProof/>
+          <w:sz w:val="22"/>
+          <w:szCs w:val="22"/>
+        </w:rPr>
+      </w:pPr>
+    </w:p>
+    <w:p>
+      <w:pPr>
+        <w:spacing w:line="360" w:lineRule="auto"/>
+        <w:ind w:firstLine="0"/>
+        <w:jc w:val="both"/>
+        <w:rPr>
+          <w:sz w:val="22"/>
+          <w:szCs w:val="22"/>
+          <w:lang w:val="en-US"/>
+        </w:rPr>
+      </w:pPr>
+      <w:r>
+        <w:rPr>
+          <w:sz w:val="22"/>
+          <w:szCs w:val="22"/>
+          <w:lang w:val="en-US"/>
+        </w:rPr>
+        <w:t>The HEAT-1Grp method generates the same results regardless of ag</w:t>
+      </w:r>
+      <w:r>
+        <w:rPr>
+          <w:sz w:val="22"/>
+          <w:szCs w:val="22"/>
+          <w:lang w:val="en-US"/>
+        </w:rPr>
+        <w:t>e, since there is a single mortality risk and VSL applied</w:t>
+      </w:r>
+      <w:r>
+        <w:rPr>
+          <w:sz w:val="22"/>
+          <w:szCs w:val="22"/>
+          <w:lang w:val="en-US"/>
+        </w:rPr>
+        <w:t xml:space="preserve">. The HEAT-2Grp method generates different results for the population aged 20-44 to those aged 45-74, as the populations have different baseline risks and the same </w:t>
+      </w:r>
+      <w:r>
+        <w:rPr>
+          <w:sz w:val="22"/>
+          <w:szCs w:val="22"/>
+          <w:lang w:val="en-US"/>
+        </w:rPr>
+        <w:t>VSL</w:t>
+      </w:r>
+      <w:r>
+        <w:rPr>
+          <w:sz w:val="22"/>
+          <w:szCs w:val="22"/>
+          <w:lang w:val="en-US"/>
+        </w:rPr>
+        <w:t>. The VSLY</w:t>
+      </w:r>
+      <w:r>
+        <w:rPr>
+          <w:sz w:val="22"/>
+          <w:szCs w:val="22"/>
+          <w:lang w:val="en-US"/>
+        </w:rPr>
+        <w:t xml:space="preserve"> (blue)</w:t>
+      </w:r>
+      <w:r>
+        <w:rPr>
+          <w:sz w:val="22"/>
+          <w:szCs w:val="22"/>
+          <w:lang w:val="en-US"/>
+        </w:rPr>
+        <w:t xml:space="preserve"> and VSL-11 </w:t>
+      </w:r>
+      <w:r>
+        <w:rPr>
+          <w:sz w:val="22"/>
+          <w:szCs w:val="22"/>
+          <w:lang w:val="en-US"/>
+        </w:rPr>
+        <w:t>(green) results</w:t>
+      </w:r>
+      <w:r>
+        <w:rPr>
+          <w:sz w:val="22"/>
+          <w:szCs w:val="22"/>
+          <w:lang w:val="en-US"/>
+        </w:rPr>
+        <w:t xml:space="preserve"> are similar, with </w:t>
+      </w:r>
+      <w:r>
+        <w:rPr>
+          <w:sz w:val="22"/>
+          <w:szCs w:val="22"/>
+          <w:lang w:val="en-US"/>
+        </w:rPr>
+        <w:t xml:space="preserve">monetary benefit </w:t>
+      </w:r>
+      <w:r>
+        <w:rPr>
+          <w:sz w:val="22"/>
+          <w:szCs w:val="22"/>
+          <w:lang w:val="en-US"/>
+        </w:rPr>
+        <w:t>increasing as age</w:t>
+      </w:r>
+      <w:r>
+        <w:rPr>
+          <w:sz w:val="22"/>
+          <w:szCs w:val="22"/>
+          <w:lang w:val="en-US"/>
+        </w:rPr>
+        <w:t>, and therefore mortality rates,</w:t>
+      </w:r>
+      <w:r>
+        <w:rPr>
+          <w:sz w:val="22"/>
+          <w:szCs w:val="22"/>
+          <w:lang w:val="en-US"/>
+        </w:rPr>
+        <w:t xml:space="preserve"> increase</w:t>
+      </w:r>
+      <w:r>
+        <w:rPr>
+          <w:sz w:val="22"/>
+          <w:szCs w:val="22"/>
+          <w:lang w:val="en-US"/>
+        </w:rPr>
+        <w:t>. However, the</w:t>
+      </w:r>
+      <w:r>
+        <w:rPr>
+          <w:sz w:val="22"/>
+          <w:szCs w:val="22"/>
+          <w:lang w:val="en-US"/>
+        </w:rPr>
+        <w:t xml:space="preserve"> VSLY model does not increase as quickly with age </w:t>
+      </w:r>
+      <w:r>
+        <w:rPr>
+          <w:sz w:val="22"/>
+          <w:szCs w:val="22"/>
+          <w:lang w:val="en-US"/>
+        </w:rPr>
+        <w:t>due to the process of valuing life years remaining rather than life</w:t>
+      </w:r>
+      <w:r>
+        <w:rPr>
+          <w:sz w:val="22"/>
+          <w:szCs w:val="22"/>
+          <w:lang w:val="en-US"/>
+        </w:rPr>
+        <w:t>.</w:t>
+      </w:r>
+    </w:p>
+    <w:p>
+      <w:pPr>
+        <w:spacing w:line="360" w:lineRule="auto"/>
+        <w:ind w:firstLine="0"/>
+        <w:jc w:val="both"/>
+        <w:rPr>
+          <w:sz w:val="22"/>
+          <w:szCs w:val="22"/>
+          <w:lang w:val="en-US"/>
+        </w:rPr>
+      </w:pPr>
+    </w:p>
+    <w:p>
+      <w:pPr>
+        <w:spacing w:line="360" w:lineRule="auto"/>
+        <w:ind w:firstLine="0"/>
+        <w:jc w:val="both"/>
+        <w:rPr>
+          <w:sz w:val="22"/>
+          <w:szCs w:val="22"/>
+          <w:lang w:val="en-US"/>
+        </w:rPr>
+      </w:pPr>
+      <w:r>
+        <w:rPr>
+          <w:sz w:val="22"/>
+          <w:szCs w:val="22"/>
+          <w:lang w:val="en-US"/>
+        </w:rPr>
+        <w:t xml:space="preserve">Finally, it was interesting to observe the differences in results between countries when using the VSLY methods. Figure </w:t>
+      </w:r>
+      <w:r>
+        <w:rPr>
+          <w:sz w:val="22"/>
+          <w:szCs w:val="22"/>
+          <w:lang w:val="en-US"/>
+        </w:rPr>
+        <w:t>4</w:t>
+      </w:r>
+      <w:r>
+        <w:rPr>
+          <w:sz w:val="22"/>
+          <w:szCs w:val="22"/>
+          <w:lang w:val="en-US"/>
+        </w:rPr>
+        <w:t xml:space="preserve"> shows the </w:t>
+      </w:r>
+      <w:r>
+        <w:rPr>
+          <w:sz w:val="22"/>
+          <w:szCs w:val="22"/>
+          <w:lang w:val="en-US"/>
+        </w:rPr>
+        <w:t>estimated per capita annual monetary benefit of an additional 10 minutes of walking per week per person aged 20-74 for the HEAT countries on a choropleth map</w:t>
+      </w:r>
+      <w:r>
+        <w:rPr>
+          <w:sz w:val="22"/>
+          <w:szCs w:val="22"/>
+          <w:lang w:val="en-US"/>
+        </w:rPr>
+        <w:t xml:space="preserve">. The differences are in the same </w:t>
+      </w:r>
+      <w:r>
+        <w:rPr>
+          <w:sz w:val="22"/>
+          <w:szCs w:val="22"/>
+          <w:lang w:val="en-US"/>
+        </w:rPr>
+        <w:lastRenderedPageBreak/>
+        <w:t>order to those observed in the VSLY estimates.</w:t>
+      </w:r>
+      <w:r>
+        <w:rPr>
+          <w:sz w:val="22"/>
+          <w:szCs w:val="22"/>
+          <w:lang w:val="en-US"/>
+        </w:rPr>
+        <w:t xml:space="preserve"> Differenced in VSL and mortality rates mean that there are large differences in estimated monetary benefit per capita</w:t>
+      </w:r>
+      <w:r>
+        <w:rPr>
+          <w:sz w:val="22"/>
+          <w:szCs w:val="22"/>
+          <w:lang w:val="en-US"/>
+        </w:rPr>
+        <w:t>.</w:t>
+      </w:r>
+    </w:p>
+    <w:p>
+      <w:pPr>
+        <w:spacing w:line="360" w:lineRule="auto"/>
+        <w:ind w:firstLine="0"/>
+        <w:jc w:val="both"/>
+        <w:rPr>
+          <w:sz w:val="22"/>
+          <w:szCs w:val="22"/>
+          <w:lang w:val="en-US"/>
+        </w:rPr>
+      </w:pPr>
+    </w:p>
+    <w:p>
+      <w:pPr>
+        <w:spacing w:line="360" w:lineRule="auto"/>
+        <w:ind w:firstLine="0"/>
+        <w:jc w:val="both"/>
+        <w:rPr>
+          <w:sz w:val="22"/>
+          <w:szCs w:val="22"/>
+          <w:lang w:val="en-US"/>
+        </w:rPr>
+      </w:pPr>
+      <w:r>
+        <w:rPr>
+          <w:sz w:val="22"/>
+          <w:szCs w:val="22"/>
+          <w:lang w:val="en-US"/>
+        </w:rPr>
+        <w:t xml:space="preserve">Figure </w:t>
+      </w:r>
+      <w:r>
+        <w:rPr>
+          <w:sz w:val="22"/>
+          <w:szCs w:val="22"/>
+          <w:lang w:val="en-US"/>
+        </w:rPr>
+        <w:t>4</w:t>
+      </w:r>
+      <w:r>
+        <w:rPr>
+          <w:sz w:val="22"/>
+          <w:szCs w:val="22"/>
+          <w:lang w:val="en-US"/>
+        </w:rPr>
+        <w:t>. Map of estimated per capita annual monetary beneﬁt (2017 Euro) of an additional 10 minutes of walking per week per person aged 20-74.</w:t>
+      </w:r>
+    </w:p>
+    <w:p>
+      <w:pPr>
+        <w:spacing w:line="360" w:lineRule="auto"/>
+        <w:ind w:firstLine="0"/>
+        <w:jc w:val="both"/>
+        <w:rPr>
+          <w:sz w:val="22"/>
+          <w:szCs w:val="22"/>
+          <w:lang w:val="en-US"/>
+        </w:rPr>
+      </w:pPr>
+      <w:r>
+        <w:rPr>
+          <w:sz w:val="22"/>
+          <w:szCs w:val="22"/>
+          <w:lang w:val="en-US"/>
+        </w:rPr>
+        <w:t xml:space="preserve">&lt;insert figure </w:t>
+      </w:r>
+      <w:r>
+        <w:rPr>
+          <w:sz w:val="22"/>
+          <w:szCs w:val="22"/>
+          <w:lang w:val="en-US"/>
+        </w:rPr>
+        <w:t>4</w:t>
+      </w:r>
+      <w:r>
+        <w:rPr>
+          <w:sz w:val="22"/>
+          <w:szCs w:val="22"/>
+          <w:lang w:val="en-US"/>
+        </w:rPr>
+        <w:t>&gt;</w:t>
+      </w:r>
+    </w:p>
+    <w:p>
+      <w:pPr>
+        <w:ind w:firstLine="0"/>
+        <w:jc w:val="both"/>
+        <w:rPr>
+          <w:lang w:val="en-US"/>
+        </w:rPr>
+      </w:pPr>
+      <w:r>
+        <w:rPr>
+          <w:noProof/>
+          <w:lang w:val="en-GB" w:eastAsia="zh-CN"/>
+        </w:rPr>
+        <w:drawing>
+          <wp:inline distT="0" distB="0" distL="0" distR="0" wp14:anchorId="0E5D71D4" wp14:editId="31E489B0">
+            <wp:extent cx="4939665" cy="2999740"/>
+            <wp:effectExtent l="0" t="0" r="0" b="0"/>
+            <wp:docPr id="5" name="Picture 5"/>
+            <wp:cNvGraphicFramePr>
+              <a:graphicFrameLocks xmlns:a="http://schemas.openxmlformats.org/drawingml/2006/main" noChangeAspect="1"/>
+            </wp:cNvGraphicFramePr>
+            <a:graphic xmlns:a="http://schemas.openxmlformats.org/drawingml/2006/main">
+              <a:graphicData uri="http://schemas.openxmlformats.org/drawingml/2006/picture">
+                <pic:pic xmlns:pic="http://schemas.openxmlformats.org/drawingml/2006/picture">
+                  <pic:nvPicPr>
+                    <pic:cNvPr id="1" name=""/>
+                    <pic:cNvPicPr/>
+                  </pic:nvPicPr>
+                  <pic:blipFill>
+                    <a:blip r:embed="rId15"/>
+                    <a:stretch>
+                      <a:fillRect/>
+                    </a:stretch>
+                  </pic:blipFill>
+                  <pic:spPr>
+                    <a:xfrm>
+                      <a:off x="0" y="0"/>
                       <a:ext cx="4939665" cy="2999740"/>
                     </a:xfrm>
                     <a:prstGeom prst="rect">
@@ -9256,7 +9230,7 @@
         <w:lastRenderedPageBreak/>
         <w:t xml:space="preserve">Office for Europe of the World Health Organization. Accessed: 13/02/2020 </w:t>
       </w:r>
-      <w:hyperlink r:id="rId15" w:history="1">
+      <w:hyperlink r:id="rId16" w:history="1">
         <w:r>
           <w:rPr>
             <w:color w:val="0000FF"/>
@@ -9297,8 +9271,8 @@
     </w:p>
     <w:p/>
     <w:sectPr>
-      <w:headerReference w:type="default" r:id="rId16"/>
-      <w:footerReference w:type="default" r:id="rId17"/>
+      <w:headerReference w:type="default" r:id="rId17"/>
+      <w:footerReference w:type="default" r:id="rId18"/>
       <w:pgSz w:w="11907" w:h="16840" w:code="9"/>
       <w:pgMar w:top="2013" w:right="2064" w:bottom="2013" w:left="2064" w:header="720" w:footer="720" w:gutter="0"/>
       <w:cols w:space="720"/>
@@ -10650,7 +10624,6 @@
     <w:sig w:usb0="E4002EFF" w:usb1="C000247B" w:usb2="00000009" w:usb3="00000000" w:csb0="000001FF" w:csb1="00000000"/>
   </w:font>
   <w:font w:name="LM Roman 12">
-    <w:altName w:val="Courier New"/>
     <w:panose1 w:val="00000500000000000000"/>
     <w:charset w:val="00"/>
     <w:family w:val="modern"/>
@@ -10689,7 +10662,6 @@
     <w:sig w:usb0="E00006FF" w:usb1="420024FF" w:usb2="02000000" w:usb3="00000000" w:csb0="0000019F" w:csb1="00000000"/>
   </w:font>
   <w:font w:name="Latin Modern Math">
-    <w:altName w:val="Cambria Math"/>
     <w:panose1 w:val="02000503000000000000"/>
     <w:charset w:val="00"/>
     <w:family w:val="modern"/>
@@ -10730,8 +10702,8 @@
   </w:compat>
   <w:rsids>
     <w:rsidRoot w:val="00337ECA"/>
+    <w:rsid w:val="00141DCD"/>
     <w:rsid w:val="00337ECA"/>
-    <w:rsid w:val="0056646B"/>
     <w:rsid w:val="00C62855"/>
     <w:rsid w:val="00F5659F"/>
   </w:rsids>

</xml_diff>

<commit_message>
changes to code and plots
</commit_message>
<xml_diff>
--- a/report/vsly_report.docx
+++ b/report/vsly_report.docx
@@ -8,8 +8,6 @@
           <w:lang w:val="en-US"/>
         </w:rPr>
       </w:pPr>
-      <w:bookmarkStart w:id="0" w:name="_GoBack"/>
-      <w:bookmarkEnd w:id="0"/>
     </w:p>
     <w:p>
       <w:pPr>
@@ -36,6 +34,7 @@
         <w:dataBinding w:prefixMappings="xmlns:ns0='http://purl.org/dc/elements/1.1/' xmlns:ns1='http://schemas.openxmlformats.org/package/2006/metadata/core-properties' " w:xpath="/ns1:coreProperties[1]/ns0:title[1]" w:storeItemID="{6C3C8BC8-F283-45AE-878A-BAB7291924A1}"/>
         <w:text/>
       </w:sdtPr>
+      <w:sdtEndPr/>
       <w:sdtContent>
         <w:p>
           <w:pPr>
@@ -606,14 +605,14 @@
           <w:sz w:val="22"/>
           <w:szCs w:val="22"/>
         </w:rPr>
-        <w:t xml:space="preserve"> life years gained </w:t>
-      </w:r>
-      <w:r>
-        <w:rPr>
-          <w:sz w:val="22"/>
-          <w:szCs w:val="22"/>
-        </w:rPr>
-        <w:t>with</w:t>
+        <w:t xml:space="preserve"> life years gained</w:t>
+      </w:r>
+      <w:r>
+        <w:rPr>
+          <w:sz w:val="22"/>
+          <w:szCs w:val="22"/>
+        </w:rPr>
+        <w:t xml:space="preserve"> as a result of reductions in mortality using</w:t>
       </w:r>
       <w:r>
         <w:rPr>
@@ -669,7 +668,35 @@
           <w:sz w:val="22"/>
           <w:szCs w:val="22"/>
         </w:rPr>
-        <w:t xml:space="preserve">. The method, referred to henceforth as the VSLY method, relies on country specific lifetables, demographic data and VSL estimates to estimate life years gained (lost) and the associated monetary benefit (cost). This paper describes the methodology developed to calculate </w:t>
+        <w:t>. The method, referred to henceforth as the VSLY method, relies on</w:t>
+      </w:r>
+      <w:r>
+        <w:rPr>
+          <w:sz w:val="22"/>
+          <w:szCs w:val="22"/>
+        </w:rPr>
+        <w:t xml:space="preserve"> demographic data,</w:t>
+      </w:r>
+      <w:r>
+        <w:rPr>
+          <w:sz w:val="22"/>
+          <w:szCs w:val="22"/>
+        </w:rPr>
+        <w:t xml:space="preserve"> country specific lifetables</w:t>
+      </w:r>
+      <w:r>
+        <w:rPr>
+          <w:sz w:val="22"/>
+          <w:szCs w:val="22"/>
+        </w:rPr>
+        <w:t xml:space="preserve"> </w:t>
+      </w:r>
+      <w:r>
+        <w:rPr>
+          <w:sz w:val="22"/>
+          <w:szCs w:val="22"/>
+        </w:rPr>
+        <w:t xml:space="preserve">and VSL estimates to estimate life years gained (lost) and the associated monetary benefit (cost). This paper describes the methodology developed to calculate </w:t>
       </w:r>
       <w:r>
         <w:rPr>
@@ -711,29 +738,21 @@
           <w:sz w:val="22"/>
           <w:szCs w:val="22"/>
         </w:rPr>
-        <w:t xml:space="preserve"> for the </w:t>
-      </w:r>
-      <w:r>
-        <w:rPr>
-          <w:sz w:val="22"/>
-          <w:szCs w:val="22"/>
-          <w:highlight w:val="yellow"/>
-        </w:rPr>
-        <w:t>49</w:t>
-      </w:r>
-      <w:r>
-        <w:rPr>
-          <w:sz w:val="22"/>
-          <w:szCs w:val="22"/>
-        </w:rPr>
-        <w:t xml:space="preserve"> countries within the WHO-Europe area. All data and code is provided on </w:t>
-      </w:r>
-      <w:r>
-        <w:rPr>
-          <w:sz w:val="22"/>
-          <w:szCs w:val="22"/>
-        </w:rPr>
-        <w:t xml:space="preserve">an open </w:t>
+        <w:t xml:space="preserve"> for </w:t>
+      </w:r>
+      <w:r>
+        <w:rPr>
+          <w:sz w:val="22"/>
+          <w:szCs w:val="22"/>
+        </w:rPr>
+        <w:t>51</w:t>
+      </w:r>
+      <w:r>
+        <w:rPr>
+          <w:sz w:val="22"/>
+          <w:szCs w:val="22"/>
+        </w:rPr>
+        <w:t xml:space="preserve"> countries within the WHO-Europe area. All </w:t>
       </w:r>
       <w:r>
         <w:rPr>
@@ -741,7 +760,14 @@
           <w:szCs w:val="22"/>
         </w:rPr>
         <w:lastRenderedPageBreak/>
-        <w:t>access online repository</w:t>
+        <w:t xml:space="preserve">data and code is provided on </w:t>
+      </w:r>
+      <w:r>
+        <w:rPr>
+          <w:sz w:val="22"/>
+          <w:szCs w:val="22"/>
+        </w:rPr>
+        <w:t>an open access online repository</w:t>
       </w:r>
       <w:r>
         <w:rPr>
@@ -838,7 +864,21 @@
           <w:sz w:val="22"/>
           <w:szCs w:val="22"/>
         </w:rPr>
-        <w:t xml:space="preserve"> the HEAT model and described in Kahlmeier et al. (2017); </w:t>
+        <w:t xml:space="preserve"> the HEAT model and described in Kahlmeier et al. (2017)</w:t>
+      </w:r>
+      <w:r>
+        <w:rPr>
+          <w:sz w:val="22"/>
+          <w:szCs w:val="22"/>
+        </w:rPr>
+        <w:t>:</w:t>
+      </w:r>
+      <w:r>
+        <w:rPr>
+          <w:sz w:val="22"/>
+          <w:szCs w:val="22"/>
+        </w:rPr>
+        <w:t xml:space="preserve"> </w:t>
       </w:r>
       <w:r>
         <w:rPr>
@@ -866,26 +906,104 @@
           <w:sz w:val="22"/>
           <w:szCs w:val="22"/>
         </w:rPr>
-        <w:t xml:space="preserve">ISO3 codes, VSL estimates from Lindhjem et al. (2011), mortality rates for </w:t>
-      </w:r>
-      <w:r>
-        <w:rPr>
-          <w:sz w:val="22"/>
-          <w:szCs w:val="22"/>
-        </w:rPr>
-        <w:t xml:space="preserve">5 year </w:t>
-      </w:r>
-      <w:r>
-        <w:rPr>
-          <w:sz w:val="22"/>
-          <w:szCs w:val="22"/>
-        </w:rPr>
-        <w:t xml:space="preserve">age-groups </w:t>
-      </w:r>
-      <w:r>
-        <w:rPr>
-          <w:sz w:val="22"/>
-          <w:szCs w:val="22"/>
+        <w:t>ISO3 codes, VSL estimates from Lindhjem et al. (2011)</w:t>
+      </w:r>
+      <w:r>
+        <w:rPr>
+          <w:sz w:val="22"/>
+          <w:szCs w:val="22"/>
+        </w:rPr>
+        <w:t xml:space="preserve">, </w:t>
+      </w:r>
+      <w:r>
+        <w:rPr>
+          <w:sz w:val="22"/>
+          <w:szCs w:val="22"/>
+        </w:rPr>
+        <w:t>mortality rates</w:t>
+      </w:r>
+      <w:r>
+        <w:rPr>
+          <w:sz w:val="22"/>
+          <w:szCs w:val="22"/>
+        </w:rPr>
+        <w:t xml:space="preserve"> for HEAT age-groups (20-74, 20-44 &amp; 45-74)</w:t>
+      </w:r>
+      <w:r>
+        <w:rPr>
+          <w:sz w:val="22"/>
+          <w:szCs w:val="22"/>
+        </w:rPr>
+        <w:t xml:space="preserve"> and a dose response relationship from </w:t>
+      </w:r>
+      <w:r>
+        <w:rPr>
+          <w:sz w:val="22"/>
+          <w:szCs w:val="22"/>
+        </w:rPr>
+        <w:t xml:space="preserve">Kelly et al., (2014). </w:t>
+      </w:r>
+      <w:r>
+        <w:rPr>
+          <w:sz w:val="22"/>
+          <w:szCs w:val="22"/>
+        </w:rPr>
+        <w:t xml:space="preserve">This study </w:t>
+      </w:r>
+      <w:r>
+        <w:rPr>
+          <w:sz w:val="22"/>
+          <w:szCs w:val="22"/>
+        </w:rPr>
+        <w:t>also makes use of seveal additional data-sets:</w:t>
+      </w:r>
+      <w:r>
+        <w:rPr>
+          <w:sz w:val="22"/>
+          <w:szCs w:val="22"/>
+        </w:rPr>
+        <w:t xml:space="preserve"> </w:t>
+      </w:r>
+      <w:r>
+        <w:rPr>
+          <w:sz w:val="22"/>
+          <w:szCs w:val="22"/>
+        </w:rPr>
+        <w:t xml:space="preserve">the Global Burden of Disease Study population estimates described in detail in Murray et al. (2018) and available from the Disease Collaborative Network (DCN, 2018), and the </w:t>
+      </w:r>
+      <w:r>
+        <w:rPr>
+          <w:sz w:val="22"/>
+          <w:szCs w:val="22"/>
+        </w:rPr>
+        <w:t>GBD</w:t>
+      </w:r>
+      <w:r>
+        <w:rPr>
+          <w:sz w:val="22"/>
+          <w:szCs w:val="22"/>
+        </w:rPr>
+        <w:t xml:space="preserve"> life tables</w:t>
+      </w:r>
+      <w:r>
+        <w:rPr>
+          <w:sz w:val="22"/>
+          <w:szCs w:val="22"/>
+        </w:rPr>
+        <w:t xml:space="preserve"> for 2017</w:t>
+      </w:r>
+      <w:r>
+        <w:rPr>
+          <w:sz w:val="22"/>
+          <w:szCs w:val="22"/>
+        </w:rPr>
+        <w:t xml:space="preserve"> </w:t>
+      </w:r>
+      <w:r>
+        <w:rPr>
+          <w:sz w:val="22"/>
+          <w:szCs w:val="22"/>
+          <w:highlight w:val="yellow"/>
         </w:rPr>
         <w:t>(</w:t>
       </w:r>
@@ -893,36 +1011,65 @@
         <w:rPr>
           <w:sz w:val="22"/>
           <w:szCs w:val="22"/>
-        </w:rPr>
-        <w:t>European Mortality Database</w:t>
-      </w:r>
-      <w:r>
-        <w:rPr>
-          <w:sz w:val="22"/>
-          <w:szCs w:val="22"/>
-        </w:rPr>
-        <w:t xml:space="preserve"> (</w:t>
-      </w:r>
-      <w:r>
-        <w:rPr>
-          <w:sz w:val="22"/>
-          <w:szCs w:val="22"/>
-        </w:rPr>
-        <w:t>MDB</w:t>
-      </w:r>
-      <w:r>
-        <w:rPr>
-          <w:sz w:val="22"/>
-          <w:szCs w:val="22"/>
-        </w:rPr>
-        <w:t>)</w:t>
-      </w:r>
-      <w:r>
-        <w:rPr>
-          <w:sz w:val="22"/>
-          <w:szCs w:val="22"/>
-        </w:rPr>
-        <w:t>, 2017), and a linear dose response relationship from Kelly et al., (2014). It also uses two additional sources of data; the Global Burden of Disease Study population estimates described in detail in Murray et al. (2018) and available from the Disease Collaborative Network (DCN, 2018), and the World Health Organization Global Health Observatory life tables (GHO, 2018).</w:t>
+          <w:highlight w:val="yellow"/>
+        </w:rPr>
+        <w:fldChar w:fldCharType="begin"/>
+      </w:r>
+      <w:r>
+        <w:rPr>
+          <w:sz w:val="22"/>
+          <w:szCs w:val="22"/>
+          <w:highlight w:val="yellow"/>
+        </w:rPr>
+        <w:instrText xml:space="preserve"> HYPERLINK "</w:instrText>
+      </w:r>
+      <w:r>
+        <w:rPr>
+          <w:sz w:val="22"/>
+          <w:szCs w:val="22"/>
+          <w:highlight w:val="yellow"/>
+        </w:rPr>
+        <w:instrText>http://www.healthdata.org/research-article/global-regional-and-national-age-sex-specific-mortality-and-life-expectancy-1950</w:instrText>
+      </w:r>
+      <w:r>
+        <w:rPr>
+          <w:sz w:val="22"/>
+          <w:szCs w:val="22"/>
+          <w:highlight w:val="yellow"/>
+        </w:rPr>
+        <w:instrText xml:space="preserve">" </w:instrText>
+      </w:r>
+      <w:r>
+        <w:rPr>
+          <w:sz w:val="22"/>
+          <w:szCs w:val="22"/>
+          <w:highlight w:val="yellow"/>
+        </w:rPr>
+        <w:fldChar w:fldCharType="separate"/>
+      </w:r>
+      <w:r>
+        <w:rPr>
+          <w:rStyle w:val="Hyperlink"/>
+          <w:sz w:val="22"/>
+          <w:szCs w:val="22"/>
+          <w:highlight w:val="yellow"/>
+        </w:rPr>
+        <w:t>http://www.healthdata.org/research-article/global-regional-and-national-age-sex-specific-mortality-and-life-expectancy-1950</w:t>
+      </w:r>
+      <w:r>
+        <w:rPr>
+          <w:sz w:val="22"/>
+          <w:szCs w:val="22"/>
+          <w:highlight w:val="yellow"/>
+        </w:rPr>
+        <w:fldChar w:fldCharType="end"/>
+      </w:r>
+      <w:r>
+        <w:rPr>
+          <w:sz w:val="22"/>
+          <w:szCs w:val="22"/>
+        </w:rPr>
+        <w:t>).</w:t>
       </w:r>
     </w:p>
     <w:p>
@@ -965,12 +1112,13 @@
         <w:tblStyle w:val="TableGrid"/>
         <w:tblW w:w="0" w:type="auto"/>
         <w:jc w:val="center"/>
+        <w:tblLayout w:type="fixed"/>
         <w:tblLook w:val="04A0" w:firstRow="1" w:lastRow="0" w:firstColumn="1" w:lastColumn="0" w:noHBand="0" w:noVBand="1"/>
       </w:tblPr>
       <w:tblGrid>
-        <w:gridCol w:w="2122"/>
-        <w:gridCol w:w="3402"/>
-        <w:gridCol w:w="2245"/>
+        <w:gridCol w:w="1741"/>
+        <w:gridCol w:w="3074"/>
+        <w:gridCol w:w="2954"/>
       </w:tblGrid>
       <w:tr>
         <w:trPr>
@@ -978,7 +1126,7 @@
         </w:trPr>
         <w:tc>
           <w:tcPr>
-            <w:tcW w:w="2122" w:type="dxa"/>
+            <w:tcW w:w="1741" w:type="dxa"/>
           </w:tcPr>
           <w:p>
             <w:pPr>
@@ -999,7 +1147,7 @@
         </w:tc>
         <w:tc>
           <w:tcPr>
-            <w:tcW w:w="3402" w:type="dxa"/>
+            <w:tcW w:w="3074" w:type="dxa"/>
           </w:tcPr>
           <w:p>
             <w:pPr>
@@ -1020,7 +1168,7 @@
         </w:tc>
         <w:tc>
           <w:tcPr>
-            <w:tcW w:w="2245" w:type="dxa"/>
+            <w:tcW w:w="2954" w:type="dxa"/>
           </w:tcPr>
           <w:p>
             <w:pPr>
@@ -1104,7 +1252,7 @@
         </w:trPr>
         <w:tc>
           <w:tcPr>
-            <w:tcW w:w="2122" w:type="dxa"/>
+            <w:tcW w:w="1741" w:type="dxa"/>
           </w:tcPr>
           <w:p>
             <w:pPr>
@@ -1131,11 +1279,27 @@
               </w:rPr>
               <w:t>VSL</w:t>
             </w:r>
+            <w:r>
+              <w:rPr>
+                <w:sz w:val="20"/>
+                <w:vertAlign w:val="subscript"/>
+                <w:lang w:val="en-US"/>
+              </w:rPr>
+              <w:t xml:space="preserve"> (1/2 </w:t>
+            </w:r>
+            <w:r>
+              <w:rPr>
+                <w:sz w:val="20"/>
+                <w:vertAlign w:val="subscript"/>
+                <w:lang w:val="en-US"/>
+              </w:rPr>
+              <w:t>age-groups)</w:t>
+            </w:r>
           </w:p>
         </w:tc>
         <w:tc>
           <w:tcPr>
-            <w:tcW w:w="3402" w:type="dxa"/>
+            <w:tcW w:w="3074" w:type="dxa"/>
           </w:tcPr>
           <w:p>
             <w:pPr>
@@ -1153,11 +1317,18 @@
               </w:rPr>
               <w:t>HEAT age-group mortality rates</w:t>
             </w:r>
+            <w:r>
+              <w:rPr>
+                <w:sz w:val="20"/>
+                <w:lang w:val="en-US"/>
+              </w:rPr>
+              <w:t xml:space="preserve"> (20-44,45-74,20-74)</w:t>
+            </w:r>
           </w:p>
         </w:tc>
         <w:tc>
           <w:tcPr>
-            <w:tcW w:w="2245" w:type="dxa"/>
+            <w:tcW w:w="2954" w:type="dxa"/>
           </w:tcPr>
           <w:p>
             <w:pPr>
@@ -1184,7 +1355,7 @@
         </w:trPr>
         <w:tc>
           <w:tcPr>
-            <w:tcW w:w="2122" w:type="dxa"/>
+            <w:tcW w:w="1741" w:type="dxa"/>
           </w:tcPr>
           <w:p>
             <w:pPr>
@@ -1207,7 +1378,7 @@
         </w:tc>
         <w:tc>
           <w:tcPr>
-            <w:tcW w:w="3402" w:type="dxa"/>
+            <w:tcW w:w="3074" w:type="dxa"/>
           </w:tcPr>
           <w:p>
             <w:pPr>
@@ -1223,13 +1394,41 @@
                 <w:sz w:val="20"/>
                 <w:lang w:val="en-US"/>
               </w:rPr>
-              <w:t>Value of a statistical life at age 50.</w:t>
+              <w:t xml:space="preserve">Value of a statistical life </w:t>
+            </w:r>
+            <w:r>
+              <w:rPr>
+                <w:sz w:val="20"/>
+                <w:lang w:val="en-US"/>
+              </w:rPr>
+              <w:t xml:space="preserve">(mean age of elicitation of </w:t>
+            </w:r>
+            <w:r>
+              <w:rPr>
+                <w:sz w:val="20"/>
+                <w:lang w:val="en-US"/>
+              </w:rPr>
+              <w:t>50</w:t>
+            </w:r>
+            <w:r>
+              <w:rPr>
+                <w:sz w:val="20"/>
+                <w:lang w:val="en-US"/>
+              </w:rPr>
+              <w:t>)</w:t>
+            </w:r>
+            <w:r>
+              <w:rPr>
+                <w:sz w:val="20"/>
+                <w:lang w:val="en-US"/>
+              </w:rPr>
+              <w:t>.</w:t>
             </w:r>
           </w:p>
         </w:tc>
         <w:tc>
           <w:tcPr>
-            <w:tcW w:w="2245" w:type="dxa"/>
+            <w:tcW w:w="2954" w:type="dxa"/>
           </w:tcPr>
           <w:p>
             <w:pPr>
@@ -1265,7 +1464,7 @@
         </w:trPr>
         <w:tc>
           <w:tcPr>
-            <w:tcW w:w="2122" w:type="dxa"/>
+            <w:tcW w:w="1741" w:type="dxa"/>
           </w:tcPr>
           <w:p>
             <w:pPr>
@@ -1289,7 +1488,7 @@
         </w:tc>
         <w:tc>
           <w:tcPr>
-            <w:tcW w:w="3402" w:type="dxa"/>
+            <w:tcW w:w="3074" w:type="dxa"/>
           </w:tcPr>
           <w:p>
             <w:pPr>
@@ -1318,7 +1517,7 @@
         </w:tc>
         <w:tc>
           <w:tcPr>
-            <w:tcW w:w="2245" w:type="dxa"/>
+            <w:tcW w:w="2954" w:type="dxa"/>
           </w:tcPr>
           <w:p>
             <w:pPr>
@@ -1376,7 +1575,7 @@
         </w:trPr>
         <w:tc>
           <w:tcPr>
-            <w:tcW w:w="2122" w:type="dxa"/>
+            <w:tcW w:w="1741" w:type="dxa"/>
           </w:tcPr>
           <w:p>
             <w:pPr>
@@ -1400,7 +1599,7 @@
         </w:tc>
         <w:tc>
           <w:tcPr>
-            <w:tcW w:w="3402" w:type="dxa"/>
+            <w:tcW w:w="3074" w:type="dxa"/>
           </w:tcPr>
           <w:p>
             <w:pPr>
@@ -1416,13 +1615,27 @@
                 <w:sz w:val="20"/>
                 <w:lang w:val="en-US"/>
               </w:rPr>
-              <w:t>Age-group population estimates</w:t>
+              <w:t>P</w:t>
+            </w:r>
+            <w:r>
+              <w:rPr>
+                <w:sz w:val="20"/>
+                <w:lang w:val="en-US"/>
+              </w:rPr>
+              <w:t>opulation estimate</w:t>
+            </w:r>
+            <w:r>
+              <w:rPr>
+                <w:sz w:val="20"/>
+                <w:lang w:val="en-US"/>
+              </w:rPr>
+              <w:t xml:space="preserve"> by individual year</w:t>
             </w:r>
           </w:p>
         </w:tc>
         <w:tc>
           <w:tcPr>
-            <w:tcW w:w="2245" w:type="dxa"/>
+            <w:tcW w:w="2954" w:type="dxa"/>
           </w:tcPr>
           <w:p>
             <w:pPr>
@@ -1438,7 +1651,7 @@
                 <w:sz w:val="20"/>
                 <w:lang w:val="en-US"/>
               </w:rPr>
-              <w:t>DCN, 2018</w:t>
+              <w:t>http://www.healthdata.org/research-article/global-regional-and-national-age-sex-specific-mortality-and-life-expectancy-1950</w:t>
             </w:r>
           </w:p>
         </w:tc>
@@ -1449,7 +1662,7 @@
         </w:trPr>
         <w:tc>
           <w:tcPr>
-            <w:tcW w:w="2122" w:type="dxa"/>
+            <w:tcW w:w="1741" w:type="dxa"/>
           </w:tcPr>
           <w:p>
             <w:pPr>
@@ -1480,13 +1693,27 @@
                 <w:sz w:val="20"/>
                 <w:lang w:val="en-US"/>
               </w:rPr>
-              <w:t xml:space="preserve"> (11 group)</w:t>
+              <w:t xml:space="preserve"> (</w:t>
+            </w:r>
+            <w:r>
+              <w:rPr>
+                <w:sz w:val="20"/>
+                <w:lang w:val="en-US"/>
+              </w:rPr>
+              <w:t>individual ages</w:t>
+            </w:r>
+            <w:r>
+              <w:rPr>
+                <w:sz w:val="20"/>
+                <w:lang w:val="en-US"/>
+              </w:rPr>
+              <w:t>)</w:t>
             </w:r>
           </w:p>
         </w:tc>
         <w:tc>
           <w:tcPr>
-            <w:tcW w:w="3402" w:type="dxa"/>
+            <w:tcW w:w="3074" w:type="dxa"/>
           </w:tcPr>
           <w:p>
             <w:pPr>
@@ -1502,13 +1729,20 @@
                 <w:sz w:val="20"/>
                 <w:lang w:val="en-US"/>
               </w:rPr>
-              <w:t>Mortality rates in five-year age-groups</w:t>
+              <w:t xml:space="preserve">Mortality rates </w:t>
+            </w:r>
+            <w:r>
+              <w:rPr>
+                <w:sz w:val="20"/>
+                <w:lang w:val="en-US"/>
+              </w:rPr>
+              <w:t>by individual year</w:t>
             </w:r>
           </w:p>
         </w:tc>
         <w:tc>
           <w:tcPr>
-            <w:tcW w:w="2245" w:type="dxa"/>
+            <w:tcW w:w="2954" w:type="dxa"/>
           </w:tcPr>
           <w:p>
             <w:pPr>
@@ -1524,7 +1758,15 @@
                 <w:sz w:val="20"/>
                 <w:lang w:val="en-US"/>
               </w:rPr>
-              <w:t>GHO, 2018</w:t>
+              <w:t>http://www.healthdata.org/research-article/global-regional-and-national-age-sex-specific-</w:t>
+            </w:r>
+            <w:r>
+              <w:rPr>
+                <w:sz w:val="20"/>
+                <w:lang w:val="en-US"/>
+              </w:rPr>
+              <w:lastRenderedPageBreak/>
+              <w:t>mortality-and-life-expectancy-1950</w:t>
             </w:r>
           </w:p>
         </w:tc>
@@ -1563,15 +1805,35 @@
           <w:sz w:val="22"/>
           <w:szCs w:val="22"/>
         </w:rPr>
-        <w:t xml:space="preserve">The VSLY method can be described in four steps: Firstly a dataset was created from the sources described above which included, for each country: population in each 5-year age band, percentage female in each five year age band, mortality risk </w:t>
-      </w:r>
-      <w:r>
-        <w:rPr>
-          <w:sz w:val="22"/>
-          <w:szCs w:val="22"/>
-        </w:rPr>
-        <w:lastRenderedPageBreak/>
-        <w:t>for males and females in each 5 year age band, Value of a Statistical Life estimate</w:t>
+        <w:t xml:space="preserve">The VSLY method can be described in four steps: Firstly a dataset was created from the sources described above which included, for each country: </w:t>
+      </w:r>
+      <w:r>
+        <w:rPr>
+          <w:sz w:val="22"/>
+          <w:szCs w:val="22"/>
+        </w:rPr>
+        <w:t>a lifetable of mortality rates for males and females</w:t>
+      </w:r>
+      <w:r>
+        <w:rPr>
+          <w:sz w:val="22"/>
+          <w:szCs w:val="22"/>
+        </w:rPr>
+        <w:t xml:space="preserve">, </w:t>
+      </w:r>
+      <w:r>
+        <w:rPr>
+          <w:sz w:val="22"/>
+          <w:szCs w:val="22"/>
+        </w:rPr>
+        <w:t>population estimates by age for males and females</w:t>
+      </w:r>
+      <w:r>
+        <w:rPr>
+          <w:sz w:val="22"/>
+          <w:szCs w:val="22"/>
+        </w:rPr>
+        <w:t>, Value of a Statistical Life estimate</w:t>
       </w:r>
       <w:r>
         <w:rPr>
@@ -1699,7 +1961,21 @@
           <w:sz w:val="22"/>
           <w:szCs w:val="22"/>
         </w:rPr>
-        <w:t xml:space="preserve"> VSL at age of elicitation is the value derived from future life years until death, we can write this as:</w:t>
+        <w:t xml:space="preserve"> VSL at age of elicitation is the value derived from future life years until death, we </w:t>
+      </w:r>
+      <w:r>
+        <w:rPr>
+          <w:sz w:val="22"/>
+          <w:szCs w:val="22"/>
+        </w:rPr>
+        <w:t>have</w:t>
+      </w:r>
+      <w:r>
+        <w:rPr>
+          <w:sz w:val="22"/>
+          <w:szCs w:val="22"/>
+        </w:rPr>
+        <w:t>:</w:t>
       </w:r>
     </w:p>
     <w:p>
@@ -2008,6 +2284,7 @@
           <w:sz w:val="22"/>
           <w:szCs w:val="22"/>
         </w:rPr>
+        <w:lastRenderedPageBreak/>
         <w:t>We can therefore adapt the equation to state that the VSL is the sum of the expected life years remaining</w:t>
       </w:r>
       <w:r>
@@ -2081,7 +2358,15 @@
                   <w:sz w:val="22"/>
                   <w:szCs w:val="22"/>
                 </w:rPr>
-                <m:t>i=1</m:t>
+                <m:t>i=</m:t>
+              </m:r>
+              <m:r>
+                <w:rPr>
+                  <w:rFonts w:ascii="Latin Modern Math" w:hAnsi="Latin Modern Math"/>
+                  <w:sz w:val="22"/>
+                  <w:szCs w:val="22"/>
+                </w:rPr>
+                <m:t>e</m:t>
               </m:r>
               <m:ctrlPr>
                 <w:rPr>
@@ -2329,7 +2614,6 @@
           <w:sz w:val="22"/>
           <w:szCs w:val="22"/>
         </w:rPr>
-        <w:lastRenderedPageBreak/>
         <w:t xml:space="preserve">However, in an added layer of complexity, we need to discount future benefits accruing to individuals, as is commonly done to future benefits in economic analysis. Therefore we add in discounting into the equation, at a rate of r, using the equation </w:t>
       </w:r>
       <m:oMath>
@@ -2838,7 +3122,30 @@
           <w:sz w:val="22"/>
           <w:szCs w:val="22"/>
         </w:rPr>
-        <w:t>In laymans terms, the Value of a Statistical Life Year is the sum of the discounted value of the expected life years remaining between age 50 and infinity. So</w:t>
+        <w:t>In laymans terms, the Value of a Statistical Life Yea</w:t>
+      </w:r>
+      <w:bookmarkStart w:id="0" w:name="_GoBack"/>
+      <w:bookmarkEnd w:id="0"/>
+      <w:r>
+        <w:rPr>
+          <w:sz w:val="22"/>
+          <w:szCs w:val="22"/>
+        </w:rPr>
+        <w:t xml:space="preserve">r is the sum of the discounted value of the expected life years remaining between age 50 and </w:t>
+      </w:r>
+      <w:r>
+        <w:rPr>
+          <w:sz w:val="22"/>
+          <w:szCs w:val="22"/>
+        </w:rPr>
+        <w:t>infinity (we use 109 as a simplification)</w:t>
+      </w:r>
+      <w:r>
+        <w:rPr>
+          <w:sz w:val="22"/>
+          <w:szCs w:val="22"/>
+        </w:rPr>
+        <w:t>. So</w:t>
       </w:r>
       <w:r>
         <w:rPr>
@@ -2983,7 +3290,7 @@
                       <w:sz w:val="22"/>
                       <w:szCs w:val="22"/>
                     </w:rPr>
-                    <m:t>inf</m:t>
+                    <m:t>109</m:t>
                   </m:r>
                   <m:ctrlPr>
                     <w:rPr>
@@ -3252,7 +3559,63 @@
           <w:sz w:val="22"/>
           <w:szCs w:val="22"/>
         </w:rPr>
-        <w:t>However, data from the WHO data repository only provides mortality rates to 85. Therefore, the periods from 50 to 85, and 85+ are estimated seperately. The period from 50 to 85 is estimated as above, using the equation:</w:t>
+        <w:t>The results of this method are higher than simply dividing the VSL by the life expectancy at age 50</w:t>
+      </w:r>
+      <w:r>
+        <w:rPr>
+          <w:sz w:val="22"/>
+          <w:szCs w:val="22"/>
+        </w:rPr>
+        <w:t xml:space="preserve"> if r (discounting) is greater than 0</w:t>
+      </w:r>
+      <w:r>
+        <w:rPr>
+          <w:sz w:val="22"/>
+          <w:szCs w:val="22"/>
+        </w:rPr>
+        <w:t xml:space="preserve"> because of discounting. There is considerable heterogeneity in VSLY between countrie</w:t>
+      </w:r>
+      <w:r>
+        <w:rPr>
+          <w:sz w:val="22"/>
+          <w:szCs w:val="22"/>
+        </w:rPr>
+        <w:t xml:space="preserve">s with </w:t>
+      </w:r>
+      <w:r>
+        <w:rPr>
+          <w:sz w:val="22"/>
+          <w:szCs w:val="22"/>
+        </w:rPr>
+        <w:t>higher values in western</w:t>
+      </w:r>
+      <w:r>
+        <w:rPr>
+          <w:sz w:val="22"/>
+          <w:szCs w:val="22"/>
+        </w:rPr>
+        <w:t xml:space="preserve"> Europe than in</w:t>
+      </w:r>
+      <w:r>
+        <w:rPr>
+          <w:sz w:val="22"/>
+          <w:szCs w:val="22"/>
+        </w:rPr>
+        <w:t xml:space="preserve"> the east. A full table of the VSLY</w:t>
+      </w:r>
+      <w:r>
+        <w:rPr>
+          <w:sz w:val="22"/>
+          <w:szCs w:val="22"/>
+        </w:rPr>
+        <w:t xml:space="preserve"> estimates is</w:t>
+      </w:r>
+      <w:r>
+        <w:rPr>
+          <w:sz w:val="22"/>
+          <w:szCs w:val="22"/>
+        </w:rPr>
+        <w:t xml:space="preserve"> provided in the appendix.</w:t>
       </w:r>
     </w:p>
     <w:p>
@@ -3265,276 +3628,6 @@
           <w:szCs w:val="22"/>
         </w:rPr>
       </w:pPr>
-      <m:oMathPara>
-        <m:oMath>
-          <m:nary>
-            <m:naryPr>
-              <m:chr m:val="∑"/>
-              <m:ctrlPr>
-                <w:rPr>
-                  <w:rFonts w:ascii="Latin Modern Math" w:hAnsi="Latin Modern Math"/>
-                  <w:sz w:val="22"/>
-                  <w:szCs w:val="22"/>
-                </w:rPr>
-              </m:ctrlPr>
-            </m:naryPr>
-            <m:sub>
-              <m:r>
-                <w:rPr>
-                  <w:rFonts w:ascii="Latin Modern Math" w:hAnsi="Latin Modern Math"/>
-                  <w:sz w:val="22"/>
-                  <w:szCs w:val="22"/>
-                </w:rPr>
-                <m:t>i=50</m:t>
-              </m:r>
-              <m:ctrlPr>
-                <w:rPr>
-                  <w:rFonts w:ascii="Latin Modern Math" w:hAnsi="Latin Modern Math"/>
-                  <w:i/>
-                  <w:sz w:val="22"/>
-                  <w:szCs w:val="22"/>
-                </w:rPr>
-              </m:ctrlPr>
-            </m:sub>
-            <m:sup>
-              <m:r>
-                <w:rPr>
-                  <w:rFonts w:ascii="Latin Modern Math" w:hAnsi="Latin Modern Math"/>
-                  <w:sz w:val="22"/>
-                  <w:szCs w:val="22"/>
-                </w:rPr>
-                <m:t>85</m:t>
-              </m:r>
-              <m:ctrlPr>
-                <w:rPr>
-                  <w:rFonts w:ascii="Latin Modern Math" w:hAnsi="Latin Modern Math"/>
-                  <w:i/>
-                  <w:sz w:val="22"/>
-                  <w:szCs w:val="22"/>
-                </w:rPr>
-              </m:ctrlPr>
-            </m:sup>
-            <m:e>
-              <m:nary>
-                <m:naryPr>
-                  <m:chr m:val="∏"/>
-                  <m:ctrlPr>
-                    <w:rPr>
-                      <w:rFonts w:ascii="Latin Modern Math" w:hAnsi="Latin Modern Math"/>
-                      <w:sz w:val="22"/>
-                      <w:szCs w:val="22"/>
-                    </w:rPr>
-                  </m:ctrlPr>
-                </m:naryPr>
-                <m:sub>
-                  <m:r>
-                    <w:rPr>
-                      <w:rFonts w:ascii="Latin Modern Math" w:hAnsi="Latin Modern Math"/>
-                      <w:sz w:val="22"/>
-                      <w:szCs w:val="22"/>
-                    </w:rPr>
-                    <m:t>a=50</m:t>
-                  </m:r>
-                  <m:ctrlPr>
-                    <w:rPr>
-                      <w:rFonts w:ascii="Latin Modern Math" w:hAnsi="Latin Modern Math"/>
-                      <w:i/>
-                      <w:sz w:val="22"/>
-                      <w:szCs w:val="22"/>
-                    </w:rPr>
-                  </m:ctrlPr>
-                </m:sub>
-                <m:sup>
-                  <m:r>
-                    <w:rPr>
-                      <w:rFonts w:ascii="Latin Modern Math" w:hAnsi="Latin Modern Math"/>
-                      <w:sz w:val="22"/>
-                      <w:szCs w:val="22"/>
-                    </w:rPr>
-                    <m:t>i</m:t>
-                  </m:r>
-                  <m:ctrlPr>
-                    <w:rPr>
-                      <w:rFonts w:ascii="Latin Modern Math" w:hAnsi="Latin Modern Math"/>
-                      <w:i/>
-                      <w:sz w:val="22"/>
-                      <w:szCs w:val="22"/>
-                    </w:rPr>
-                  </m:ctrlPr>
-                </m:sup>
-                <m:e>
-                  <m:r>
-                    <w:rPr>
-                      <w:rFonts w:ascii="Latin Modern Math" w:hAnsi="Latin Modern Math"/>
-                      <w:sz w:val="22"/>
-                      <w:szCs w:val="22"/>
-                    </w:rPr>
-                    <m:t>Pr</m:t>
-                  </m:r>
-                  <m:sSub>
-                    <m:sSubPr>
-                      <m:ctrlPr>
-                        <w:rPr>
-                          <w:rFonts w:ascii="Latin Modern Math" w:hAnsi="Latin Modern Math"/>
-                          <w:i/>
-                          <w:sz w:val="22"/>
-                          <w:szCs w:val="22"/>
-                        </w:rPr>
-                      </m:ctrlPr>
-                    </m:sSubPr>
-                    <m:e>
-                      <m:d>
-                        <m:dPr>
-                          <m:ctrlPr>
-                            <w:rPr>
-                              <w:rFonts w:ascii="Latin Modern Math" w:hAnsi="Latin Modern Math"/>
-                              <w:i/>
-                              <w:sz w:val="22"/>
-                              <w:szCs w:val="22"/>
-                            </w:rPr>
-                          </m:ctrlPr>
-                        </m:dPr>
-                        <m:e>
-                          <m:r>
-                            <w:rPr>
-                              <w:rFonts w:ascii="Latin Modern Math" w:hAnsi="Latin Modern Math"/>
-                              <w:sz w:val="22"/>
-                              <w:szCs w:val="22"/>
-                            </w:rPr>
-                            <m:t>S</m:t>
-                          </m:r>
-                        </m:e>
-                      </m:d>
-                    </m:e>
-                    <m:sub>
-                      <m:r>
-                        <w:rPr>
-                          <w:rFonts w:ascii="Latin Modern Math" w:hAnsi="Latin Modern Math"/>
-                          <w:sz w:val="22"/>
-                          <w:szCs w:val="22"/>
-                        </w:rPr>
-                        <m:t>a</m:t>
-                      </m:r>
-                    </m:sub>
-                  </m:sSub>
-                  <m:ctrlPr>
-                    <w:rPr>
-                      <w:rFonts w:ascii="Latin Modern Math" w:hAnsi="Latin Modern Math"/>
-                      <w:i/>
-                      <w:sz w:val="22"/>
-                      <w:szCs w:val="22"/>
-                    </w:rPr>
-                  </m:ctrlPr>
-                </m:e>
-              </m:nary>
-              <m:ctrlPr>
-                <w:rPr>
-                  <w:rFonts w:ascii="Latin Modern Math" w:hAnsi="Latin Modern Math"/>
-                  <w:i/>
-                  <w:sz w:val="22"/>
-                  <w:szCs w:val="22"/>
-                </w:rPr>
-              </m:ctrlPr>
-            </m:e>
-          </m:nary>
-          <m:r>
-            <m:rPr>
-              <m:sty m:val="p"/>
-            </m:rPr>
-            <w:rPr>
-              <w:rFonts w:ascii="Latin Modern Math" w:hAnsi="Latin Modern Math"/>
-              <w:sz w:val="22"/>
-              <w:szCs w:val="22"/>
-            </w:rPr>
-            <m:t>×</m:t>
-          </m:r>
-          <m:f>
-            <m:fPr>
-              <m:ctrlPr>
-                <w:rPr>
-                  <w:rFonts w:ascii="Cambria Math" w:hAnsi="Cambria Math" w:cs="Cambria Math"/>
-                  <w:sz w:val="22"/>
-                  <w:szCs w:val="22"/>
-                </w:rPr>
-              </m:ctrlPr>
-            </m:fPr>
-            <m:num>
-              <m:r>
-                <w:rPr>
-                  <w:rFonts w:ascii="Latin Modern Math" w:hAnsi="Latin Modern Math"/>
-                  <w:sz w:val="22"/>
-                  <w:szCs w:val="22"/>
-                </w:rPr>
-                <m:t>1</m:t>
-              </m:r>
-              <m:ctrlPr>
-                <w:rPr>
-                  <w:rFonts w:ascii="Latin Modern Math" w:hAnsi="Latin Modern Math"/>
-                  <w:i/>
-                  <w:sz w:val="22"/>
-                  <w:szCs w:val="22"/>
-                </w:rPr>
-              </m:ctrlPr>
-            </m:num>
-            <m:den>
-              <m:sSup>
-                <m:sSupPr>
-                  <m:ctrlPr>
-                    <w:rPr>
-                      <w:rFonts w:ascii="Latin Modern Math" w:hAnsi="Latin Modern Math"/>
-                      <w:i/>
-                      <w:sz w:val="22"/>
-                      <w:szCs w:val="22"/>
-                    </w:rPr>
-                  </m:ctrlPr>
-                </m:sSupPr>
-                <m:e>
-                  <m:d>
-                    <m:dPr>
-                      <m:ctrlPr>
-                        <w:rPr>
-                          <w:rFonts w:ascii="Latin Modern Math" w:hAnsi="Latin Modern Math"/>
-                          <w:i/>
-                          <w:sz w:val="22"/>
-                          <w:szCs w:val="22"/>
-                        </w:rPr>
-                      </m:ctrlPr>
-                    </m:dPr>
-                    <m:e>
-                      <m:r>
-                        <w:rPr>
-                          <w:rFonts w:ascii="Latin Modern Math" w:hAnsi="Latin Modern Math"/>
-                          <w:sz w:val="22"/>
-                          <w:szCs w:val="22"/>
-                        </w:rPr>
-                        <m:t>1.015</m:t>
-                      </m:r>
-                    </m:e>
-                  </m:d>
-                </m:e>
-                <m:sup>
-                  <m:r>
-                    <w:rPr>
-                      <w:rFonts w:ascii="Latin Modern Math" w:hAnsi="Latin Modern Math"/>
-                      <w:sz w:val="22"/>
-                      <w:szCs w:val="22"/>
-                    </w:rPr>
-                    <m:t>a-50</m:t>
-                  </m:r>
-                </m:sup>
-              </m:sSup>
-              <m:ctrlPr>
-                <w:rPr>
-                  <w:rFonts w:ascii="Latin Modern Math" w:hAnsi="Latin Modern Math"/>
-                  <w:i/>
-                  <w:sz w:val="22"/>
-                  <w:szCs w:val="22"/>
-                </w:rPr>
-              </m:ctrlPr>
-            </m:den>
-          </m:f>
-        </m:oMath>
-      </m:oMathPara>
     </w:p>
     <w:p>
       <w:pPr>
@@ -3544,8 +3637,18 @@
         <w:rPr>
           <w:sz w:val="22"/>
           <w:szCs w:val="22"/>
-        </w:rPr>
-      </w:pPr>
+          <w:u w:val="single"/>
+        </w:rPr>
+      </w:pPr>
+      <w:r>
+        <w:rPr>
+          <w:sz w:val="22"/>
+          <w:szCs w:val="22"/>
+          <w:u w:val="single"/>
+        </w:rPr>
+        <w:lastRenderedPageBreak/>
+        <w:t>VSLY Method</w:t>
+      </w:r>
     </w:p>
     <w:p>
       <w:pPr>
@@ -3555,43 +3658,9 @@
         <w:rPr>
           <w:sz w:val="22"/>
           <w:szCs w:val="22"/>
-        </w:rPr>
-      </w:pPr>
-      <w:r>
-        <w:rPr>
-          <w:sz w:val="22"/>
-          <w:szCs w:val="22"/>
-        </w:rPr>
-        <w:t xml:space="preserve">The period from 85 onwards is estimated by assuming every individual lives the exact years provided in the WHO data repository as "expectation of life at age </w:t>
-      </w:r>
-      <w:r>
-        <w:rPr>
-          <w:sz w:val="22"/>
-          <w:szCs w:val="22"/>
-        </w:rPr>
-        <w:t>x</w:t>
-      </w:r>
-      <w:r>
-        <w:rPr>
-          <w:sz w:val="22"/>
-          <w:szCs w:val="22"/>
-        </w:rPr>
-        <w:t>"</w:t>
-      </w:r>
-      <w:r>
-        <w:rPr>
-          <w:sz w:val="22"/>
-          <w:szCs w:val="22"/>
-        </w:rPr>
-        <w:t xml:space="preserve"> where x is 85</w:t>
-      </w:r>
-      <w:r>
-        <w:rPr>
-          <w:sz w:val="22"/>
-          <w:szCs w:val="22"/>
-        </w:rPr>
-        <w:t>, and discounting the period accordingly. This can be written as:</w:t>
-      </w:r>
+          <w:u w:val="single"/>
+        </w:rPr>
+      </w:pPr>
     </w:p>
     <w:p>
       <w:pPr>
@@ -3603,846 +3672,26 @@
           <w:szCs w:val="22"/>
         </w:rPr>
       </w:pPr>
-    </w:p>
-    <w:p>
-      <w:pPr>
-        <w:spacing w:line="360" w:lineRule="auto"/>
-        <w:ind w:firstLine="0"/>
-        <w:jc w:val="both"/>
-        <w:rPr>
-          <w:sz w:val="22"/>
-          <w:szCs w:val="22"/>
-        </w:rPr>
-      </w:pPr>
-      <m:oMathPara>
-        <m:oMath>
-          <m:nary>
-            <m:naryPr>
-              <m:chr m:val="∑"/>
-              <m:ctrlPr>
-                <w:rPr>
-                  <w:rFonts w:ascii="Latin Modern Math" w:hAnsi="Latin Modern Math"/>
-                  <w:sz w:val="22"/>
-                  <w:szCs w:val="22"/>
-                </w:rPr>
-              </m:ctrlPr>
-            </m:naryPr>
-            <m:sub>
-              <m:r>
-                <w:rPr>
-                  <w:rFonts w:ascii="Latin Modern Math" w:hAnsi="Latin Modern Math"/>
-                  <w:sz w:val="22"/>
-                  <w:szCs w:val="22"/>
-                </w:rPr>
-                <m:t>a=85</m:t>
-              </m:r>
-              <m:ctrlPr>
-                <w:rPr>
-                  <w:rFonts w:ascii="Latin Modern Math" w:hAnsi="Latin Modern Math"/>
-                  <w:i/>
-                  <w:sz w:val="22"/>
-                  <w:szCs w:val="22"/>
-                </w:rPr>
-              </m:ctrlPr>
-            </m:sub>
-            <m:sup>
-              <m:r>
-                <w:rPr>
-                  <w:rFonts w:ascii="Latin Modern Math" w:hAnsi="Latin Modern Math"/>
-                  <w:sz w:val="22"/>
-                  <w:szCs w:val="22"/>
-                </w:rPr>
-                <m:t>LE</m:t>
-              </m:r>
-              <m:ctrlPr>
-                <w:rPr>
-                  <w:rFonts w:ascii="Latin Modern Math" w:hAnsi="Latin Modern Math"/>
-                  <w:i/>
-                  <w:sz w:val="22"/>
-                  <w:szCs w:val="22"/>
-                </w:rPr>
-              </m:ctrlPr>
-            </m:sup>
-            <m:e>
-              <m:f>
-                <m:fPr>
-                  <m:ctrlPr>
-                    <w:rPr>
-                      <w:rFonts w:ascii="Cambria Math" w:hAnsi="Cambria Math" w:cs="Cambria Math"/>
-                      <w:sz w:val="22"/>
-                      <w:szCs w:val="22"/>
-                    </w:rPr>
-                  </m:ctrlPr>
-                </m:fPr>
-                <m:num>
-                  <m:r>
-                    <w:rPr>
-                      <w:rFonts w:ascii="Latin Modern Math" w:hAnsi="Latin Modern Math"/>
-                      <w:sz w:val="22"/>
-                      <w:szCs w:val="22"/>
-                    </w:rPr>
-                    <m:t>1</m:t>
-                  </m:r>
-                  <m:ctrlPr>
-                    <w:rPr>
-                      <w:rFonts w:ascii="Latin Modern Math" w:hAnsi="Latin Modern Math"/>
-                      <w:i/>
-                      <w:sz w:val="22"/>
-                      <w:szCs w:val="22"/>
-                    </w:rPr>
-                  </m:ctrlPr>
-                </m:num>
-                <m:den>
-                  <m:sSup>
-                    <m:sSupPr>
-                      <m:ctrlPr>
-                        <w:rPr>
-                          <w:rFonts w:ascii="Latin Modern Math" w:hAnsi="Latin Modern Math"/>
-                          <w:i/>
-                          <w:sz w:val="22"/>
-                          <w:szCs w:val="22"/>
-                        </w:rPr>
-                      </m:ctrlPr>
-                    </m:sSupPr>
-                    <m:e>
-                      <m:d>
-                        <m:dPr>
-                          <m:ctrlPr>
-                            <w:rPr>
-                              <w:rFonts w:ascii="Latin Modern Math" w:hAnsi="Latin Modern Math"/>
-                              <w:i/>
-                              <w:sz w:val="22"/>
-                              <w:szCs w:val="22"/>
-                            </w:rPr>
-                          </m:ctrlPr>
-                        </m:dPr>
-                        <m:e>
-                          <m:r>
-                            <w:rPr>
-                              <w:rFonts w:ascii="Latin Modern Math" w:hAnsi="Latin Modern Math"/>
-                              <w:sz w:val="22"/>
-                              <w:szCs w:val="22"/>
-                            </w:rPr>
-                            <m:t>1.015</m:t>
-                          </m:r>
-                        </m:e>
-                      </m:d>
-                    </m:e>
-                    <m:sup>
-                      <m:r>
-                        <w:rPr>
-                          <w:rFonts w:ascii="Latin Modern Math" w:hAnsi="Latin Modern Math"/>
-                          <w:sz w:val="22"/>
-                          <w:szCs w:val="22"/>
-                        </w:rPr>
-                        <m:t>a-50</m:t>
-                      </m:r>
-                    </m:sup>
-                  </m:sSup>
-                  <m:ctrlPr>
-                    <w:rPr>
-                      <w:rFonts w:ascii="Latin Modern Math" w:hAnsi="Latin Modern Math"/>
-                      <w:i/>
-                      <w:sz w:val="22"/>
-                      <w:szCs w:val="22"/>
-                    </w:rPr>
-                  </m:ctrlPr>
-                </m:den>
-              </m:f>
-              <m:ctrlPr>
-                <w:rPr>
-                  <w:rFonts w:ascii="Cambria Math" w:hAnsi="Cambria Math" w:cs="Cambria Math"/>
-                  <w:sz w:val="22"/>
-                  <w:szCs w:val="22"/>
-                </w:rPr>
-              </m:ctrlPr>
-            </m:e>
-          </m:nary>
-        </m:oMath>
-      </m:oMathPara>
-    </w:p>
-    <w:p>
-      <w:pPr>
-        <w:spacing w:line="360" w:lineRule="auto"/>
-        <w:ind w:firstLine="0"/>
-        <w:jc w:val="both"/>
-        <w:rPr>
-          <w:sz w:val="22"/>
-          <w:szCs w:val="22"/>
-        </w:rPr>
-      </w:pPr>
-    </w:p>
-    <w:p>
-      <w:pPr>
-        <w:spacing w:line="360" w:lineRule="auto"/>
-        <w:ind w:firstLine="0"/>
-        <w:jc w:val="both"/>
-        <w:rPr>
-          <w:sz w:val="22"/>
-          <w:szCs w:val="22"/>
-        </w:rPr>
-      </w:pPr>
-      <w:r>
-        <w:rPr>
-          <w:sz w:val="22"/>
-          <w:szCs w:val="22"/>
-        </w:rPr>
-        <w:t>Therefore, the actual equation utilised to estimate VSLY is:</w:t>
-      </w:r>
-    </w:p>
-    <w:p>
-      <w:pPr>
-        <w:spacing w:line="360" w:lineRule="auto"/>
-        <w:ind w:firstLine="0"/>
-        <w:jc w:val="both"/>
-        <w:rPr>
-          <w:sz w:val="22"/>
-          <w:szCs w:val="22"/>
-        </w:rPr>
-      </w:pPr>
-    </w:p>
-    <w:p>
-      <w:pPr>
-        <w:spacing w:line="360" w:lineRule="auto"/>
-        <w:ind w:firstLine="0"/>
-        <w:jc w:val="both"/>
-        <w:rPr>
-          <w:sz w:val="22"/>
-          <w:szCs w:val="22"/>
-        </w:rPr>
-      </w:pPr>
-      <m:oMathPara>
-        <m:oMath>
-          <m:r>
-            <w:rPr>
-              <w:rFonts w:ascii="Latin Modern Math" w:hAnsi="Latin Modern Math"/>
-              <w:sz w:val="22"/>
-              <w:szCs w:val="22"/>
-            </w:rPr>
-            <w:lastRenderedPageBreak/>
-            <m:t>VSLY=</m:t>
-          </m:r>
-          <m:f>
-            <m:fPr>
-              <m:ctrlPr>
-                <w:rPr>
-                  <w:rFonts w:ascii="Cambria Math" w:hAnsi="Cambria Math" w:cs="Cambria Math"/>
-                  <w:sz w:val="22"/>
-                  <w:szCs w:val="22"/>
-                </w:rPr>
-              </m:ctrlPr>
-            </m:fPr>
-            <m:num>
-              <m:r>
-                <w:rPr>
-                  <w:rFonts w:ascii="Latin Modern Math" w:hAnsi="Latin Modern Math"/>
-                  <w:sz w:val="22"/>
-                  <w:szCs w:val="22"/>
-                </w:rPr>
-                <m:t>VS</m:t>
-              </m:r>
-              <m:sSub>
-                <m:sSubPr>
-                  <m:ctrlPr>
-                    <w:rPr>
-                      <w:rFonts w:ascii="Latin Modern Math" w:hAnsi="Latin Modern Math"/>
-                      <w:i/>
-                      <w:sz w:val="22"/>
-                      <w:szCs w:val="22"/>
-                    </w:rPr>
-                  </m:ctrlPr>
-                </m:sSubPr>
-                <m:e>
-                  <m:r>
-                    <w:rPr>
-                      <w:rFonts w:ascii="Latin Modern Math" w:hAnsi="Latin Modern Math"/>
-                      <w:sz w:val="22"/>
-                      <w:szCs w:val="22"/>
-                    </w:rPr>
-                    <m:t>L</m:t>
-                  </m:r>
-                </m:e>
-                <m:sub>
-                  <m:r>
-                    <w:rPr>
-                      <w:rFonts w:ascii="Latin Modern Math" w:hAnsi="Latin Modern Math"/>
-                      <w:sz w:val="22"/>
-                      <w:szCs w:val="22"/>
-                    </w:rPr>
-                    <m:t>50</m:t>
-                  </m:r>
-                </m:sub>
-              </m:sSub>
-              <m:ctrlPr>
-                <w:rPr>
-                  <w:rFonts w:ascii="Latin Modern Math" w:hAnsi="Latin Modern Math"/>
-                  <w:i/>
-                  <w:sz w:val="22"/>
-                  <w:szCs w:val="22"/>
-                </w:rPr>
-              </m:ctrlPr>
-            </m:num>
-            <m:den>
-              <m:d>
-                <m:dPr>
-                  <m:ctrlPr>
-                    <w:rPr>
-                      <w:rFonts w:ascii="Latin Modern Math" w:hAnsi="Latin Modern Math"/>
-                      <w:i/>
-                      <w:sz w:val="22"/>
-                      <w:szCs w:val="22"/>
-                    </w:rPr>
-                  </m:ctrlPr>
-                </m:dPr>
-                <m:e>
-                  <m:nary>
-                    <m:naryPr>
-                      <m:chr m:val="∑"/>
-                      <m:ctrlPr>
-                        <w:rPr>
-                          <w:rFonts w:ascii="Latin Modern Math" w:hAnsi="Latin Modern Math"/>
-                          <w:sz w:val="22"/>
-                          <w:szCs w:val="22"/>
-                        </w:rPr>
-                      </m:ctrlPr>
-                    </m:naryPr>
-                    <m:sub>
-                      <m:r>
-                        <w:rPr>
-                          <w:rFonts w:ascii="Latin Modern Math" w:hAnsi="Latin Modern Math"/>
-                          <w:sz w:val="22"/>
-                          <w:szCs w:val="22"/>
-                        </w:rPr>
-                        <m:t>i=50</m:t>
-                      </m:r>
-                      <m:ctrlPr>
-                        <w:rPr>
-                          <w:rFonts w:ascii="Latin Modern Math" w:hAnsi="Latin Modern Math"/>
-                          <w:i/>
-                          <w:sz w:val="22"/>
-                          <w:szCs w:val="22"/>
-                        </w:rPr>
-                      </m:ctrlPr>
-                    </m:sub>
-                    <m:sup>
-                      <m:r>
-                        <w:rPr>
-                          <w:rFonts w:ascii="Latin Modern Math" w:hAnsi="Latin Modern Math"/>
-                          <w:sz w:val="22"/>
-                          <w:szCs w:val="22"/>
-                        </w:rPr>
-                        <m:t>85</m:t>
-                      </m:r>
-                      <m:ctrlPr>
-                        <w:rPr>
-                          <w:rFonts w:ascii="Latin Modern Math" w:hAnsi="Latin Modern Math"/>
-                          <w:i/>
-                          <w:sz w:val="22"/>
-                          <w:szCs w:val="22"/>
-                        </w:rPr>
-                      </m:ctrlPr>
-                    </m:sup>
-                    <m:e>
-                      <m:nary>
-                        <m:naryPr>
-                          <m:chr m:val="∏"/>
-                          <m:ctrlPr>
-                            <w:rPr>
-                              <w:rFonts w:ascii="Latin Modern Math" w:hAnsi="Latin Modern Math"/>
-                              <w:sz w:val="22"/>
-                              <w:szCs w:val="22"/>
-                            </w:rPr>
-                          </m:ctrlPr>
-                        </m:naryPr>
-                        <m:sub>
-                          <m:r>
-                            <w:rPr>
-                              <w:rFonts w:ascii="Latin Modern Math" w:hAnsi="Latin Modern Math"/>
-                              <w:sz w:val="22"/>
-                              <w:szCs w:val="22"/>
-                            </w:rPr>
-                            <m:t>a=50</m:t>
-                          </m:r>
-                          <m:ctrlPr>
-                            <w:rPr>
-                              <w:rFonts w:ascii="Latin Modern Math" w:hAnsi="Latin Modern Math"/>
-                              <w:i/>
-                              <w:sz w:val="22"/>
-                              <w:szCs w:val="22"/>
-                            </w:rPr>
-                          </m:ctrlPr>
-                        </m:sub>
-                        <m:sup>
-                          <m:r>
-                            <w:rPr>
-                              <w:rFonts w:ascii="Latin Modern Math" w:hAnsi="Latin Modern Math"/>
-                              <w:sz w:val="22"/>
-                              <w:szCs w:val="22"/>
-                            </w:rPr>
-                            <m:t>i</m:t>
-                          </m:r>
-                          <m:ctrlPr>
-                            <w:rPr>
-                              <w:rFonts w:ascii="Latin Modern Math" w:hAnsi="Latin Modern Math"/>
-                              <w:i/>
-                              <w:sz w:val="22"/>
-                              <w:szCs w:val="22"/>
-                            </w:rPr>
-                          </m:ctrlPr>
-                        </m:sup>
-                        <m:e>
-                          <m:r>
-                            <w:rPr>
-                              <w:rFonts w:ascii="Latin Modern Math" w:hAnsi="Latin Modern Math"/>
-                              <w:sz w:val="22"/>
-                              <w:szCs w:val="22"/>
-                            </w:rPr>
-                            <m:t>Pr</m:t>
-                          </m:r>
-                          <m:sSub>
-                            <m:sSubPr>
-                              <m:ctrlPr>
-                                <w:rPr>
-                                  <w:rFonts w:ascii="Latin Modern Math" w:hAnsi="Latin Modern Math"/>
-                                  <w:i/>
-                                  <w:sz w:val="22"/>
-                                  <w:szCs w:val="22"/>
-                                </w:rPr>
-                              </m:ctrlPr>
-                            </m:sSubPr>
-                            <m:e>
-                              <m:d>
-                                <m:dPr>
-                                  <m:ctrlPr>
-                                    <w:rPr>
-                                      <w:rFonts w:ascii="Latin Modern Math" w:hAnsi="Latin Modern Math"/>
-                                      <w:i/>
-                                      <w:sz w:val="22"/>
-                                      <w:szCs w:val="22"/>
-                                    </w:rPr>
-                                  </m:ctrlPr>
-                                </m:dPr>
-                                <m:e>
-                                  <m:r>
-                                    <w:rPr>
-                                      <w:rFonts w:ascii="Latin Modern Math" w:hAnsi="Latin Modern Math"/>
-                                      <w:sz w:val="22"/>
-                                      <w:szCs w:val="22"/>
-                                    </w:rPr>
-                                    <m:t>S</m:t>
-                                  </m:r>
-                                </m:e>
-                              </m:d>
-                            </m:e>
-                            <m:sub>
-                              <m:r>
-                                <w:rPr>
-                                  <w:rFonts w:ascii="Latin Modern Math" w:hAnsi="Latin Modern Math"/>
-                                  <w:sz w:val="22"/>
-                                  <w:szCs w:val="22"/>
-                                </w:rPr>
-                                <m:t>a</m:t>
-                              </m:r>
-                            </m:sub>
-                          </m:sSub>
-                          <m:ctrlPr>
-                            <w:rPr>
-                              <w:rFonts w:ascii="Latin Modern Math" w:hAnsi="Latin Modern Math"/>
-                              <w:i/>
-                              <w:sz w:val="22"/>
-                              <w:szCs w:val="22"/>
-                            </w:rPr>
-                          </m:ctrlPr>
-                        </m:e>
-                      </m:nary>
-                      <m:ctrlPr>
-                        <w:rPr>
-                          <w:rFonts w:ascii="Latin Modern Math" w:hAnsi="Latin Modern Math"/>
-                          <w:i/>
-                          <w:sz w:val="22"/>
-                          <w:szCs w:val="22"/>
-                        </w:rPr>
-                      </m:ctrlPr>
-                    </m:e>
-                  </m:nary>
-                  <m:r>
-                    <m:rPr>
-                      <m:sty m:val="p"/>
-                    </m:rPr>
-                    <w:rPr>
-                      <w:rFonts w:ascii="Latin Modern Math" w:hAnsi="Latin Modern Math"/>
-                      <w:sz w:val="22"/>
-                      <w:szCs w:val="22"/>
-                    </w:rPr>
-                    <m:t>×</m:t>
-                  </m:r>
-                  <m:f>
-                    <m:fPr>
-                      <m:ctrlPr>
-                        <w:rPr>
-                          <w:rFonts w:ascii="Cambria Math" w:hAnsi="Cambria Math" w:cs="Cambria Math"/>
-                          <w:sz w:val="22"/>
-                          <w:szCs w:val="22"/>
-                        </w:rPr>
-                      </m:ctrlPr>
-                    </m:fPr>
-                    <m:num>
-                      <m:r>
-                        <w:rPr>
-                          <w:rFonts w:ascii="Latin Modern Math" w:hAnsi="Latin Modern Math"/>
-                          <w:sz w:val="22"/>
-                          <w:szCs w:val="22"/>
-                        </w:rPr>
-                        <m:t>1</m:t>
-                      </m:r>
-                      <m:ctrlPr>
-                        <w:rPr>
-                          <w:rFonts w:ascii="Latin Modern Math" w:hAnsi="Latin Modern Math"/>
-                          <w:i/>
-                          <w:sz w:val="22"/>
-                          <w:szCs w:val="22"/>
-                        </w:rPr>
-                      </m:ctrlPr>
-                    </m:num>
-                    <m:den>
-                      <m:sSup>
-                        <m:sSupPr>
-                          <m:ctrlPr>
-                            <w:rPr>
-                              <w:rFonts w:ascii="Latin Modern Math" w:hAnsi="Latin Modern Math"/>
-                              <w:i/>
-                              <w:sz w:val="22"/>
-                              <w:szCs w:val="22"/>
-                            </w:rPr>
-                          </m:ctrlPr>
-                        </m:sSupPr>
-                        <m:e>
-                          <m:d>
-                            <m:dPr>
-                              <m:ctrlPr>
-                                <w:rPr>
-                                  <w:rFonts w:ascii="Latin Modern Math" w:hAnsi="Latin Modern Math"/>
-                                  <w:i/>
-                                  <w:sz w:val="22"/>
-                                  <w:szCs w:val="22"/>
-                                </w:rPr>
-                              </m:ctrlPr>
-                            </m:dPr>
-                            <m:e>
-                              <m:r>
-                                <w:rPr>
-                                  <w:rFonts w:ascii="Latin Modern Math" w:hAnsi="Latin Modern Math"/>
-                                  <w:sz w:val="22"/>
-                                  <w:szCs w:val="22"/>
-                                </w:rPr>
-                                <m:t>1.015</m:t>
-                              </m:r>
-                            </m:e>
-                          </m:d>
-                        </m:e>
-                        <m:sup>
-                          <m:r>
-                            <w:rPr>
-                              <w:rFonts w:ascii="Latin Modern Math" w:hAnsi="Latin Modern Math"/>
-                              <w:sz w:val="22"/>
-                              <w:szCs w:val="22"/>
-                            </w:rPr>
-                            <m:t>a-50</m:t>
-                          </m:r>
-                        </m:sup>
-                      </m:sSup>
-                      <m:ctrlPr>
-                        <w:rPr>
-                          <w:rFonts w:ascii="Latin Modern Math" w:hAnsi="Latin Modern Math"/>
-                          <w:i/>
-                          <w:sz w:val="22"/>
-                          <w:szCs w:val="22"/>
-                        </w:rPr>
-                      </m:ctrlPr>
-                    </m:den>
-                  </m:f>
-                </m:e>
-              </m:d>
-              <m:r>
-                <w:rPr>
-                  <w:rFonts w:ascii="Latin Modern Math" w:hAnsi="Latin Modern Math"/>
-                  <w:sz w:val="22"/>
-                  <w:szCs w:val="22"/>
-                </w:rPr>
-                <m:t>+</m:t>
-              </m:r>
-              <m:d>
-                <m:dPr>
-                  <m:ctrlPr>
-                    <w:rPr>
-                      <w:rFonts w:ascii="Latin Modern Math" w:hAnsi="Latin Modern Math"/>
-                      <w:i/>
-                      <w:sz w:val="22"/>
-                      <w:szCs w:val="22"/>
-                    </w:rPr>
-                  </m:ctrlPr>
-                </m:dPr>
-                <m:e>
-                  <m:nary>
-                    <m:naryPr>
-                      <m:chr m:val="∑"/>
-                      <m:ctrlPr>
-                        <w:rPr>
-                          <w:rFonts w:ascii="Latin Modern Math" w:hAnsi="Latin Modern Math"/>
-                          <w:sz w:val="22"/>
-                          <w:szCs w:val="22"/>
-                        </w:rPr>
-                      </m:ctrlPr>
-                    </m:naryPr>
-                    <m:sub>
-                      <m:r>
-                        <w:rPr>
-                          <w:rFonts w:ascii="Latin Modern Math" w:hAnsi="Latin Modern Math"/>
-                          <w:sz w:val="22"/>
-                          <w:szCs w:val="22"/>
-                        </w:rPr>
-                        <m:t>a=85</m:t>
-                      </m:r>
-                      <m:ctrlPr>
-                        <w:rPr>
-                          <w:rFonts w:ascii="Latin Modern Math" w:hAnsi="Latin Modern Math"/>
-                          <w:i/>
-                          <w:sz w:val="22"/>
-                          <w:szCs w:val="22"/>
-                        </w:rPr>
-                      </m:ctrlPr>
-                    </m:sub>
-                    <m:sup>
-                      <m:r>
-                        <w:rPr>
-                          <w:rFonts w:ascii="Latin Modern Math" w:hAnsi="Latin Modern Math"/>
-                          <w:sz w:val="22"/>
-                          <w:szCs w:val="22"/>
-                        </w:rPr>
-                        <m:t>LE</m:t>
-                      </m:r>
-                      <m:ctrlPr>
-                        <w:rPr>
-                          <w:rFonts w:ascii="Latin Modern Math" w:hAnsi="Latin Modern Math"/>
-                          <w:i/>
-                          <w:sz w:val="22"/>
-                          <w:szCs w:val="22"/>
-                        </w:rPr>
-                      </m:ctrlPr>
-                    </m:sup>
-                    <m:e>
-                      <m:f>
-                        <m:fPr>
-                          <m:ctrlPr>
-                            <w:rPr>
-                              <w:rFonts w:ascii="Cambria Math" w:hAnsi="Cambria Math" w:cs="Cambria Math"/>
-                              <w:sz w:val="22"/>
-                              <w:szCs w:val="22"/>
-                            </w:rPr>
-                          </m:ctrlPr>
-                        </m:fPr>
-                        <m:num>
-                          <m:r>
-                            <w:rPr>
-                              <w:rFonts w:ascii="Latin Modern Math" w:hAnsi="Latin Modern Math"/>
-                              <w:sz w:val="22"/>
-                              <w:szCs w:val="22"/>
-                            </w:rPr>
-                            <m:t>1</m:t>
-                          </m:r>
-                          <m:ctrlPr>
-                            <w:rPr>
-                              <w:rFonts w:ascii="Latin Modern Math" w:hAnsi="Latin Modern Math"/>
-                              <w:i/>
-                              <w:sz w:val="22"/>
-                              <w:szCs w:val="22"/>
-                            </w:rPr>
-                          </m:ctrlPr>
-                        </m:num>
-                        <m:den>
-                          <m:sSup>
-                            <m:sSupPr>
-                              <m:ctrlPr>
-                                <w:rPr>
-                                  <w:rFonts w:ascii="Latin Modern Math" w:hAnsi="Latin Modern Math"/>
-                                  <w:i/>
-                                  <w:sz w:val="22"/>
-                                  <w:szCs w:val="22"/>
-                                </w:rPr>
-                              </m:ctrlPr>
-                            </m:sSupPr>
-                            <m:e>
-                              <m:d>
-                                <m:dPr>
-                                  <m:ctrlPr>
-                                    <w:rPr>
-                                      <w:rFonts w:ascii="Latin Modern Math" w:hAnsi="Latin Modern Math"/>
-                                      <w:i/>
-                                      <w:sz w:val="22"/>
-                                      <w:szCs w:val="22"/>
-                                    </w:rPr>
-                                  </m:ctrlPr>
-                                </m:dPr>
-                                <m:e>
-                                  <m:r>
-                                    <w:rPr>
-                                      <w:rFonts w:ascii="Latin Modern Math" w:hAnsi="Latin Modern Math"/>
-                                      <w:sz w:val="22"/>
-                                      <w:szCs w:val="22"/>
-                                    </w:rPr>
-                                    <m:t>1.015</m:t>
-                                  </m:r>
-                                </m:e>
-                              </m:d>
-                            </m:e>
-                            <m:sup>
-                              <m:r>
-                                <w:rPr>
-                                  <w:rFonts w:ascii="Latin Modern Math" w:hAnsi="Latin Modern Math"/>
-                                  <w:sz w:val="22"/>
-                                  <w:szCs w:val="22"/>
-                                </w:rPr>
-                                <m:t>a-50</m:t>
-                              </m:r>
-                            </m:sup>
-                          </m:sSup>
-                          <m:ctrlPr>
-                            <w:rPr>
-                              <w:rFonts w:ascii="Latin Modern Math" w:hAnsi="Latin Modern Math"/>
-                              <w:i/>
-                              <w:sz w:val="22"/>
-                              <w:szCs w:val="22"/>
-                            </w:rPr>
-                          </m:ctrlPr>
-                        </m:den>
-                      </m:f>
-                      <m:ctrlPr>
-                        <w:rPr>
-                          <w:rFonts w:ascii="Latin Modern Math" w:hAnsi="Latin Modern Math"/>
-                          <w:i/>
-                          <w:sz w:val="22"/>
-                          <w:szCs w:val="22"/>
-                        </w:rPr>
-                      </m:ctrlPr>
-                    </m:e>
-                  </m:nary>
-                </m:e>
-              </m:d>
-              <m:ctrlPr>
-                <w:rPr>
-                  <w:rFonts w:ascii="Latin Modern Math" w:hAnsi="Latin Modern Math"/>
-                  <w:i/>
-                  <w:sz w:val="22"/>
-                  <w:szCs w:val="22"/>
-                </w:rPr>
-              </m:ctrlPr>
-            </m:den>
-          </m:f>
-        </m:oMath>
-      </m:oMathPara>
-    </w:p>
-    <w:p>
-      <w:pPr>
-        <w:spacing w:line="360" w:lineRule="auto"/>
-        <w:ind w:firstLine="0"/>
-        <w:jc w:val="both"/>
-        <w:rPr>
-          <w:sz w:val="22"/>
-          <w:szCs w:val="22"/>
-        </w:rPr>
-      </w:pPr>
-    </w:p>
-    <w:p>
-      <w:pPr>
-        <w:spacing w:line="360" w:lineRule="auto"/>
-        <w:ind w:firstLine="0"/>
-        <w:jc w:val="both"/>
-        <w:rPr>
-          <w:sz w:val="22"/>
-          <w:szCs w:val="22"/>
-        </w:rPr>
-      </w:pPr>
-      <w:r>
-        <w:rPr>
-          <w:sz w:val="22"/>
-          <w:szCs w:val="22"/>
-        </w:rPr>
-        <w:t>The results of this method are higher than simply dividing the VSL by the life expectancy at age 50</w:t>
-      </w:r>
-      <w:r>
-        <w:rPr>
-          <w:sz w:val="22"/>
-          <w:szCs w:val="22"/>
-        </w:rPr>
-        <w:t xml:space="preserve"> if r (discounting) is greater than 0</w:t>
-      </w:r>
-      <w:r>
-        <w:rPr>
-          <w:sz w:val="22"/>
-          <w:szCs w:val="22"/>
-        </w:rPr>
-        <w:t xml:space="preserve"> primarily because of discounting. There is considerable heterogeneity in VSLY between countries, as shown in figure 4 below which depicts the VSLY estimates for the 49 countries. There is a clear tendency for higher values in the western countries than in the east. A full table of the VSLY are provided in the appendix.</w:t>
-      </w:r>
-    </w:p>
-    <w:p>
-      <w:pPr>
-        <w:spacing w:line="360" w:lineRule="auto"/>
-        <w:ind w:firstLine="0"/>
-        <w:jc w:val="both"/>
-        <w:rPr>
-          <w:sz w:val="22"/>
-          <w:szCs w:val="22"/>
-        </w:rPr>
-      </w:pPr>
-    </w:p>
-    <w:p>
-      <w:pPr>
-        <w:spacing w:line="360" w:lineRule="auto"/>
-        <w:ind w:firstLine="0"/>
-        <w:jc w:val="both"/>
-        <w:rPr>
-          <w:sz w:val="22"/>
-          <w:szCs w:val="22"/>
-          <w:u w:val="single"/>
-        </w:rPr>
-      </w:pPr>
-      <w:r>
-        <w:rPr>
-          <w:sz w:val="22"/>
-          <w:szCs w:val="22"/>
-          <w:u w:val="single"/>
-        </w:rPr>
-        <w:t>VSLY Method</w:t>
-      </w:r>
-    </w:p>
-    <w:p>
-      <w:pPr>
-        <w:spacing w:line="360" w:lineRule="auto"/>
-        <w:ind w:firstLine="0"/>
-        <w:jc w:val="both"/>
-        <w:rPr>
-          <w:sz w:val="22"/>
-          <w:szCs w:val="22"/>
-          <w:u w:val="single"/>
-        </w:rPr>
-      </w:pPr>
-    </w:p>
-    <w:p>
-      <w:pPr>
-        <w:spacing w:line="360" w:lineRule="auto"/>
-        <w:ind w:firstLine="0"/>
-        <w:jc w:val="both"/>
-        <w:rPr>
-          <w:sz w:val="22"/>
-          <w:szCs w:val="22"/>
-        </w:rPr>
-      </w:pPr>
-      <w:r>
-        <w:rPr>
-          <w:sz w:val="22"/>
-          <w:szCs w:val="22"/>
-        </w:rPr>
-        <w:t>The VSLY approach estimates monetary benefit of an intervention in a specific country using the equation below which estimates monetary benefit as discounted life years saved by an intervention multiplied by the value of a statistical life year.</w:t>
+      <w:r>
+        <w:rPr>
+          <w:sz w:val="22"/>
+          <w:szCs w:val="22"/>
+        </w:rPr>
+        <w:t xml:space="preserve">The VSLY approach estimates monetary benefit of an intervention in a specific country </w:t>
+      </w:r>
+      <w:r>
+        <w:rPr>
+          <w:sz w:val="22"/>
+          <w:szCs w:val="22"/>
+        </w:rPr>
+        <w:t>for a specific age population using</w:t>
+      </w:r>
+      <w:r>
+        <w:rPr>
+          <w:sz w:val="22"/>
+          <w:szCs w:val="22"/>
+        </w:rPr>
+        <w:t xml:space="preserve"> the equation below which estimates monetary benefit as discounted life years saved by an intervention multiplied by the value of a statistical life year.</w:t>
       </w:r>
     </w:p>
     <w:p>
@@ -4532,28 +3781,56 @@
           <w:sz w:val="22"/>
           <w:szCs w:val="22"/>
         </w:rPr>
-        <w:t xml:space="preserve">of death </w:t>
-      </w:r>
-      <w:r>
-        <w:rPr>
-          <w:sz w:val="22"/>
-          <w:szCs w:val="22"/>
-        </w:rPr>
-        <w:t xml:space="preserve">by the age specific mortality rate to estimate changes in mortality for each </w:t>
-      </w:r>
-      <w:r>
-        <w:rPr>
-          <w:sz w:val="22"/>
-          <w:szCs w:val="22"/>
-        </w:rPr>
-        <w:t>5 year age-</w:t>
-      </w:r>
-      <w:r>
-        <w:rPr>
-          <w:sz w:val="22"/>
-          <w:szCs w:val="22"/>
-        </w:rPr>
-        <w:t xml:space="preserve">group, and multiplying this by discounted </w:t>
+        <w:t>of death</w:t>
+      </w:r>
+      <w:r>
+        <w:rPr>
+          <w:sz w:val="22"/>
+          <w:szCs w:val="22"/>
+        </w:rPr>
+        <w:t>, estimated using a relative risk function from Kelly et al. (2014),</w:t>
+      </w:r>
+      <w:r>
+        <w:rPr>
+          <w:sz w:val="22"/>
+          <w:szCs w:val="22"/>
+        </w:rPr>
+        <w:t xml:space="preserve"> </w:t>
+      </w:r>
+      <w:r>
+        <w:rPr>
+          <w:sz w:val="22"/>
+          <w:szCs w:val="22"/>
+        </w:rPr>
+        <w:t>by the age specific mortality rate</w:t>
+      </w:r>
+      <w:r>
+        <w:rPr>
+          <w:sz w:val="22"/>
+          <w:szCs w:val="22"/>
+        </w:rPr>
+        <w:t xml:space="preserve">s </w:t>
+      </w:r>
+      <w:r>
+        <w:rPr>
+          <w:sz w:val="22"/>
+          <w:szCs w:val="22"/>
+        </w:rPr>
+        <w:t xml:space="preserve">to estimate changes in mortality for </w:t>
+      </w:r>
+      <w:r>
+        <w:rPr>
+          <w:sz w:val="22"/>
+          <w:szCs w:val="22"/>
+        </w:rPr>
+        <w:t>the population in each age-group</w:t>
+      </w:r>
+      <w:r>
+        <w:rPr>
+          <w:sz w:val="22"/>
+          <w:szCs w:val="22"/>
+        </w:rPr>
+        <w:t xml:space="preserve">, and multiplying this by discounted </w:t>
       </w:r>
       <w:r>
         <w:rPr>
@@ -4567,21 +3844,71 @@
           <w:sz w:val="22"/>
           <w:szCs w:val="22"/>
         </w:rPr>
-        <w:t xml:space="preserve">life years remaining for the group and the population </w:t>
-      </w:r>
-      <w:r>
-        <w:rPr>
-          <w:sz w:val="22"/>
-          <w:szCs w:val="22"/>
-        </w:rPr>
-        <w:t>of</w:t>
-      </w:r>
-      <w:r>
-        <w:rPr>
-          <w:sz w:val="22"/>
-          <w:szCs w:val="22"/>
-        </w:rPr>
-        <w:t xml:space="preserve"> the group. Since the absolute difference in relative risk is constant between age groups this can be factorised, giving the below</w:t>
+        <w:t>life years remaining</w:t>
+      </w:r>
+      <w:r>
+        <w:rPr>
+          <w:sz w:val="22"/>
+          <w:szCs w:val="22"/>
+        </w:rPr>
+        <w:t xml:space="preserve"> (itself estimated from GBD life-tables)</w:t>
+      </w:r>
+      <w:r>
+        <w:rPr>
+          <w:sz w:val="22"/>
+          <w:szCs w:val="22"/>
+        </w:rPr>
+        <w:t xml:space="preserve"> </w:t>
+      </w:r>
+      <w:r>
+        <w:rPr>
+          <w:sz w:val="22"/>
+          <w:szCs w:val="22"/>
+        </w:rPr>
+        <w:t>for each</w:t>
+      </w:r>
+      <w:r>
+        <w:rPr>
+          <w:sz w:val="22"/>
+          <w:szCs w:val="22"/>
+        </w:rPr>
+        <w:t xml:space="preserve"> group. </w:t>
+      </w:r>
+    </w:p>
+    <w:p>
+      <w:pPr>
+        <w:spacing w:line="360" w:lineRule="auto"/>
+        <w:ind w:firstLine="0"/>
+        <w:jc w:val="both"/>
+        <w:rPr>
+          <w:sz w:val="22"/>
+          <w:szCs w:val="22"/>
+        </w:rPr>
+      </w:pPr>
+    </w:p>
+    <w:p>
+      <w:pPr>
+        <w:spacing w:line="360" w:lineRule="auto"/>
+        <w:ind w:firstLine="0"/>
+        <w:jc w:val="both"/>
+        <w:rPr>
+          <w:sz w:val="22"/>
+          <w:szCs w:val="22"/>
+        </w:rPr>
+      </w:pPr>
+      <w:r>
+        <w:rPr>
+          <w:sz w:val="22"/>
+          <w:szCs w:val="22"/>
+        </w:rPr>
+        <w:t>Since the absolute difference in relative risk is constant between age groups this can be factorised, giving the below</w:t>
+      </w:r>
+      <w:r>
+        <w:rPr>
+          <w:sz w:val="22"/>
+          <w:szCs w:val="22"/>
+        </w:rPr>
+        <w:t xml:space="preserve"> equation in the case of an intervention affecting 20-74 year olds.</w:t>
       </w:r>
     </w:p>
     <w:p>
@@ -4644,7 +3971,15 @@
                   <w:sz w:val="22"/>
                   <w:szCs w:val="22"/>
                 </w:rPr>
-                <m:t>i=1</m:t>
+                <m:t>i=</m:t>
+              </m:r>
+              <m:r>
+                <w:rPr>
+                  <w:rFonts w:ascii="Latin Modern Math" w:hAnsi="Latin Modern Math"/>
+                  <w:sz w:val="22"/>
+                  <w:szCs w:val="22"/>
+                </w:rPr>
+                <m:t>20</m:t>
               </m:r>
               <m:ctrlPr>
                 <w:rPr>
@@ -4662,7 +3997,7 @@
                   <w:sz w:val="22"/>
                   <w:szCs w:val="22"/>
                 </w:rPr>
-                <m:t>11</m:t>
+                <m:t>74</m:t>
               </m:r>
               <m:ctrlPr>
                 <w:rPr>
@@ -4855,7 +4190,6 @@
           <w:sz w:val="22"/>
           <w:szCs w:val="22"/>
         </w:rPr>
-        <w:lastRenderedPageBreak/>
         <w:t>Inputting this back into our original equation gives:</w:t>
       </w:r>
     </w:p>
@@ -4938,7 +4272,15 @@
                   <w:sz w:val="22"/>
                   <w:szCs w:val="22"/>
                 </w:rPr>
-                <m:t>i=1</m:t>
+                <m:t>i=</m:t>
+              </m:r>
+              <m:r>
+                <w:rPr>
+                  <w:rFonts w:ascii="Latin Modern Math" w:hAnsi="Latin Modern Math"/>
+                  <w:sz w:val="22"/>
+                  <w:szCs w:val="22"/>
+                </w:rPr>
+                <m:t>20</m:t>
               </m:r>
               <m:ctrlPr>
                 <w:rPr>
@@ -4956,7 +4298,7 @@
                   <w:sz w:val="22"/>
                   <w:szCs w:val="22"/>
                 </w:rPr>
-                <m:t>11</m:t>
+                <m:t>74</m:t>
               </m:r>
               <m:ctrlPr>
                 <w:rPr>
@@ -5160,14 +4502,24 @@
         <w:rPr>
           <w:sz w:val="22"/>
           <w:szCs w:val="22"/>
-        </w:rPr>
-      </w:pPr>
-      <w:r>
-        <w:rPr>
-          <w:sz w:val="22"/>
-          <w:szCs w:val="22"/>
-        </w:rPr>
-        <w:t>The variables have all been derived as follows:</w:t>
+          <w:u w:val="single"/>
+        </w:rPr>
+      </w:pPr>
+      <w:r>
+        <w:rPr>
+          <w:sz w:val="22"/>
+          <w:szCs w:val="22"/>
+          <w:u w:val="single"/>
+        </w:rPr>
+        <w:t xml:space="preserve">Models </w:t>
+      </w:r>
+      <w:r>
+        <w:rPr>
+          <w:sz w:val="22"/>
+          <w:szCs w:val="22"/>
+          <w:u w:val="single"/>
+        </w:rPr>
+        <w:t>compared:</w:t>
       </w:r>
     </w:p>
     <w:p>
@@ -5180,23 +4532,84 @@
           <w:szCs w:val="22"/>
         </w:rPr>
       </w:pPr>
-      <w:commentRangeStart w:id="1"/>
-      <m:oMath>
-        <m:r>
-          <w:rPr>
-            <w:rFonts w:ascii="Latin Modern Math" w:hAnsi="Latin Modern Math"/>
-            <w:sz w:val="22"/>
-            <w:szCs w:val="22"/>
-          </w:rPr>
-          <m:t xml:space="preserve">VSLY - </m:t>
-        </m:r>
-      </m:oMath>
-      <w:r>
-        <w:rPr>
-          <w:sz w:val="22"/>
-          <w:szCs w:val="22"/>
-        </w:rPr>
-        <w:t xml:space="preserve">was previously estimated for each country in the step above.    </w:t>
+      <w:r>
+        <w:rPr>
+          <w:sz w:val="22"/>
+          <w:szCs w:val="22"/>
+        </w:rPr>
+        <w:lastRenderedPageBreak/>
+        <w:t>In order to compare the proposed VSLY model with the current HEAT models, we estimate the annual, per capita monetary benefit using four different methods</w:t>
+      </w:r>
+      <w:r>
+        <w:rPr>
+          <w:sz w:val="22"/>
+          <w:szCs w:val="22"/>
+        </w:rPr>
+        <w:t xml:space="preserve">: 1) </w:t>
+      </w:r>
+      <w:r>
+        <w:rPr>
+          <w:b/>
+          <w:bCs/>
+          <w:sz w:val="22"/>
+          <w:szCs w:val="22"/>
+        </w:rPr>
+        <w:t>HEAT-1</w:t>
+      </w:r>
+      <w:r>
+        <w:rPr>
+          <w:sz w:val="22"/>
+          <w:szCs w:val="22"/>
+        </w:rPr>
+        <w:t xml:space="preserve">group uses the current HEAT model with a single age-group (20-74), 2) </w:t>
+      </w:r>
+      <w:r>
+        <w:rPr>
+          <w:b/>
+          <w:bCs/>
+          <w:sz w:val="22"/>
+          <w:szCs w:val="22"/>
+        </w:rPr>
+        <w:t>HEAT-2</w:t>
+      </w:r>
+      <w:r>
+        <w:rPr>
+          <w:sz w:val="22"/>
+          <w:szCs w:val="22"/>
+        </w:rPr>
+        <w:t xml:space="preserve">groups uses the current HEAT model with two age groups (Walking: 20-44, 45-74; Cycling: 20-44, 45-64). 3) </w:t>
+      </w:r>
+      <w:r>
+        <w:rPr>
+          <w:b/>
+          <w:bCs/>
+          <w:sz w:val="22"/>
+          <w:szCs w:val="22"/>
+        </w:rPr>
+        <w:t>VSL-11</w:t>
+      </w:r>
+      <w:r>
+        <w:rPr>
+          <w:sz w:val="22"/>
+          <w:szCs w:val="22"/>
+        </w:rPr>
+        <w:t xml:space="preserve"> groups adapts the existing HEAT model methodology to include mortality risk for 11 age-groups (20-24, ... , 70-74) seperately and finally, 4) the </w:t>
+      </w:r>
+      <w:r>
+        <w:rPr>
+          <w:b/>
+          <w:bCs/>
+          <w:sz w:val="22"/>
+          <w:szCs w:val="22"/>
+        </w:rPr>
+        <w:t>VSLY</w:t>
+      </w:r>
+      <w:r>
+        <w:rPr>
+          <w:sz w:val="22"/>
+          <w:szCs w:val="22"/>
+        </w:rPr>
+        <w:t xml:space="preserve"> model described above with the same 11 age-groups as in (3).</w:t>
       </w:r>
     </w:p>
     <w:p>
@@ -5209,36 +4622,19 @@
           <w:szCs w:val="22"/>
         </w:rPr>
       </w:pPr>
-      <m:oMath>
-        <m:r>
-          <w:rPr>
-            <w:rFonts w:ascii="Latin Modern Math" w:hAnsi="Latin Modern Math"/>
-            <w:sz w:val="22"/>
-            <w:szCs w:val="22"/>
-          </w:rPr>
-          <m:t>ADRR</m:t>
-        </m:r>
-      </m:oMath>
-      <w:r>
-        <w:rPr>
-          <w:sz w:val="22"/>
-          <w:szCs w:val="22"/>
-        </w:rPr>
-        <w:t xml:space="preserve"> - absolute difference in relative risk, is calculated using the same equation as the current heat tool</w:t>
-      </w:r>
-      <w:r>
-        <w:rPr>
-          <w:sz w:val="22"/>
-          <w:szCs w:val="22"/>
-        </w:rPr>
-        <w:t>, using a linear dose response relationship described in Kahlmeier et al., 2017.</w:t>
-      </w:r>
-      <w:r>
-        <w:rPr>
-          <w:sz w:val="22"/>
-          <w:szCs w:val="22"/>
-        </w:rPr>
-        <w:t xml:space="preserve">  </w:t>
+      <w:r>
+        <w:rPr>
+          <w:sz w:val="22"/>
+          <w:szCs w:val="22"/>
+        </w:rPr>
+        <w:t>In all cases the discount rate was set to zero</w:t>
+      </w:r>
+      <w:r>
+        <w:rPr>
+          <w:sz w:val="22"/>
+          <w:szCs w:val="22"/>
+        </w:rPr>
+        <w:t xml:space="preserve"> in this comparison.</w:t>
       </w:r>
     </w:p>
     <w:p>
@@ -5251,23 +4647,6 @@
           <w:szCs w:val="22"/>
         </w:rPr>
       </w:pPr>
-      <m:oMath>
-        <m:r>
-          <w:rPr>
-            <w:rFonts w:ascii="Latin Modern Math" w:hAnsi="Latin Modern Math"/>
-            <w:sz w:val="22"/>
-            <w:szCs w:val="22"/>
-          </w:rPr>
-          <m:t xml:space="preserve">MR - </m:t>
-        </m:r>
-      </m:oMath>
-      <w:r>
-        <w:rPr>
-          <w:sz w:val="22"/>
-          <w:szCs w:val="22"/>
-        </w:rPr>
-        <w:t xml:space="preserve"> mortality risk for specific age band from GBD. </w:t>
-      </w:r>
     </w:p>
     <w:p>
       <w:pPr>
@@ -5277,38 +4656,16 @@
         <w:rPr>
           <w:sz w:val="22"/>
           <w:szCs w:val="22"/>
-        </w:rPr>
-      </w:pPr>
-      <m:oMath>
-        <m:r>
-          <w:rPr>
-            <w:rFonts w:ascii="Latin Modern Math" w:hAnsi="Latin Modern Math"/>
-            <w:sz w:val="22"/>
-            <w:szCs w:val="22"/>
-          </w:rPr>
-          <m:t>dLYR</m:t>
-        </m:r>
-      </m:oMath>
-      <w:r>
-        <w:rPr>
-          <w:sz w:val="22"/>
-          <w:szCs w:val="22"/>
-        </w:rPr>
-        <w:t>, was calculated from WHO lifetables</w:t>
-      </w:r>
-      <w:r>
-        <w:rPr>
-          <w:sz w:val="22"/>
-          <w:szCs w:val="22"/>
-        </w:rPr>
-        <w:t>.</w:t>
-      </w:r>
-      <w:r>
-        <w:rPr>
-          <w:sz w:val="22"/>
-          <w:szCs w:val="22"/>
-        </w:rPr>
-        <w:t xml:space="preserve">   </w:t>
+          <w:u w:val="single"/>
+        </w:rPr>
+      </w:pPr>
+      <w:r>
+        <w:rPr>
+          <w:sz w:val="22"/>
+          <w:szCs w:val="22"/>
+          <w:u w:val="single"/>
+        </w:rPr>
+        <w:t>Scenarios compared</w:t>
       </w:r>
     </w:p>
     <w:p>
@@ -5321,29 +4678,152 @@
           <w:szCs w:val="22"/>
         </w:rPr>
       </w:pPr>
-      <m:oMath>
-        <m:r>
-          <w:rPr>
-            <w:rFonts w:ascii="Latin Modern Math" w:hAnsi="Latin Modern Math"/>
-            <w:sz w:val="22"/>
-            <w:szCs w:val="22"/>
-          </w:rPr>
-          <m:t>Pop</m:t>
-        </m:r>
-      </m:oMath>
-      <w:r>
-        <w:rPr>
-          <w:sz w:val="22"/>
-          <w:szCs w:val="22"/>
-        </w:rPr>
-        <w:t xml:space="preserve"> figures are calculated using user input and the GBD study data.</w:t>
-      </w:r>
-      <w:commentRangeEnd w:id="1"/>
-      <w:r>
-        <w:rPr>
-          <w:rStyle w:val="CommentReference"/>
-        </w:rPr>
-        <w:commentReference w:id="1"/>
+      <w:r>
+        <w:rPr>
+          <w:sz w:val="22"/>
+          <w:szCs w:val="22"/>
+        </w:rPr>
+        <w:t>The valuations, and the differences between them, will vary depending on the user input. Therefore, we test six scenarios using a representative sample of the</w:t>
+      </w:r>
+      <w:r>
+        <w:rPr>
+          <w:sz w:val="22"/>
+          <w:szCs w:val="22"/>
+        </w:rPr>
+        <w:t xml:space="preserve"> country specific</w:t>
+      </w:r>
+      <w:r>
+        <w:rPr>
+          <w:sz w:val="22"/>
+          <w:szCs w:val="22"/>
+        </w:rPr>
+        <w:t xml:space="preserve"> population</w:t>
+      </w:r>
+      <w:r>
+        <w:rPr>
+          <w:sz w:val="22"/>
+          <w:szCs w:val="22"/>
+        </w:rPr>
+        <w:t>s</w:t>
+      </w:r>
+      <w:r>
+        <w:rPr>
+          <w:sz w:val="22"/>
+          <w:szCs w:val="22"/>
+        </w:rPr>
+        <w:t>:</w:t>
+      </w:r>
+      <w:r>
+        <w:rPr>
+          <w:sz w:val="22"/>
+          <w:szCs w:val="22"/>
+        </w:rPr>
+        <w:t xml:space="preserve"> 1) Population a</w:t>
+      </w:r>
+      <w:r>
+        <w:rPr>
+          <w:sz w:val="22"/>
+          <w:szCs w:val="22"/>
+        </w:rPr>
+        <w:t>ged between 20 and 74 doing an additional 10 minutes of walking  per week</w:t>
+      </w:r>
+      <w:r>
+        <w:rPr>
+          <w:sz w:val="22"/>
+          <w:szCs w:val="22"/>
+        </w:rPr>
+        <w:t>, 2) Population a</w:t>
+      </w:r>
+      <w:r>
+        <w:rPr>
+          <w:sz w:val="22"/>
+          <w:szCs w:val="22"/>
+        </w:rPr>
+        <w:t>ged between 20 and 6</w:t>
+      </w:r>
+      <w:r>
+        <w:rPr>
+          <w:sz w:val="22"/>
+          <w:szCs w:val="22"/>
+        </w:rPr>
+        <w:t>4</w:t>
+      </w:r>
+      <w:r>
+        <w:rPr>
+          <w:sz w:val="22"/>
+          <w:szCs w:val="22"/>
+        </w:rPr>
+        <w:t xml:space="preserve"> doing an additional 10 minutes of cycling per week.</w:t>
+      </w:r>
+      <w:r>
+        <w:rPr>
+          <w:sz w:val="22"/>
+          <w:szCs w:val="22"/>
+        </w:rPr>
+        <w:t xml:space="preserve"> 3) Population aged</w:t>
+      </w:r>
+      <w:r>
+        <w:rPr>
+          <w:sz w:val="22"/>
+          <w:szCs w:val="22"/>
+        </w:rPr>
+        <w:t xml:space="preserve"> between 20 and 44</w:t>
+      </w:r>
+      <w:r>
+        <w:rPr>
+          <w:sz w:val="22"/>
+          <w:szCs w:val="22"/>
+        </w:rPr>
+        <w:t xml:space="preserve"> </w:t>
+      </w:r>
+      <w:r>
+        <w:rPr>
+          <w:sz w:val="22"/>
+          <w:szCs w:val="22"/>
+        </w:rPr>
+        <w:t>doing an additional 10 minutes of walking per week.</w:t>
+      </w:r>
+      <w:r>
+        <w:rPr>
+          <w:sz w:val="22"/>
+          <w:szCs w:val="22"/>
+        </w:rPr>
+        <w:t xml:space="preserve"> 4) Population ag</w:t>
+      </w:r>
+      <w:r>
+        <w:rPr>
+          <w:sz w:val="22"/>
+          <w:szCs w:val="22"/>
+        </w:rPr>
+        <w:t>ed between 20 and 44 doing an additional 10 minutes of cycling per week.</w:t>
+      </w:r>
+      <w:r>
+        <w:rPr>
+          <w:sz w:val="22"/>
+          <w:szCs w:val="22"/>
+        </w:rPr>
+        <w:t xml:space="preserve"> 5) Population a</w:t>
+      </w:r>
+      <w:r>
+        <w:rPr>
+          <w:sz w:val="22"/>
+          <w:szCs w:val="22"/>
+        </w:rPr>
+        <w:t>ged between 45 and 74 doing an additional 10 minutes of walking per week.</w:t>
+      </w:r>
+      <w:r>
+        <w:rPr>
+          <w:sz w:val="22"/>
+          <w:szCs w:val="22"/>
+        </w:rPr>
+        <w:t xml:space="preserve"> 6) Population a</w:t>
+      </w:r>
+      <w:r>
+        <w:rPr>
+          <w:sz w:val="22"/>
+          <w:szCs w:val="22"/>
+        </w:rPr>
+        <w:t>ged between 45 and 64 doing an additional 10 minutes of cycling per week.</w:t>
       </w:r>
     </w:p>
     <w:p>
@@ -5351,11 +4831,43 @@
         <w:spacing w:line="360" w:lineRule="auto"/>
         <w:ind w:firstLine="0"/>
         <w:jc w:val="both"/>
-        <w:rPr>
-          <w:sz w:val="22"/>
-          <w:szCs w:val="22"/>
-        </w:rPr>
-      </w:pPr>
+      </w:pPr>
+      <w:r>
+        <w:rPr>
+          <w:sz w:val="22"/>
+          <w:szCs w:val="22"/>
+        </w:rPr>
+        <w:t xml:space="preserve">The results from scenarios 1, 3 and 5 (walking for different ages) are described in the results section below. The results from the cycling scenarios (2,4 &amp; 6) were similar to that of the walking ones (1,3 &amp; 5) and can be found in </w:t>
+      </w:r>
+      <w:r>
+        <w:rPr>
+          <w:sz w:val="22"/>
+          <w:szCs w:val="22"/>
+        </w:rPr>
+        <w:t>the supplementary material</w:t>
+      </w:r>
+      <w:r>
+        <w:rPr>
+          <w:sz w:val="22"/>
+          <w:szCs w:val="22"/>
+        </w:rPr>
+        <w:t xml:space="preserve">. </w:t>
+      </w:r>
+    </w:p>
+    <w:p>
+      <w:pPr>
+        <w:pStyle w:val="Heading1"/>
+        <w:jc w:val="both"/>
+        <w:rPr>
+          <w:lang w:val="en-US"/>
+        </w:rPr>
+      </w:pPr>
+      <w:r>
+        <w:rPr>
+          <w:lang w:val="en-US"/>
+        </w:rPr>
+        <w:t>Results</w:t>
+      </w:r>
     </w:p>
     <w:p>
       <w:pPr>
@@ -5365,24 +4877,152 @@
         <w:rPr>
           <w:sz w:val="22"/>
           <w:szCs w:val="22"/>
-          <w:u w:val="single"/>
-        </w:rPr>
-      </w:pPr>
-      <w:r>
-        <w:rPr>
-          <w:sz w:val="22"/>
-          <w:szCs w:val="22"/>
-          <w:u w:val="single"/>
-        </w:rPr>
-        <w:t xml:space="preserve">Models </w:t>
-      </w:r>
-      <w:r>
-        <w:rPr>
-          <w:sz w:val="22"/>
-          <w:szCs w:val="22"/>
-          <w:u w:val="single"/>
-        </w:rPr>
-        <w:t>compared:</w:t>
+          <w:lang w:val="en-US"/>
+        </w:rPr>
+      </w:pPr>
+      <w:r>
+        <w:rPr>
+          <w:sz w:val="22"/>
+          <w:szCs w:val="22"/>
+          <w:lang w:val="en-US"/>
+        </w:rPr>
+        <w:lastRenderedPageBreak/>
+        <w:t>In the first simple scenario, an extra 10 minutes walking per week for every person aged 20-74</w:t>
+      </w:r>
+      <w:r>
+        <w:rPr>
+          <w:sz w:val="22"/>
+          <w:szCs w:val="22"/>
+        </w:rPr>
+        <w:t>, the</w:t>
+      </w:r>
+      <w:r>
+        <w:rPr>
+          <w:sz w:val="22"/>
+          <w:szCs w:val="22"/>
+          <w:lang w:val="en-US"/>
+        </w:rPr>
+        <w:t xml:space="preserve"> VSLY</w:t>
+      </w:r>
+      <w:r>
+        <w:rPr>
+          <w:sz w:val="22"/>
+          <w:szCs w:val="22"/>
+          <w:lang w:val="en-US"/>
+        </w:rPr>
+        <w:t xml:space="preserve"> method results in approximately 20-30% lower </w:t>
+      </w:r>
+      <w:r>
+        <w:rPr>
+          <w:sz w:val="22"/>
+          <w:szCs w:val="22"/>
+          <w:lang w:val="en-US"/>
+        </w:rPr>
+        <w:t xml:space="preserve">estimated beneﬁts than </w:t>
+      </w:r>
+      <w:r>
+        <w:rPr>
+          <w:sz w:val="22"/>
+          <w:szCs w:val="22"/>
+          <w:lang w:val="en-US"/>
+        </w:rPr>
+        <w:t xml:space="preserve">using </w:t>
+      </w:r>
+      <w:r>
+        <w:rPr>
+          <w:sz w:val="22"/>
+          <w:szCs w:val="22"/>
+          <w:lang w:val="en-US"/>
+        </w:rPr>
+        <w:t xml:space="preserve">the current HEAT </w:t>
+      </w:r>
+      <w:r>
+        <w:rPr>
+          <w:sz w:val="22"/>
+          <w:szCs w:val="22"/>
+          <w:lang w:val="en-US"/>
+        </w:rPr>
+        <w:t xml:space="preserve">method with either one or two age-groups. The effect is not simply due to more precise mortality rate estimates, the HEAT method applied to a population categorized in 5-year age bands </w:t>
+      </w:r>
+      <w:commentRangeStart w:id="1"/>
+      <w:commentRangeStart w:id="2"/>
+      <w:r>
+        <w:rPr>
+          <w:sz w:val="22"/>
+          <w:szCs w:val="22"/>
+          <w:lang w:val="en-US"/>
+        </w:rPr>
+        <w:t xml:space="preserve">(VSL11) </w:t>
+      </w:r>
+      <w:commentRangeEnd w:id="1"/>
+      <w:r>
+        <w:rPr>
+          <w:rStyle w:val="CommentReference"/>
+        </w:rPr>
+        <w:commentReference w:id="1"/>
+      </w:r>
+      <w:commentRangeEnd w:id="2"/>
+      <w:r>
+        <w:rPr>
+          <w:rStyle w:val="CommentReference"/>
+        </w:rPr>
+        <w:commentReference w:id="2"/>
+      </w:r>
+      <w:r>
+        <w:rPr>
+          <w:sz w:val="22"/>
+          <w:szCs w:val="22"/>
+          <w:lang w:val="en-US"/>
+        </w:rPr>
+        <w:t xml:space="preserve">results in similar estimates to the HEAT model with one and two groups. Table 2 below shows these results for </w:t>
+      </w:r>
+      <w:commentRangeStart w:id="3"/>
+      <w:commentRangeStart w:id="4"/>
+      <w:r>
+        <w:rPr>
+          <w:sz w:val="22"/>
+          <w:szCs w:val="22"/>
+          <w:lang w:val="en-US"/>
+        </w:rPr>
+        <w:t xml:space="preserve">France, Germany, </w:t>
+      </w:r>
+      <w:commentRangeStart w:id="5"/>
+      <w:r>
+        <w:rPr>
+          <w:sz w:val="22"/>
+          <w:szCs w:val="22"/>
+          <w:lang w:val="en-US"/>
+        </w:rPr>
+        <w:t>Luxembourg, Romania, Latvia and Poland.</w:t>
+      </w:r>
+      <w:commentRangeEnd w:id="5"/>
+      <w:r>
+        <w:rPr>
+          <w:rStyle w:val="CommentReference"/>
+        </w:rPr>
+        <w:commentReference w:id="5"/>
+      </w:r>
+      <w:commentRangeEnd w:id="3"/>
+      <w:commentRangeEnd w:id="4"/>
+      <w:r>
+        <w:rPr>
+          <w:sz w:val="22"/>
+          <w:szCs w:val="22"/>
+          <w:lang w:val="en-US"/>
+        </w:rPr>
+        <w:t xml:space="preserve"> These countries are selected as a mix of eastern and western European countries.</w:t>
+      </w:r>
+      <w:r>
+        <w:rPr>
+          <w:rStyle w:val="CommentReference"/>
+        </w:rPr>
+        <w:commentReference w:id="3"/>
+      </w:r>
+      <w:r>
+        <w:rPr>
+          <w:rStyle w:val="CommentReference"/>
+        </w:rPr>
+        <w:commentReference w:id="4"/>
       </w:r>
     </w:p>
     <w:p>
@@ -5393,86 +5033,9 @@
         <w:rPr>
           <w:sz w:val="22"/>
           <w:szCs w:val="22"/>
-        </w:rPr>
-      </w:pPr>
-      <w:r>
-        <w:rPr>
-          <w:sz w:val="22"/>
-          <w:szCs w:val="22"/>
-        </w:rPr>
-        <w:t>In order to compare the proposed VSLY model with the current HEAT models, we estimate the annual, per capita monetary benefit using four different methods</w:t>
-      </w:r>
-      <w:r>
-        <w:rPr>
-          <w:sz w:val="22"/>
-          <w:szCs w:val="22"/>
-        </w:rPr>
-        <w:t xml:space="preserve">: 1) </w:t>
-      </w:r>
-      <w:r>
-        <w:rPr>
-          <w:b/>
-          <w:bCs/>
-          <w:sz w:val="22"/>
-          <w:szCs w:val="22"/>
-        </w:rPr>
-        <w:t>HEAT-1</w:t>
-      </w:r>
-      <w:r>
-        <w:rPr>
-          <w:sz w:val="22"/>
-          <w:szCs w:val="22"/>
-        </w:rPr>
-        <w:t xml:space="preserve">group uses the current HEAT model with a single age-group (20-74), 2) </w:t>
-      </w:r>
-      <w:r>
-        <w:rPr>
-          <w:b/>
-          <w:bCs/>
-          <w:sz w:val="22"/>
-          <w:szCs w:val="22"/>
-        </w:rPr>
-        <w:t>HEAT-2</w:t>
-      </w:r>
-      <w:r>
-        <w:rPr>
-          <w:sz w:val="22"/>
-          <w:szCs w:val="22"/>
-        </w:rPr>
-        <w:t xml:space="preserve">groups uses the current HEAT model with two age groups (Walking: 20-44, 45-74; Cycling: 20-44, 45-64). 3) </w:t>
-      </w:r>
-      <w:r>
-        <w:rPr>
-          <w:b/>
-          <w:bCs/>
-          <w:sz w:val="22"/>
-          <w:szCs w:val="22"/>
-        </w:rPr>
-        <w:t>VSL-11</w:t>
-      </w:r>
-      <w:r>
-        <w:rPr>
-          <w:sz w:val="22"/>
-          <w:szCs w:val="22"/>
-        </w:rPr>
-        <w:t xml:space="preserve"> groups adapts the existing HEAT model methodology to include mortality risk for 11 age-groups (20-24, ... , 70-74) seperately and finally, 4) the </w:t>
-      </w:r>
-      <w:r>
-        <w:rPr>
-          <w:b/>
-          <w:bCs/>
-          <w:sz w:val="22"/>
-          <w:szCs w:val="22"/>
-        </w:rPr>
-        <w:t>VSLY</w:t>
-      </w:r>
-      <w:r>
-        <w:rPr>
-          <w:sz w:val="22"/>
-          <w:szCs w:val="22"/>
-        </w:rPr>
-        <w:t xml:space="preserve"> model described above with the same 11 age-groups as in (3).</w:t>
-      </w:r>
+          <w:lang w:val="en-US"/>
+        </w:rPr>
+      </w:pPr>
     </w:p>
     <w:p>
       <w:pPr>
@@ -5482,441 +5045,15 @@
         <w:rPr>
           <w:sz w:val="22"/>
           <w:szCs w:val="22"/>
-        </w:rPr>
-      </w:pPr>
-      <w:r>
-        <w:rPr>
-          <w:sz w:val="22"/>
-          <w:szCs w:val="22"/>
-        </w:rPr>
-        <w:t>In all cases the discount rate was set to zero</w:t>
-      </w:r>
-      <w:r>
-        <w:rPr>
-          <w:sz w:val="22"/>
-          <w:szCs w:val="22"/>
-        </w:rPr>
-        <w:t xml:space="preserve"> in this comparison.</w:t>
-      </w:r>
-    </w:p>
-    <w:p>
-      <w:pPr>
-        <w:spacing w:line="360" w:lineRule="auto"/>
-        <w:ind w:firstLine="0"/>
-        <w:jc w:val="both"/>
-        <w:rPr>
-          <w:sz w:val="22"/>
-          <w:szCs w:val="22"/>
-        </w:rPr>
-      </w:pPr>
-    </w:p>
-    <w:p>
-      <w:pPr>
-        <w:spacing w:line="360" w:lineRule="auto"/>
-        <w:ind w:firstLine="0"/>
-        <w:jc w:val="both"/>
-        <w:rPr>
-          <w:sz w:val="22"/>
-          <w:szCs w:val="22"/>
-          <w:u w:val="single"/>
-        </w:rPr>
-      </w:pPr>
-      <w:r>
-        <w:rPr>
-          <w:sz w:val="22"/>
-          <w:szCs w:val="22"/>
-          <w:u w:val="single"/>
-        </w:rPr>
-        <w:t>Scenarios compared</w:t>
-      </w:r>
-    </w:p>
-    <w:p>
-      <w:pPr>
-        <w:spacing w:line="360" w:lineRule="auto"/>
-        <w:ind w:firstLine="0"/>
-        <w:jc w:val="both"/>
-        <w:rPr>
-          <w:sz w:val="22"/>
-          <w:szCs w:val="22"/>
-        </w:rPr>
-      </w:pPr>
-      <w:r>
-        <w:rPr>
-          <w:sz w:val="22"/>
-          <w:szCs w:val="22"/>
-        </w:rPr>
-        <w:lastRenderedPageBreak/>
-        <w:t>The valuations, and the differences between them, will vary depending on the user input. Therefore, we test six scenarios using a representative sample of the</w:t>
-      </w:r>
-      <w:r>
-        <w:rPr>
-          <w:sz w:val="22"/>
-          <w:szCs w:val="22"/>
-        </w:rPr>
-        <w:t xml:space="preserve"> country specific</w:t>
-      </w:r>
-      <w:r>
-        <w:rPr>
-          <w:sz w:val="22"/>
-          <w:szCs w:val="22"/>
-        </w:rPr>
-        <w:t xml:space="preserve"> population</w:t>
-      </w:r>
-      <w:r>
-        <w:rPr>
-          <w:sz w:val="22"/>
-          <w:szCs w:val="22"/>
-        </w:rPr>
-        <w:t>s</w:t>
-      </w:r>
-      <w:r>
-        <w:rPr>
-          <w:sz w:val="22"/>
-          <w:szCs w:val="22"/>
-        </w:rPr>
-        <w:t>:</w:t>
-      </w:r>
-      <w:r>
-        <w:rPr>
-          <w:sz w:val="22"/>
-          <w:szCs w:val="22"/>
-        </w:rPr>
-        <w:t xml:space="preserve"> 1) Population a</w:t>
-      </w:r>
-      <w:r>
-        <w:rPr>
-          <w:sz w:val="22"/>
-          <w:szCs w:val="22"/>
-        </w:rPr>
-        <w:t>ged between 20 and 74 doing an additional 10 minutes of walking  per week</w:t>
-      </w:r>
-      <w:r>
-        <w:rPr>
-          <w:sz w:val="22"/>
-          <w:szCs w:val="22"/>
-        </w:rPr>
-        <w:t>, 2) Population a</w:t>
-      </w:r>
-      <w:r>
-        <w:rPr>
-          <w:sz w:val="22"/>
-          <w:szCs w:val="22"/>
-        </w:rPr>
-        <w:t>ged between 20 and 6</w:t>
-      </w:r>
-      <w:r>
-        <w:rPr>
-          <w:sz w:val="22"/>
-          <w:szCs w:val="22"/>
-        </w:rPr>
-        <w:t>4</w:t>
-      </w:r>
-      <w:r>
-        <w:rPr>
-          <w:sz w:val="22"/>
-          <w:szCs w:val="22"/>
-        </w:rPr>
-        <w:t xml:space="preserve"> doing an additional 10 minutes of cycling per week.</w:t>
-      </w:r>
-      <w:r>
-        <w:rPr>
-          <w:sz w:val="22"/>
-          <w:szCs w:val="22"/>
-        </w:rPr>
-        <w:t xml:space="preserve"> 3) Population aged</w:t>
-      </w:r>
-      <w:r>
-        <w:rPr>
-          <w:sz w:val="22"/>
-          <w:szCs w:val="22"/>
-        </w:rPr>
-        <w:t xml:space="preserve"> between 20 and 44</w:t>
-      </w:r>
-      <w:r>
-        <w:rPr>
-          <w:sz w:val="22"/>
-          <w:szCs w:val="22"/>
-        </w:rPr>
-        <w:t xml:space="preserve"> </w:t>
-      </w:r>
-      <w:r>
-        <w:rPr>
-          <w:sz w:val="22"/>
-          <w:szCs w:val="22"/>
-        </w:rPr>
-        <w:t>doing an additional 10 minutes of walking per week.</w:t>
-      </w:r>
-      <w:r>
-        <w:rPr>
-          <w:sz w:val="22"/>
-          <w:szCs w:val="22"/>
-        </w:rPr>
-        <w:t xml:space="preserve"> 4) Population ag</w:t>
-      </w:r>
-      <w:r>
-        <w:rPr>
-          <w:sz w:val="22"/>
-          <w:szCs w:val="22"/>
-        </w:rPr>
-        <w:t>ed between 20 and 44 doing an additional 10 minutes of cycling per week.</w:t>
-      </w:r>
-      <w:r>
-        <w:rPr>
-          <w:sz w:val="22"/>
-          <w:szCs w:val="22"/>
-        </w:rPr>
-        <w:t xml:space="preserve"> 5) Population a</w:t>
-      </w:r>
-      <w:r>
-        <w:rPr>
-          <w:sz w:val="22"/>
-          <w:szCs w:val="22"/>
-        </w:rPr>
-        <w:t>ged between 45 and 74 doing an additional 10 minutes of walking per week.</w:t>
-      </w:r>
-      <w:r>
-        <w:rPr>
-          <w:sz w:val="22"/>
-          <w:szCs w:val="22"/>
-        </w:rPr>
-        <w:t xml:space="preserve"> 6) Population a</w:t>
-      </w:r>
-      <w:r>
-        <w:rPr>
-          <w:sz w:val="22"/>
-          <w:szCs w:val="22"/>
-        </w:rPr>
-        <w:t>ged between 45 and 64 doing an additional 10 minutes of cycling per week.</w:t>
-      </w:r>
-    </w:p>
-    <w:p>
-      <w:pPr>
-        <w:spacing w:line="360" w:lineRule="auto"/>
-        <w:ind w:firstLine="0"/>
-        <w:jc w:val="both"/>
-      </w:pPr>
-      <w:r>
-        <w:rPr>
-          <w:sz w:val="22"/>
-          <w:szCs w:val="22"/>
-        </w:rPr>
-        <w:t xml:space="preserve">The results from scenarios 1, 3 and 5 (walking for different ages) are described in the results section below. The results from the cycling scenarios (2,4 &amp; 6) were similar to that of the walking ones (1,3 &amp; 5) and can be found in </w:t>
-      </w:r>
-      <w:r>
-        <w:rPr>
-          <w:sz w:val="22"/>
-          <w:szCs w:val="22"/>
-        </w:rPr>
-        <w:t>the supplementary material</w:t>
-      </w:r>
-      <w:r>
-        <w:rPr>
-          <w:sz w:val="22"/>
-          <w:szCs w:val="22"/>
-        </w:rPr>
-        <w:t xml:space="preserve">. </w:t>
-      </w:r>
-    </w:p>
-    <w:p>
-      <w:pPr>
-        <w:pStyle w:val="Heading1"/>
-        <w:jc w:val="both"/>
-        <w:rPr>
-          <w:lang w:val="en-US"/>
-        </w:rPr>
-      </w:pPr>
-      <w:r>
-        <w:rPr>
-          <w:lang w:val="en-US"/>
-        </w:rPr>
-        <w:t>Results</w:t>
-      </w:r>
-    </w:p>
-    <w:p>
-      <w:pPr>
-        <w:spacing w:line="360" w:lineRule="auto"/>
-        <w:ind w:firstLine="0"/>
-        <w:jc w:val="both"/>
-        <w:rPr>
-          <w:sz w:val="22"/>
-          <w:szCs w:val="22"/>
-          <w:lang w:val="en-US"/>
-        </w:rPr>
-      </w:pPr>
-      <w:r>
-        <w:rPr>
-          <w:sz w:val="22"/>
-          <w:szCs w:val="22"/>
-          <w:lang w:val="en-US"/>
-        </w:rPr>
-        <w:t>In the first simple scenario, an extra 10 minutes walking per week for every person aged 20-74</w:t>
-      </w:r>
-      <w:r>
-        <w:rPr>
-          <w:sz w:val="22"/>
-          <w:szCs w:val="22"/>
-        </w:rPr>
-        <w:t>, the</w:t>
-      </w:r>
-      <w:r>
-        <w:rPr>
-          <w:sz w:val="22"/>
-          <w:szCs w:val="22"/>
-          <w:lang w:val="en-US"/>
-        </w:rPr>
-        <w:t xml:space="preserve"> VSLY</w:t>
-      </w:r>
-      <w:r>
-        <w:rPr>
-          <w:sz w:val="22"/>
-          <w:szCs w:val="22"/>
-          <w:lang w:val="en-US"/>
-        </w:rPr>
-        <w:t xml:space="preserve"> method results in approximately 20-30% lower </w:t>
-      </w:r>
-      <w:r>
-        <w:rPr>
-          <w:sz w:val="22"/>
-          <w:szCs w:val="22"/>
-          <w:lang w:val="en-US"/>
-        </w:rPr>
-        <w:t xml:space="preserve">estimated beneﬁts than </w:t>
-      </w:r>
-      <w:r>
-        <w:rPr>
-          <w:sz w:val="22"/>
-          <w:szCs w:val="22"/>
-          <w:lang w:val="en-US"/>
-        </w:rPr>
-        <w:t xml:space="preserve">using </w:t>
-      </w:r>
-      <w:r>
-        <w:rPr>
-          <w:sz w:val="22"/>
-          <w:szCs w:val="22"/>
-          <w:lang w:val="en-US"/>
-        </w:rPr>
-        <w:t xml:space="preserve">the current HEAT </w:t>
-      </w:r>
-      <w:r>
-        <w:rPr>
-          <w:sz w:val="22"/>
-          <w:szCs w:val="22"/>
-          <w:lang w:val="en-US"/>
-        </w:rPr>
-        <w:t xml:space="preserve">method with either one or two age-groups. The effect is not simply due to more precise mortality rate estimates, the HEAT method applied to a population categorized in 5-year age bands </w:t>
-      </w:r>
-      <w:commentRangeStart w:id="2"/>
-      <w:commentRangeStart w:id="3"/>
-      <w:r>
-        <w:rPr>
-          <w:sz w:val="22"/>
-          <w:szCs w:val="22"/>
-          <w:lang w:val="en-US"/>
-        </w:rPr>
-        <w:t xml:space="preserve">(VSL11) </w:t>
-      </w:r>
-      <w:commentRangeEnd w:id="2"/>
-      <w:r>
-        <w:rPr>
-          <w:rStyle w:val="CommentReference"/>
-        </w:rPr>
-        <w:commentReference w:id="2"/>
-      </w:r>
-      <w:commentRangeEnd w:id="3"/>
-      <w:r>
-        <w:rPr>
-          <w:rStyle w:val="CommentReference"/>
-        </w:rPr>
-        <w:commentReference w:id="3"/>
-      </w:r>
-      <w:r>
-        <w:rPr>
-          <w:sz w:val="22"/>
-          <w:szCs w:val="22"/>
-          <w:lang w:val="en-US"/>
-        </w:rPr>
-        <w:t xml:space="preserve">results in similar estimates to the HEAT model with one and two groups. Table 2 below shows these results for </w:t>
-      </w:r>
-      <w:commentRangeStart w:id="4"/>
-      <w:commentRangeStart w:id="5"/>
-      <w:r>
-        <w:rPr>
-          <w:sz w:val="22"/>
-          <w:szCs w:val="22"/>
-          <w:lang w:val="en-US"/>
-        </w:rPr>
-        <w:t xml:space="preserve">France, Germany, </w:t>
-      </w:r>
-      <w:commentRangeStart w:id="6"/>
-      <w:r>
-        <w:rPr>
-          <w:sz w:val="22"/>
-          <w:szCs w:val="22"/>
-          <w:lang w:val="en-US"/>
-        </w:rPr>
-        <w:t>Luxembourg, Romania, Latvia and Poland.</w:t>
-      </w:r>
-      <w:commentRangeEnd w:id="6"/>
-      <w:r>
-        <w:rPr>
-          <w:rStyle w:val="CommentReference"/>
-        </w:rPr>
-        <w:commentReference w:id="6"/>
-      </w:r>
-      <w:commentRangeEnd w:id="4"/>
-      <w:commentRangeEnd w:id="5"/>
-      <w:r>
-        <w:rPr>
-          <w:sz w:val="22"/>
-          <w:szCs w:val="22"/>
-          <w:lang w:val="en-US"/>
-        </w:rPr>
-        <w:t xml:space="preserve"> These countries are selected as a mix of eastern and western European countries.</w:t>
-      </w:r>
-      <w:r>
-        <w:rPr>
-          <w:rStyle w:val="CommentReference"/>
-        </w:rPr>
-        <w:commentReference w:id="4"/>
-      </w:r>
-      <w:r>
-        <w:rPr>
-          <w:rStyle w:val="CommentReference"/>
-        </w:rPr>
-        <w:commentReference w:id="5"/>
-      </w:r>
-    </w:p>
-    <w:p>
-      <w:pPr>
-        <w:spacing w:line="360" w:lineRule="auto"/>
-        <w:ind w:firstLine="0"/>
-        <w:jc w:val="both"/>
-        <w:rPr>
-          <w:sz w:val="22"/>
-          <w:szCs w:val="22"/>
-          <w:lang w:val="en-US"/>
-        </w:rPr>
-      </w:pPr>
-    </w:p>
-    <w:p>
-      <w:pPr>
-        <w:spacing w:line="360" w:lineRule="auto"/>
-        <w:ind w:firstLine="0"/>
-        <w:jc w:val="both"/>
-        <w:rPr>
-          <w:sz w:val="22"/>
-          <w:szCs w:val="22"/>
-          <w:lang w:val="en-US"/>
-        </w:rPr>
-      </w:pPr>
-      <w:r>
-        <w:rPr>
-          <w:sz w:val="22"/>
-          <w:szCs w:val="22"/>
-          <w:lang w:val="en-US"/>
-        </w:rPr>
-        <w:lastRenderedPageBreak/>
+          <w:lang w:val="en-US"/>
+        </w:rPr>
+      </w:pPr>
+      <w:r>
+        <w:rPr>
+          <w:sz w:val="22"/>
+          <w:szCs w:val="22"/>
+          <w:lang w:val="en-US"/>
+        </w:rPr>
         <w:t xml:space="preserve">Table </w:t>
       </w:r>
       <w:r>
@@ -6228,6 +5365,7 @@
           <w:szCs w:val="22"/>
           <w:lang w:val="en-US"/>
         </w:rPr>
+        <w:lastRenderedPageBreak/>
         <w:t>FRA &amp; 65.75 &amp; 81.55 &amp; 89.87 &amp; 88.65\\</w:t>
       </w:r>
     </w:p>
@@ -6478,7 +5616,6 @@
           <w:szCs w:val="22"/>
           <w:lang w:val="en-US"/>
         </w:rPr>
-        <w:lastRenderedPageBreak/>
         <w:t>POL &amp; 37.68 &amp; 50.59 &amp; 52.06 &amp; 52.83\\</w:t>
       </w:r>
     </w:p>
@@ -7150,7 +6287,7 @@
         </w:rPr>
         <w:t xml:space="preserve"> </w:t>
       </w:r>
-      <w:commentRangeStart w:id="7"/>
+      <w:commentRangeStart w:id="6"/>
       <w:r>
         <w:rPr>
           <w:sz w:val="22"/>
@@ -7216,12 +6353,12 @@
         </w:rPr>
         <w:t>, VSL-11 (green), VSLY (blue).</w:t>
       </w:r>
-      <w:commentRangeEnd w:id="7"/>
+      <w:commentRangeEnd w:id="6"/>
       <w:r>
         <w:rPr>
           <w:rStyle w:val="CommentReference"/>
         </w:rPr>
-        <w:commentReference w:id="7"/>
+        <w:commentReference w:id="6"/>
       </w:r>
     </w:p>
     <w:p>
@@ -8084,8 +7221,8 @@
           <w:lang w:val="en-US"/>
         </w:rPr>
       </w:pPr>
+      <w:commentRangeStart w:id="7"/>
       <w:commentRangeStart w:id="8"/>
-      <w:commentRangeStart w:id="9"/>
       <w:r>
         <w:rPr>
           <w:sz w:val="22"/>
@@ -8094,19 +7231,19 @@
         </w:rPr>
         <w:t xml:space="preserve">An </w:t>
       </w:r>
+      <w:commentRangeEnd w:id="7"/>
+      <w:r>
+        <w:rPr>
+          <w:rStyle w:val="CommentReference"/>
+        </w:rPr>
+        <w:commentReference w:id="7"/>
+      </w:r>
       <w:commentRangeEnd w:id="8"/>
       <w:r>
         <w:rPr>
           <w:rStyle w:val="CommentReference"/>
         </w:rPr>
         <w:commentReference w:id="8"/>
-      </w:r>
-      <w:commentRangeEnd w:id="9"/>
-      <w:r>
-        <w:rPr>
-          <w:rStyle w:val="CommentReference"/>
-        </w:rPr>
-        <w:commentReference w:id="9"/>
       </w:r>
       <w:r>
         <w:rPr>
@@ -8345,8 +7482,8 @@
         </w:rPr>
         <w:t xml:space="preserve"> approach which can be used </w:t>
       </w:r>
+      <w:commentRangeStart w:id="9"/>
       <w:commentRangeStart w:id="10"/>
-      <w:commentRangeStart w:id="11"/>
       <w:r>
         <w:rPr>
           <w:sz w:val="22"/>
@@ -8355,19 +7492,19 @@
         </w:rPr>
         <w:t>to</w:t>
       </w:r>
+      <w:commentRangeEnd w:id="9"/>
+      <w:r>
+        <w:rPr>
+          <w:rStyle w:val="CommentReference"/>
+        </w:rPr>
+        <w:commentReference w:id="9"/>
+      </w:r>
       <w:commentRangeEnd w:id="10"/>
       <w:r>
         <w:rPr>
           <w:rStyle w:val="CommentReference"/>
         </w:rPr>
         <w:commentReference w:id="10"/>
-      </w:r>
-      <w:commentRangeEnd w:id="11"/>
-      <w:r>
-        <w:rPr>
-          <w:rStyle w:val="CommentReference"/>
-        </w:rPr>
-        <w:commentReference w:id="11"/>
       </w:r>
       <w:r>
         <w:rPr>
@@ -9284,7 +8421,7 @@
 
 <file path=word/comments.xml><?xml version="1.0" encoding="utf-8"?>
 <w:comments xmlns:wpc="http://schemas.microsoft.com/office/word/2010/wordprocessingCanvas" xmlns:cx="http://schemas.microsoft.com/office/drawing/2014/chartex" xmlns:cx1="http://schemas.microsoft.com/office/drawing/2015/9/8/chartex" xmlns:cx2="http://schemas.microsoft.com/office/drawing/2015/10/21/chartex" xmlns:cx3="http://schemas.microsoft.com/office/drawing/2016/5/9/chartex" xmlns:cx4="http://schemas.microsoft.com/office/drawing/2016/5/10/chartex" xmlns:cx5="http://schemas.microsoft.com/office/drawing/2016/5/11/chartex" xmlns:cx6="http://schemas.microsoft.com/office/drawing/2016/5/12/chartex" xmlns:cx7="http://schemas.microsoft.com/office/drawing/2016/5/13/chartex" xmlns:cx8="http://schemas.microsoft.com/office/drawing/2016/5/14/chartex" xmlns:mc="http://schemas.openxmlformats.org/markup-compatibility/2006" xmlns:aink="http://schemas.microsoft.com/office/drawing/2016/ink" xmlns:am3d="http://schemas.microsoft.com/office/drawing/2017/model3d" xmlns:o="urn:schemas-microsoft-com:office:office" xmlns:r="http://schemas.openxmlformats.org/officeDocument/2006/relationships" xmlns:m="http://schemas.openxmlformats.org/officeDocument/2006/math" xmlns:v="urn:schemas-microsoft-com:vml" xmlns:wp14="http://schemas.microsoft.com/office/word/2010/wordprocessingDrawing" xmlns:wp="http://schemas.openxmlformats.org/drawingml/2006/wordprocessingDrawing" xmlns:w10="urn:schemas-microsoft-com:office:word" xmlns:w="http://schemas.openxmlformats.org/wordprocessingml/2006/main" xmlns:w14="http://schemas.microsoft.com/office/word/2010/wordml" xmlns:w15="http://schemas.microsoft.com/office/word/2012/wordml" xmlns:w16cid="http://schemas.microsoft.com/office/word/2016/wordml/cid" xmlns:w16se="http://schemas.microsoft.com/office/word/2015/wordml/symex" xmlns:wpg="http://schemas.microsoft.com/office/word/2010/wordprocessingGroup" xmlns:wpi="http://schemas.microsoft.com/office/word/2010/wordprocessingInk" xmlns:wne="http://schemas.microsoft.com/office/word/2006/wordml" xmlns:wps="http://schemas.microsoft.com/office/word/2010/wordprocessingShape" mc:Ignorable="w14 w15 w16se w16cid wp14">
-  <w:comment w:id="1" w:author="Robert Smith" w:date="2020-02-07T15:22:00Z" w:initials="RS">
+  <w:comment w:id="1" w:author="Elizabeth Goyder" w:date="2020-02-12T15:17:00Z" w:initials="EG">
     <w:p>
       <w:pPr>
         <w:pStyle w:val="CommentText"/>
@@ -9296,11 +8433,11 @@
         <w:annotationRef/>
       </w:r>
       <w:r>
-        <w:t>Does this need more description?</w:t>
+        <w:t xml:space="preserve">I’m not sure why a ”VSL” model that isn’t ”HEAT3” given method more similar to HAET but I may not be understanding </w:t>
       </w:r>
     </w:p>
   </w:comment>
-  <w:comment w:id="2" w:author="Elizabeth Goyder" w:date="2020-02-12T15:17:00Z" w:initials="EG">
+  <w:comment w:id="2" w:author="Robert Smith" w:date="2020-02-13T12:54:00Z" w:initials="RS">
     <w:p>
       <w:pPr>
         <w:pStyle w:val="CommentText"/>
@@ -9312,11 +8449,11 @@
         <w:annotationRef/>
       </w:r>
       <w:r>
-        <w:t xml:space="preserve">I’m not sure why a ”VSL” model that isn’t ”HEAT3” given method more similar to HAET but I may not be understanding </w:t>
+        <w:t xml:space="preserve">So would you recommend comparing against 3 HEAT models (HEAT-1grp, HEAT-2grp &amp; HEAT11grp) in order to make it easier to interpret? </w:t>
       </w:r>
     </w:p>
   </w:comment>
-  <w:comment w:id="3" w:author="Robert Smith" w:date="2020-02-13T12:54:00Z" w:initials="RS">
+  <w:comment w:id="5" w:author="Robert Smith" w:date="2020-02-06T10:01:00Z" w:initials="RS">
     <w:p>
       <w:pPr>
         <w:pStyle w:val="CommentText"/>
@@ -9328,11 +8465,11 @@
         <w:annotationRef/>
       </w:r>
       <w:r>
-        <w:t xml:space="preserve">So would you recommend comparing against 3 HEAT models (HEAT-1grp, HEAT-2grp &amp; HEAT11grp) in order to make it easier to interpret? </w:t>
+        <w:t>Change table to include country names rather than ISO3</w:t>
       </w:r>
     </w:p>
   </w:comment>
-  <w:comment w:id="6" w:author="Robert Smith" w:date="2020-02-06T10:01:00Z" w:initials="RS">
+  <w:comment w:id="3" w:author="Elizabeth Goyder" w:date="2020-02-12T15:18:00Z" w:initials="EG">
     <w:p>
       <w:pPr>
         <w:pStyle w:val="CommentText"/>
@@ -9344,11 +8481,11 @@
         <w:annotationRef/>
       </w:r>
       <w:r>
-        <w:t>Change table to include country names rather than ISO3</w:t>
+        <w:t>May have missed explicit rationale for including these 6 countries (rather than any others) as representative/examplars for presenting findings here.</w:t>
       </w:r>
     </w:p>
   </w:comment>
-  <w:comment w:id="4" w:author="Elizabeth Goyder" w:date="2020-02-12T15:18:00Z" w:initials="EG">
+  <w:comment w:id="4" w:author="Robert Smith" w:date="2020-02-13T13:00:00Z" w:initials="RS">
     <w:p>
       <w:pPr>
         <w:pStyle w:val="CommentText"/>
@@ -9360,11 +8497,11 @@
         <w:annotationRef/>
       </w:r>
       <w:r>
-        <w:t>May have missed explicit rationale for including these 6 countries (rather than any others) as representative/examplars for presenting findings here.</w:t>
+        <w:t>Have added that these are selected as a mix of eastern/western european countries</w:t>
       </w:r>
     </w:p>
   </w:comment>
-  <w:comment w:id="5" w:author="Robert Smith" w:date="2020-02-13T13:00:00Z" w:initials="RS">
+  <w:comment w:id="6" w:author="Robert Smith" w:date="2020-02-07T15:23:00Z" w:initials="RS">
     <w:p>
       <w:pPr>
         <w:pStyle w:val="CommentText"/>
@@ -9376,11 +8513,11 @@
         <w:annotationRef/>
       </w:r>
       <w:r>
-        <w:t>Have added that these are selected as a mix of eastern/western european countries</w:t>
+        <w:t>These colours will be changed to match colours above.</w:t>
       </w:r>
     </w:p>
   </w:comment>
-  <w:comment w:id="7" w:author="Robert Smith" w:date="2020-02-07T15:23:00Z" w:initials="RS">
+  <w:comment w:id="7" w:author="Elizabeth Goyder" w:date="2020-02-12T15:31:00Z" w:initials="EG">
     <w:p>
       <w:pPr>
         <w:pStyle w:val="CommentText"/>
@@ -9392,11 +8529,11 @@
         <w:annotationRef/>
       </w:r>
       <w:r>
-        <w:t>These colours will be changed to match colours above.</w:t>
+        <w:t>I think this is more than authors’ concern as should be concern of anyone using HEAT surely?</w:t>
       </w:r>
     </w:p>
   </w:comment>
-  <w:comment w:id="8" w:author="Elizabeth Goyder" w:date="2020-02-12T15:31:00Z" w:initials="EG">
+  <w:comment w:id="8" w:author="Robert Smith" w:date="2020-02-13T13:32:00Z" w:initials="RS">
     <w:p>
       <w:pPr>
         <w:pStyle w:val="CommentText"/>
@@ -9408,11 +8545,11 @@
         <w:annotationRef/>
       </w:r>
       <w:r>
-        <w:t>I think this is more than authors’ concern as should be concern of anyone using HEAT surely?</w:t>
+        <w:t>Agreed.</w:t>
       </w:r>
     </w:p>
   </w:comment>
-  <w:comment w:id="9" w:author="Robert Smith" w:date="2020-02-13T13:32:00Z" w:initials="RS">
+  <w:comment w:id="9" w:author="Elizabeth Goyder" w:date="2020-02-12T15:33:00Z" w:initials="EG">
     <w:p>
       <w:pPr>
         <w:pStyle w:val="CommentText"/>
@@ -9424,27 +8561,11 @@
         <w:annotationRef/>
       </w:r>
       <w:r>
-        <w:t>Agreed.</w:t>
+        <w:t>If incorporated in HEAT they you don’t need to be a health economist and it is a development in its own right (as well as a step towards a framework which seems to downplay the value)</w:t>
       </w:r>
     </w:p>
   </w:comment>
-  <w:comment w:id="10" w:author="Elizabeth Goyder" w:date="2020-02-12T15:33:00Z" w:initials="EG">
-    <w:p>
-      <w:pPr>
-        <w:pStyle w:val="CommentText"/>
-      </w:pPr>
-      <w:r>
-        <w:rPr>
-          <w:rStyle w:val="CommentReference"/>
-        </w:rPr>
-        <w:annotationRef/>
-      </w:r>
-      <w:r>
-        <w:t>If incorporated in HEAT they you don’t need to be a health economist and it is a development in its own right (as well as a step towards a framework which seems to downplay the value)</w:t>
-      </w:r>
-    </w:p>
-  </w:comment>
-  <w:comment w:id="11" w:author="Robert Smith" w:date="2020-02-13T13:32:00Z" w:initials="RS">
+  <w:comment w:id="10" w:author="Robert Smith" w:date="2020-02-13T13:32:00Z" w:initials="RS">
     <w:p>
       <w:pPr>
         <w:pStyle w:val="CommentText"/>
@@ -9465,7 +8586,6 @@
 
 <file path=word/commentsExtended.xml><?xml version="1.0" encoding="utf-8"?>
 <w15:commentsEx xmlns:wpc="http://schemas.microsoft.com/office/word/2010/wordprocessingCanvas" xmlns:cx="http://schemas.microsoft.com/office/drawing/2014/chartex" xmlns:cx1="http://schemas.microsoft.com/office/drawing/2015/9/8/chartex" xmlns:cx2="http://schemas.microsoft.com/office/drawing/2015/10/21/chartex" xmlns:cx3="http://schemas.microsoft.com/office/drawing/2016/5/9/chartex" xmlns:cx4="http://schemas.microsoft.com/office/drawing/2016/5/10/chartex" xmlns:cx5="http://schemas.microsoft.com/office/drawing/2016/5/11/chartex" xmlns:cx6="http://schemas.microsoft.com/office/drawing/2016/5/12/chartex" xmlns:cx7="http://schemas.microsoft.com/office/drawing/2016/5/13/chartex" xmlns:cx8="http://schemas.microsoft.com/office/drawing/2016/5/14/chartex" xmlns:mc="http://schemas.openxmlformats.org/markup-compatibility/2006" xmlns:aink="http://schemas.microsoft.com/office/drawing/2016/ink" xmlns:am3d="http://schemas.microsoft.com/office/drawing/2017/model3d" xmlns:o="urn:schemas-microsoft-com:office:office" xmlns:r="http://schemas.openxmlformats.org/officeDocument/2006/relationships" xmlns:m="http://schemas.openxmlformats.org/officeDocument/2006/math" xmlns:v="urn:schemas-microsoft-com:vml" xmlns:wp14="http://schemas.microsoft.com/office/word/2010/wordprocessingDrawing" xmlns:wp="http://schemas.openxmlformats.org/drawingml/2006/wordprocessingDrawing" xmlns:w10="urn:schemas-microsoft-com:office:word" xmlns:w="http://schemas.openxmlformats.org/wordprocessingml/2006/main" xmlns:w14="http://schemas.microsoft.com/office/word/2010/wordml" xmlns:w15="http://schemas.microsoft.com/office/word/2012/wordml" xmlns:w16cid="http://schemas.microsoft.com/office/word/2016/wordml/cid" xmlns:w16se="http://schemas.microsoft.com/office/word/2015/wordml/symex" xmlns:wpg="http://schemas.microsoft.com/office/word/2010/wordprocessingGroup" xmlns:wpi="http://schemas.microsoft.com/office/word/2010/wordprocessingInk" xmlns:wne="http://schemas.microsoft.com/office/word/2006/wordml" xmlns:wps="http://schemas.microsoft.com/office/word/2010/wordprocessingShape" mc:Ignorable="w14 w15 w16se w16cid wp14">
-  <w15:commentEx w15:paraId="2782FD34" w15:done="0"/>
   <w15:commentEx w15:paraId="67388CAE" w15:done="0"/>
   <w15:commentEx w15:paraId="7F79D26A" w15:paraIdParent="67388CAE" w15:done="0"/>
   <w15:commentEx w15:paraId="7F8A193A" w15:done="0"/>
@@ -9481,7 +8601,6 @@
 
 <file path=word/commentsIds.xml><?xml version="1.0" encoding="utf-8"?>
 <w16cid:commentsIds xmlns:wpc="http://schemas.microsoft.com/office/word/2010/wordprocessingCanvas" xmlns:cx="http://schemas.microsoft.com/office/drawing/2014/chartex" xmlns:cx1="http://schemas.microsoft.com/office/drawing/2015/9/8/chartex" xmlns:cx2="http://schemas.microsoft.com/office/drawing/2015/10/21/chartex" xmlns:cx3="http://schemas.microsoft.com/office/drawing/2016/5/9/chartex" xmlns:cx4="http://schemas.microsoft.com/office/drawing/2016/5/10/chartex" xmlns:cx5="http://schemas.microsoft.com/office/drawing/2016/5/11/chartex" xmlns:cx6="http://schemas.microsoft.com/office/drawing/2016/5/12/chartex" xmlns:cx7="http://schemas.microsoft.com/office/drawing/2016/5/13/chartex" xmlns:cx8="http://schemas.microsoft.com/office/drawing/2016/5/14/chartex" xmlns:mc="http://schemas.openxmlformats.org/markup-compatibility/2006" xmlns:aink="http://schemas.microsoft.com/office/drawing/2016/ink" xmlns:am3d="http://schemas.microsoft.com/office/drawing/2017/model3d" xmlns:o="urn:schemas-microsoft-com:office:office" xmlns:r="http://schemas.openxmlformats.org/officeDocument/2006/relationships" xmlns:m="http://schemas.openxmlformats.org/officeDocument/2006/math" xmlns:v="urn:schemas-microsoft-com:vml" xmlns:wp14="http://schemas.microsoft.com/office/word/2010/wordprocessingDrawing" xmlns:wp="http://schemas.openxmlformats.org/drawingml/2006/wordprocessingDrawing" xmlns:w10="urn:schemas-microsoft-com:office:word" xmlns:w="http://schemas.openxmlformats.org/wordprocessingml/2006/main" xmlns:w14="http://schemas.microsoft.com/office/word/2010/wordml" xmlns:w15="http://schemas.microsoft.com/office/word/2012/wordml" xmlns:w16cid="http://schemas.microsoft.com/office/word/2016/wordml/cid" xmlns:w16se="http://schemas.microsoft.com/office/word/2015/wordml/symex" xmlns:wpg="http://schemas.microsoft.com/office/word/2010/wordprocessingGroup" xmlns:wpi="http://schemas.microsoft.com/office/word/2010/wordprocessingInk" xmlns:wne="http://schemas.microsoft.com/office/word/2006/wordml" xmlns:wps="http://schemas.microsoft.com/office/word/2010/wordprocessingShape" mc:Ignorable="w14 w15 w16se w16cid wp14">
-  <w16cid:commentId w16cid:paraId="2782FD34" w16cid:durableId="21E7FF40"/>
   <w16cid:commentId w16cid:paraId="67388CAE" w16cid:durableId="21EFA465"/>
   <w16cid:commentId w16cid:paraId="7F79D26A" w16cid:durableId="21EFC56C"/>
   <w16cid:commentId w16cid:paraId="7F8A193A" w16cid:durableId="21E6627D"/>
@@ -9823,11 +8942,11 @@
 
 <file path=word/people.xml><?xml version="1.0" encoding="utf-8"?>
 <w15:people xmlns:wpc="http://schemas.microsoft.com/office/word/2010/wordprocessingCanvas" xmlns:cx="http://schemas.microsoft.com/office/drawing/2014/chartex" xmlns:cx1="http://schemas.microsoft.com/office/drawing/2015/9/8/chartex" xmlns:cx2="http://schemas.microsoft.com/office/drawing/2015/10/21/chartex" xmlns:cx3="http://schemas.microsoft.com/office/drawing/2016/5/9/chartex" xmlns:cx4="http://schemas.microsoft.com/office/drawing/2016/5/10/chartex" xmlns:cx5="http://schemas.microsoft.com/office/drawing/2016/5/11/chartex" xmlns:cx6="http://schemas.microsoft.com/office/drawing/2016/5/12/chartex" xmlns:cx7="http://schemas.microsoft.com/office/drawing/2016/5/13/chartex" xmlns:cx8="http://schemas.microsoft.com/office/drawing/2016/5/14/chartex" xmlns:mc="http://schemas.openxmlformats.org/markup-compatibility/2006" xmlns:aink="http://schemas.microsoft.com/office/drawing/2016/ink" xmlns:am3d="http://schemas.microsoft.com/office/drawing/2017/model3d" xmlns:o="urn:schemas-microsoft-com:office:office" xmlns:r="http://schemas.openxmlformats.org/officeDocument/2006/relationships" xmlns:m="http://schemas.openxmlformats.org/officeDocument/2006/math" xmlns:v="urn:schemas-microsoft-com:vml" xmlns:wp14="http://schemas.microsoft.com/office/word/2010/wordprocessingDrawing" xmlns:wp="http://schemas.openxmlformats.org/drawingml/2006/wordprocessingDrawing" xmlns:w10="urn:schemas-microsoft-com:office:word" xmlns:w="http://schemas.openxmlformats.org/wordprocessingml/2006/main" xmlns:w14="http://schemas.microsoft.com/office/word/2010/wordml" xmlns:w15="http://schemas.microsoft.com/office/word/2012/wordml" xmlns:w16cid="http://schemas.microsoft.com/office/word/2016/wordml/cid" xmlns:w16se="http://schemas.microsoft.com/office/word/2015/wordml/symex" xmlns:wpg="http://schemas.microsoft.com/office/word/2010/wordprocessingGroup" xmlns:wpi="http://schemas.microsoft.com/office/word/2010/wordprocessingInk" xmlns:wne="http://schemas.microsoft.com/office/word/2006/wordml" xmlns:wps="http://schemas.microsoft.com/office/word/2010/wordprocessingShape" mc:Ignorable="w14 w15 w16se w16cid wp14">
+  <w15:person w15:author="Elizabeth Goyder">
+    <w15:presenceInfo w15:providerId="None" w15:userId="Elizabeth Goyder"/>
+  </w15:person>
   <w15:person w15:author="Robert Smith">
     <w15:presenceInfo w15:providerId="Windows Live" w15:userId="370e74ecac8c3e53"/>
-  </w15:person>
-  <w15:person w15:author="Elizabeth Goyder">
-    <w15:presenceInfo w15:providerId="None" w15:userId="Elizabeth Goyder"/>
   </w15:person>
 </w15:people>
 </file>
@@ -10568,6 +9687,29 @@
       <w:lang w:val="da-DK" w:eastAsia="zh-TW"/>
     </w:rPr>
   </w:style>
+  <w:style w:type="character" w:styleId="Hyperlink">
+    <w:name w:val="Hyperlink"/>
+    <w:basedOn w:val="DefaultParagraphFont"/>
+    <w:uiPriority w:val="99"/>
+    <w:unhideWhenUsed/>
+    <w:rsid w:val="00143ADE"/>
+    <w:rPr>
+      <w:color w:val="0563C1" w:themeColor="hyperlink"/>
+      <w:u w:val="single"/>
+    </w:rPr>
+  </w:style>
+  <w:style w:type="character" w:styleId="UnresolvedMention">
+    <w:name w:val="Unresolved Mention"/>
+    <w:basedOn w:val="DefaultParagraphFont"/>
+    <w:uiPriority w:val="99"/>
+    <w:semiHidden/>
+    <w:unhideWhenUsed/>
+    <w:rsid w:val="00143ADE"/>
+    <w:rPr>
+      <w:color w:val="605E5C"/>
+      <w:shd w:val="clear" w:color="auto" w:fill="E1DFDD"/>
+    </w:rPr>
+  </w:style>
 </w:styles>
 </file>
 
@@ -10704,6 +9846,7 @@
     <w:rsidRoot w:val="00337ECA"/>
     <w:rsid w:val="00141DCD"/>
     <w:rsid w:val="00337ECA"/>
+    <w:rsid w:val="007D19D7"/>
     <w:rsid w:val="00C62855"/>
     <w:rsid w:val="00F5659F"/>
   </w:rsids>

</xml_diff>